<commit_message>
Izbačen tekst iz engleske verzije predloška za talijansku Oliviju
</commit_message>
<xml_diff>
--- a/assets/word/en/ps_export_template_cpc.docx
+++ b/assets/word/en/ps_export_template_cpc.docx
@@ -3448,36 +3448,6 @@
           <w:rFonts w:ascii="Arial" w:hAnsi="Arial" w:cs="Arial"/>
         </w:rPr>
       </w:pPr>
-    </w:p>
-    <w:p>
-      <w:pPr>
-        <w:spacing w:line="276" w:lineRule="auto"/>
-        <w:jc w:val="both"/>
-        <w:rPr>
-          <w:rFonts w:ascii="Arial" w:hAnsi="Arial" w:cs="Arial"/>
-        </w:rPr>
-      </w:pPr>
-      <w:r>
-        <w:rPr>
-          <w:rFonts w:ascii="Arial" w:hAnsi="Arial" w:cs="Arial"/>
-        </w:rPr>
-        <w:t>Canali di comunicazione utilizzati per inviare e ricevere istruzioni:</w:t>
-      </w:r>
-    </w:p>
-    <w:p>
-      <w:pPr>
-        <w:spacing w:line="276" w:lineRule="auto"/>
-        <w:jc w:val="both"/>
-        <w:rPr>
-          <w:rFonts w:ascii="Arial" w:hAnsi="Arial" w:cs="Arial"/>
-        </w:rPr>
-      </w:pPr>
-      <w:r>
-        <w:rPr>
-          <w:rFonts w:ascii="Arial" w:hAnsi="Arial" w:cs="Arial"/>
-        </w:rPr>
-        <w:t>(indirizzo postale, indirizzo e-mail, numero di telefono)</w:t>
-      </w:r>
     </w:p>
     <w:sectPr>
       <w:pgSz w:w="11906" w:h="16838"/>

</xml_diff>

<commit_message>
Dodatna izmjena engleske inačice CPC dokumenta za talijansku Oliviju.
</commit_message>
<xml_diff>
--- a/assets/word/en/ps_export_template_cpc.docx
+++ b/assets/word/en/ps_export_template_cpc.docx
@@ -73,14 +73,11 @@
         <w:t>the Processor</w:t>
       </w:r>
       <w:r>
-        <w:t xml:space="preserve"> (</w:t>
+        <w:t xml:space="preserve"> </w:t>
       </w:r>
       <w:r>
         <w:t>${cpc_01_a}</w:t>
       </w:r>
-      <w:r>
-        <w:t>)</w:t>
-      </w:r>
     </w:p>
     <w:p>
       <w:pPr>
@@ -125,13 +122,10 @@
         <w:t>the Controller</w:t>
       </w:r>
       <w:r>
-        <w:t xml:space="preserve"> (</w:t>
+        <w:t xml:space="preserve"> </w:t>
       </w:r>
       <w:r>
         <w:t>${cpc_01_b}</w:t>
-      </w:r>
-      <w:r>
-        <w:t>)</w:t>
       </w:r>
     </w:p>
     <w:p>
@@ -507,85 +501,19 @@
         <w:rPr>
           <w:color w:val="202124"/>
         </w:rPr>
-        <w:t>According to the provisions of Art</w:t>
+        <w:t>${cpc_</w:t>
       </w:r>
       <w:r>
         <w:rPr>
           <w:color w:val="202124"/>
         </w:rPr>
-        <w:t xml:space="preserve">icle </w:t>
+        <w:t>itspec_04</w:t>
       </w:r>
       <w:r>
         <w:rPr>
           <w:color w:val="202124"/>
         </w:rPr>
-        <w:t>27</w:t>
-      </w:r>
-      <w:r>
-        <w:rPr>
-          <w:color w:val="202124"/>
-        </w:rPr>
-        <w:t xml:space="preserve"> (</w:t>
-      </w:r>
-      <w:r>
-        <w:rPr>
-          <w:color w:val="202124"/>
-        </w:rPr>
-        <w:t>1</w:t>
-      </w:r>
-      <w:r>
-        <w:rPr>
-          <w:color w:val="202124"/>
-        </w:rPr>
-        <w:t>)</w:t>
-      </w:r>
-      <w:r>
-        <w:rPr>
-          <w:color w:val="202124"/>
-        </w:rPr>
-        <w:t xml:space="preserve"> </w:t>
-      </w:r>
-      <w:r>
-        <w:rPr>
-          <w:color w:val="202124"/>
-        </w:rPr>
-        <w:t>i</w:t>
-      </w:r>
-      <w:r>
-        <w:rPr>
-          <w:color w:val="202124"/>
-        </w:rPr>
-        <w:t xml:space="preserve">n accordance with Article 3 of the </w:t>
-      </w:r>
-      <w:r>
-        <w:rPr>
-          <w:color w:val="202124"/>
-        </w:rPr>
-        <w:t>GDPR</w:t>
-      </w:r>
-      <w:r>
-        <w:rPr>
-          <w:color w:val="202124"/>
-        </w:rPr>
-        <w:t xml:space="preserve">, the </w:t>
-      </w:r>
-      <w:r>
-        <w:rPr>
-          <w:color w:val="202124"/>
-        </w:rPr>
-        <w:t>Processor</w:t>
-      </w:r>
-      <w:r>
-        <w:rPr>
-          <w:color w:val="202124"/>
-        </w:rPr>
-        <w:t xml:space="preserve"> has chosen as a representative within the territory of the European Union:</w:t>
-      </w:r>
-      <w:r>
-        <w:rPr>
-          <w:color w:val="202124"/>
-        </w:rPr>
-        <w:t xml:space="preserve"> ${cpc_25}</w:t>
+        <w:t>}</w:t>
       </w:r>
     </w:p>
     <w:p>
@@ -1008,8 +936,11 @@
         <w:jc w:val="both"/>
       </w:pPr>
       <w:r>
+        <w:t xml:space="preserve">3.2. The Parties agree to regulate their relationship with regard to the rights and obligations under the applicable regulations in the field of personal data protection by </w:t>
+      </w:r>
+      <w:r>
         <w:lastRenderedPageBreak/>
-        <w:t xml:space="preserve">3.2. The Parties agree to regulate their relationship with regard to the rights and obligations under the applicable regulations in the field of personal data protection by this </w:t>
+        <w:t xml:space="preserve">this </w:t>
       </w:r>
       <w:r>
         <w:t>Agreement</w:t>
@@ -1766,16 +1697,16 @@
         <w:t xml:space="preserve">Agreement </w:t>
       </w:r>
       <w:r>
+        <w:t>and five years later. Instructions relating to the period after the expir</w:t>
+      </w:r>
+      <w:r>
+        <w:t>ation</w:t>
+      </w:r>
+      <w:r>
+        <w:t xml:space="preserve"> of the Main Contract will be considered as an amendment to the instructions. The provisions of this </w:t>
+      </w:r>
+      <w:r>
         <w:lastRenderedPageBreak/>
-        <w:t>and five years later. Instructions relating to the period after the expir</w:t>
-      </w:r>
-      <w:r>
-        <w:t>ation</w:t>
-      </w:r>
-      <w:r>
-        <w:t xml:space="preserve"> of the Main Contract will be considered as an amendment to the instructions. The provisions of this </w:t>
-      </w:r>
-      <w:r>
         <w:t>Agreement</w:t>
       </w:r>
       <w:r>
@@ -2175,7 +2106,13 @@
         <w:jc w:val="both"/>
       </w:pPr>
       <w:r>
-        <w:t>${cpc_24}</w:t>
+        <w:t>${cpc_</w:t>
+      </w:r>
+      <w:r>
+        <w:t>itspec_03</w:t>
+      </w:r>
+      <w:r>
+        <w:t>}</w:t>
       </w:r>
     </w:p>
     <w:p>
@@ -2363,6 +2300,7 @@
         <w:jc w:val="both"/>
       </w:pPr>
       <w:r>
+        <w:lastRenderedPageBreak/>
         <w:t xml:space="preserve">6.5. The processing of personal data on the basis of this </w:t>
       </w:r>
       <w:r>
@@ -3866,6 +3804,42 @@
     </w:p>
     <w:p>
       <w:pPr>
+        <w:shd w:val="clear" w:color="auto" w:fill="F8F9FA"/>
+        <w:tabs>
+          <w:tab w:val="left" w:pos="916"/>
+          <w:tab w:val="left" w:pos="1832"/>
+          <w:tab w:val="left" w:pos="2748"/>
+          <w:tab w:val="left" w:pos="3664"/>
+          <w:tab w:val="left" w:pos="4580"/>
+          <w:tab w:val="left" w:pos="5496"/>
+          <w:tab w:val="left" w:pos="6412"/>
+          <w:tab w:val="left" w:pos="7328"/>
+          <w:tab w:val="left" w:pos="8244"/>
+          <w:tab w:val="left" w:pos="9160"/>
+          <w:tab w:val="left" w:pos="10076"/>
+          <w:tab w:val="left" w:pos="10992"/>
+          <w:tab w:val="left" w:pos="11908"/>
+          <w:tab w:val="left" w:pos="12824"/>
+          <w:tab w:val="left" w:pos="13740"/>
+          <w:tab w:val="left" w:pos="14656"/>
+        </w:tabs>
+        <w:spacing w:after="0" w:line="240" w:lineRule="auto"/>
+        <w:jc w:val="both"/>
+        <w:rPr>
+          <w:rFonts w:ascii="Arial" w:eastAsia="Times New Roman" w:hAnsi="Arial" w:cs="Arial"/>
+          <w:sz w:val="24"/>
+        </w:rPr>
+      </w:pPr>
+      <w:r>
+        <w:rPr>
+          <w:rFonts w:ascii="Arial" w:eastAsia="Times New Roman" w:hAnsi="Arial" w:cs="Arial"/>
+          <w:sz w:val="24"/>
+        </w:rPr>
+        <w:t>${cpc_itspec_02}</w:t>
+      </w:r>
+    </w:p>
+    <w:p>
+      <w:pPr>
         <w:pStyle w:val="P68B1DB1-Normal6"/>
         <w:shd w:val="clear" w:color="auto" w:fill="F8F9FA"/>
         <w:tabs>
@@ -3890,61 +3864,1553 @@
         <w:jc w:val="both"/>
       </w:pPr>
       <w:r>
-        <w:t xml:space="preserve">8.6. </w:t>
+        <w:t>8.6.</w:t>
+      </w:r>
+      <w:r>
+        <w:t xml:space="preserve"> </w:t>
+      </w:r>
+      <w:r>
+        <w:t xml:space="preserve">The </w:t>
+      </w:r>
+      <w:r>
+        <w:t>C</w:t>
+      </w:r>
+      <w:r>
+        <w:t xml:space="preserve">ontroller shall reimburse the </w:t>
+      </w:r>
+      <w:r>
+        <w:t>P</w:t>
+      </w:r>
+      <w:r>
+        <w:t xml:space="preserve">rocessor for the costs incurred as part of the supervision of the </w:t>
+      </w:r>
+      <w:r>
+        <w:t>P</w:t>
+      </w:r>
+      <w:r>
+        <w:t>rocessor’s work.</w:t>
+      </w:r>
+    </w:p>
+    <w:p>
+      <w:pPr>
+        <w:pStyle w:val="P68B1DB1-Normal6"/>
+        <w:shd w:val="clear" w:color="auto" w:fill="F8F9FA"/>
+        <w:tabs>
+          <w:tab w:val="left" w:pos="916"/>
+          <w:tab w:val="left" w:pos="1832"/>
+          <w:tab w:val="left" w:pos="2748"/>
+          <w:tab w:val="left" w:pos="3664"/>
+          <w:tab w:val="left" w:pos="4580"/>
+          <w:tab w:val="left" w:pos="5496"/>
+          <w:tab w:val="left" w:pos="6412"/>
+          <w:tab w:val="left" w:pos="7328"/>
+          <w:tab w:val="left" w:pos="8244"/>
+          <w:tab w:val="left" w:pos="9160"/>
+          <w:tab w:val="left" w:pos="10076"/>
+          <w:tab w:val="left" w:pos="10992"/>
+          <w:tab w:val="left" w:pos="11908"/>
+          <w:tab w:val="left" w:pos="12824"/>
+          <w:tab w:val="left" w:pos="13740"/>
+          <w:tab w:val="left" w:pos="14656"/>
+        </w:tabs>
+        <w:spacing w:after="0" w:line="240" w:lineRule="auto"/>
+        <w:jc w:val="both"/>
+      </w:pPr>
+      <w:r>
+        <w:t>${/cpc_itspec_02}</w:t>
+      </w:r>
+    </w:p>
+    <w:p>
+      <w:pPr>
+        <w:shd w:val="clear" w:color="auto" w:fill="F8F9FA"/>
+        <w:tabs>
+          <w:tab w:val="left" w:pos="916"/>
+          <w:tab w:val="left" w:pos="1832"/>
+          <w:tab w:val="left" w:pos="2748"/>
+          <w:tab w:val="left" w:pos="3664"/>
+          <w:tab w:val="left" w:pos="4580"/>
+          <w:tab w:val="left" w:pos="5496"/>
+          <w:tab w:val="left" w:pos="6412"/>
+          <w:tab w:val="left" w:pos="7328"/>
+          <w:tab w:val="left" w:pos="8244"/>
+          <w:tab w:val="left" w:pos="9160"/>
+          <w:tab w:val="left" w:pos="10076"/>
+          <w:tab w:val="left" w:pos="10992"/>
+          <w:tab w:val="left" w:pos="11908"/>
+          <w:tab w:val="left" w:pos="12824"/>
+          <w:tab w:val="left" w:pos="13740"/>
+          <w:tab w:val="left" w:pos="14656"/>
+        </w:tabs>
+        <w:spacing w:after="0" w:line="240" w:lineRule="auto"/>
+        <w:jc w:val="both"/>
+        <w:rPr>
+          <w:rFonts w:ascii="Arial" w:eastAsia="Times New Roman" w:hAnsi="Arial" w:cs="Arial"/>
+          <w:sz w:val="24"/>
+        </w:rPr>
+      </w:pPr>
+    </w:p>
+    <w:p>
+      <w:pPr>
+        <w:pStyle w:val="P68B1DB1-Normal8"/>
+        <w:shd w:val="clear" w:color="auto" w:fill="F8F9FA"/>
+        <w:tabs>
+          <w:tab w:val="left" w:pos="916"/>
+          <w:tab w:val="left" w:pos="1832"/>
+          <w:tab w:val="left" w:pos="2748"/>
+          <w:tab w:val="left" w:pos="3664"/>
+          <w:tab w:val="left" w:pos="4580"/>
+          <w:tab w:val="left" w:pos="5496"/>
+          <w:tab w:val="left" w:pos="6412"/>
+          <w:tab w:val="left" w:pos="7328"/>
+          <w:tab w:val="left" w:pos="8244"/>
+          <w:tab w:val="left" w:pos="9160"/>
+          <w:tab w:val="left" w:pos="10076"/>
+          <w:tab w:val="left" w:pos="10992"/>
+          <w:tab w:val="left" w:pos="11908"/>
+          <w:tab w:val="left" w:pos="12824"/>
+          <w:tab w:val="left" w:pos="13740"/>
+          <w:tab w:val="left" w:pos="14656"/>
+        </w:tabs>
+        <w:spacing w:after="0" w:line="240" w:lineRule="auto"/>
+        <w:jc w:val="center"/>
+      </w:pPr>
+      <w:r>
+        <w:t>9. Selection and contracting of sub-processors</w:t>
+      </w:r>
+    </w:p>
+    <w:p>
+      <w:pPr>
+        <w:shd w:val="clear" w:color="auto" w:fill="F8F9FA"/>
+        <w:tabs>
+          <w:tab w:val="left" w:pos="916"/>
+          <w:tab w:val="left" w:pos="1832"/>
+          <w:tab w:val="left" w:pos="2748"/>
+          <w:tab w:val="left" w:pos="3664"/>
+          <w:tab w:val="left" w:pos="4580"/>
+          <w:tab w:val="left" w:pos="5496"/>
+          <w:tab w:val="left" w:pos="6412"/>
+          <w:tab w:val="left" w:pos="7328"/>
+          <w:tab w:val="left" w:pos="8244"/>
+          <w:tab w:val="left" w:pos="9160"/>
+          <w:tab w:val="left" w:pos="10076"/>
+          <w:tab w:val="left" w:pos="10992"/>
+          <w:tab w:val="left" w:pos="11908"/>
+          <w:tab w:val="left" w:pos="12824"/>
+          <w:tab w:val="left" w:pos="13740"/>
+          <w:tab w:val="left" w:pos="14656"/>
+        </w:tabs>
+        <w:spacing w:after="0" w:line="240" w:lineRule="auto"/>
+        <w:jc w:val="both"/>
+        <w:rPr>
+          <w:rFonts w:ascii="Arial" w:eastAsia="Times New Roman" w:hAnsi="Arial" w:cs="Arial"/>
+          <w:b/>
+          <w:sz w:val="24"/>
+        </w:rPr>
+      </w:pPr>
+    </w:p>
+    <w:p>
+      <w:pPr>
+        <w:pStyle w:val="P68B1DB1-Normal6"/>
+        <w:shd w:val="clear" w:color="auto" w:fill="F8F9FA"/>
+        <w:tabs>
+          <w:tab w:val="left" w:pos="916"/>
+          <w:tab w:val="left" w:pos="1832"/>
+          <w:tab w:val="left" w:pos="2748"/>
+          <w:tab w:val="left" w:pos="3664"/>
+          <w:tab w:val="left" w:pos="4580"/>
+          <w:tab w:val="left" w:pos="5496"/>
+          <w:tab w:val="left" w:pos="6412"/>
+          <w:tab w:val="left" w:pos="7328"/>
+          <w:tab w:val="left" w:pos="8244"/>
+          <w:tab w:val="left" w:pos="9160"/>
+          <w:tab w:val="left" w:pos="10076"/>
+          <w:tab w:val="left" w:pos="10992"/>
+          <w:tab w:val="left" w:pos="11908"/>
+          <w:tab w:val="left" w:pos="12824"/>
+          <w:tab w:val="left" w:pos="13740"/>
+          <w:tab w:val="left" w:pos="14656"/>
+        </w:tabs>
+        <w:spacing w:after="0" w:line="240" w:lineRule="auto"/>
+        <w:jc w:val="both"/>
+      </w:pPr>
+      <w:r>
+        <w:t>${cpc_04_abc}</w:t>
+      </w:r>
+    </w:p>
+    <w:p>
+      <w:pPr>
+        <w:pStyle w:val="P68B1DB1-Normal6"/>
+        <w:shd w:val="clear" w:color="auto" w:fill="F8F9FA"/>
+        <w:tabs>
+          <w:tab w:val="left" w:pos="916"/>
+          <w:tab w:val="left" w:pos="1832"/>
+          <w:tab w:val="left" w:pos="2748"/>
+          <w:tab w:val="left" w:pos="3664"/>
+          <w:tab w:val="left" w:pos="4580"/>
+          <w:tab w:val="left" w:pos="5496"/>
+          <w:tab w:val="left" w:pos="6412"/>
+          <w:tab w:val="left" w:pos="7328"/>
+          <w:tab w:val="left" w:pos="8244"/>
+          <w:tab w:val="left" w:pos="9160"/>
+          <w:tab w:val="left" w:pos="10076"/>
+          <w:tab w:val="left" w:pos="10992"/>
+          <w:tab w:val="left" w:pos="11908"/>
+          <w:tab w:val="left" w:pos="12824"/>
+          <w:tab w:val="left" w:pos="13740"/>
+          <w:tab w:val="left" w:pos="14656"/>
+        </w:tabs>
+        <w:spacing w:after="0" w:line="240" w:lineRule="auto"/>
+        <w:jc w:val="both"/>
+      </w:pPr>
+    </w:p>
+    <w:p>
+      <w:pPr>
+        <w:pStyle w:val="P68B1DB1-Normal6"/>
+        <w:shd w:val="clear" w:color="auto" w:fill="F8F9FA"/>
+        <w:tabs>
+          <w:tab w:val="left" w:pos="916"/>
+          <w:tab w:val="left" w:pos="1832"/>
+          <w:tab w:val="left" w:pos="2748"/>
+          <w:tab w:val="left" w:pos="3664"/>
+          <w:tab w:val="left" w:pos="4580"/>
+          <w:tab w:val="left" w:pos="5496"/>
+          <w:tab w:val="left" w:pos="6412"/>
+          <w:tab w:val="left" w:pos="7328"/>
+          <w:tab w:val="left" w:pos="8244"/>
+          <w:tab w:val="left" w:pos="9160"/>
+          <w:tab w:val="left" w:pos="10076"/>
+          <w:tab w:val="left" w:pos="10992"/>
+          <w:tab w:val="left" w:pos="11908"/>
+          <w:tab w:val="left" w:pos="12824"/>
+          <w:tab w:val="left" w:pos="13740"/>
+          <w:tab w:val="left" w:pos="14656"/>
+        </w:tabs>
+        <w:spacing w:after="0" w:line="240" w:lineRule="auto"/>
+        <w:jc w:val="both"/>
+      </w:pPr>
+      <w:r>
+        <w:t xml:space="preserve">9.2. Where the </w:t>
+      </w:r>
+      <w:r>
+        <w:t>P</w:t>
+      </w:r>
+      <w:r>
+        <w:t xml:space="preserve">rocessor contracts with a third party the performance of ancillary tasks, this shall not be considered a sub-contractor within the meaning of the provisions of this </w:t>
+      </w:r>
+      <w:r>
+        <w:t>Agreement</w:t>
+      </w:r>
+      <w:r>
+        <w:t xml:space="preserve">. Such ancillary tasks include postal transport, transport and shipping services, cleaning services, physical security services, telecommunications services that are not related to the services provided by the Processor to the Controller under this </w:t>
+      </w:r>
+      <w:r>
+        <w:t>Agreement</w:t>
+      </w:r>
+      <w:r>
+        <w:t xml:space="preserve">. The maintenance and verification services of IT equipment represent the services of sub-processors and require the prior consent of the </w:t>
+      </w:r>
+      <w:r>
+        <w:t>C</w:t>
+      </w:r>
+      <w:r>
+        <w:t xml:space="preserve">ontroller as they relate to the information systems used in the context of the </w:t>
+      </w:r>
+      <w:r>
+        <w:t>P</w:t>
+      </w:r>
+      <w:r>
+        <w:t xml:space="preserve">rocessor’s provision of services to the </w:t>
+      </w:r>
+      <w:r>
+        <w:t>C</w:t>
+      </w:r>
+      <w:r>
+        <w:t>ontroller.</w:t>
+      </w:r>
+    </w:p>
+    <w:p>
+      <w:pPr>
+        <w:shd w:val="clear" w:color="auto" w:fill="F8F9FA"/>
+        <w:tabs>
+          <w:tab w:val="left" w:pos="916"/>
+          <w:tab w:val="left" w:pos="1832"/>
+          <w:tab w:val="left" w:pos="2748"/>
+          <w:tab w:val="left" w:pos="3664"/>
+          <w:tab w:val="left" w:pos="4580"/>
+          <w:tab w:val="left" w:pos="5496"/>
+          <w:tab w:val="left" w:pos="6412"/>
+          <w:tab w:val="left" w:pos="7328"/>
+          <w:tab w:val="left" w:pos="8244"/>
+          <w:tab w:val="left" w:pos="9160"/>
+          <w:tab w:val="left" w:pos="10076"/>
+          <w:tab w:val="left" w:pos="10992"/>
+          <w:tab w:val="left" w:pos="11908"/>
+          <w:tab w:val="left" w:pos="12824"/>
+          <w:tab w:val="left" w:pos="13740"/>
+          <w:tab w:val="left" w:pos="14656"/>
+        </w:tabs>
+        <w:spacing w:after="0" w:line="240" w:lineRule="auto"/>
+        <w:jc w:val="both"/>
+        <w:rPr>
+          <w:rFonts w:ascii="Arial" w:eastAsia="Times New Roman" w:hAnsi="Arial" w:cs="Arial"/>
+          <w:sz w:val="24"/>
+        </w:rPr>
+      </w:pPr>
+    </w:p>
+    <w:p>
+      <w:pPr>
+        <w:pStyle w:val="P68B1DB1-Normal8"/>
+        <w:shd w:val="clear" w:color="auto" w:fill="F8F9FA"/>
+        <w:tabs>
+          <w:tab w:val="left" w:pos="916"/>
+          <w:tab w:val="left" w:pos="1832"/>
+          <w:tab w:val="left" w:pos="2748"/>
+          <w:tab w:val="left" w:pos="3664"/>
+          <w:tab w:val="left" w:pos="4580"/>
+          <w:tab w:val="left" w:pos="5496"/>
+          <w:tab w:val="left" w:pos="6412"/>
+          <w:tab w:val="left" w:pos="7328"/>
+          <w:tab w:val="left" w:pos="8244"/>
+          <w:tab w:val="left" w:pos="9160"/>
+          <w:tab w:val="left" w:pos="10076"/>
+          <w:tab w:val="left" w:pos="10992"/>
+          <w:tab w:val="left" w:pos="11908"/>
+          <w:tab w:val="left" w:pos="12824"/>
+          <w:tab w:val="left" w:pos="13740"/>
+          <w:tab w:val="left" w:pos="14656"/>
+        </w:tabs>
+        <w:spacing w:after="0" w:line="240" w:lineRule="auto"/>
+        <w:jc w:val="center"/>
+      </w:pPr>
+      <w:r>
+        <w:t>10. Requests and rights of data subjects</w:t>
+      </w:r>
+    </w:p>
+    <w:p>
+      <w:pPr>
+        <w:shd w:val="clear" w:color="auto" w:fill="F8F9FA"/>
+        <w:tabs>
+          <w:tab w:val="left" w:pos="916"/>
+          <w:tab w:val="left" w:pos="1832"/>
+          <w:tab w:val="left" w:pos="2748"/>
+          <w:tab w:val="left" w:pos="3664"/>
+          <w:tab w:val="left" w:pos="4580"/>
+          <w:tab w:val="left" w:pos="5496"/>
+          <w:tab w:val="left" w:pos="6412"/>
+          <w:tab w:val="left" w:pos="7328"/>
+          <w:tab w:val="left" w:pos="8244"/>
+          <w:tab w:val="left" w:pos="9160"/>
+          <w:tab w:val="left" w:pos="10076"/>
+          <w:tab w:val="left" w:pos="10992"/>
+          <w:tab w:val="left" w:pos="11908"/>
+          <w:tab w:val="left" w:pos="12824"/>
+          <w:tab w:val="left" w:pos="13740"/>
+          <w:tab w:val="left" w:pos="14656"/>
+        </w:tabs>
+        <w:spacing w:after="0" w:line="240" w:lineRule="auto"/>
+        <w:jc w:val="center"/>
+        <w:rPr>
+          <w:rFonts w:ascii="Arial" w:eastAsia="Times New Roman" w:hAnsi="Arial" w:cs="Arial"/>
+          <w:b/>
+          <w:sz w:val="24"/>
+        </w:rPr>
+      </w:pPr>
+    </w:p>
+    <w:p>
+      <w:pPr>
+        <w:pStyle w:val="P68B1DB1-Normal6"/>
+        <w:shd w:val="clear" w:color="auto" w:fill="F8F9FA"/>
+        <w:tabs>
+          <w:tab w:val="left" w:pos="916"/>
+          <w:tab w:val="left" w:pos="1832"/>
+          <w:tab w:val="left" w:pos="2748"/>
+          <w:tab w:val="left" w:pos="3664"/>
+          <w:tab w:val="left" w:pos="4580"/>
+          <w:tab w:val="left" w:pos="5496"/>
+          <w:tab w:val="left" w:pos="6412"/>
+          <w:tab w:val="left" w:pos="7328"/>
+          <w:tab w:val="left" w:pos="8244"/>
+          <w:tab w:val="left" w:pos="9160"/>
+          <w:tab w:val="left" w:pos="10076"/>
+          <w:tab w:val="left" w:pos="10992"/>
+          <w:tab w:val="left" w:pos="11908"/>
+          <w:tab w:val="left" w:pos="12824"/>
+          <w:tab w:val="left" w:pos="13740"/>
+          <w:tab w:val="left" w:pos="14656"/>
+        </w:tabs>
+        <w:spacing w:after="0" w:line="240" w:lineRule="auto"/>
+        <w:jc w:val="both"/>
+      </w:pPr>
+      <w:r>
+        <w:t xml:space="preserve">10.1. The </w:t>
+      </w:r>
+      <w:r>
+        <w:t>P</w:t>
+      </w:r>
+      <w:r>
+        <w:t xml:space="preserve">rocessor shall assist the </w:t>
+      </w:r>
+      <w:r>
+        <w:t>C</w:t>
+      </w:r>
+      <w:r>
+        <w:t xml:space="preserve">ontroller by applying appropriate technical and organisational measures to comply with the obligations of the </w:t>
+      </w:r>
+      <w:r>
+        <w:t>C</w:t>
+      </w:r>
+      <w:r>
+        <w:t>ontroller as regulated by Articles 12-22, 32 and 36</w:t>
+      </w:r>
+      <w:r>
+        <w:t xml:space="preserve"> of the GDPR.</w:t>
+      </w:r>
+    </w:p>
+    <w:p>
+      <w:pPr>
+        <w:shd w:val="clear" w:color="auto" w:fill="F8F9FA"/>
+        <w:tabs>
+          <w:tab w:val="left" w:pos="916"/>
+          <w:tab w:val="left" w:pos="1832"/>
+          <w:tab w:val="left" w:pos="2748"/>
+          <w:tab w:val="left" w:pos="3664"/>
+          <w:tab w:val="left" w:pos="4580"/>
+          <w:tab w:val="left" w:pos="5496"/>
+          <w:tab w:val="left" w:pos="6412"/>
+          <w:tab w:val="left" w:pos="7328"/>
+          <w:tab w:val="left" w:pos="8244"/>
+          <w:tab w:val="left" w:pos="9160"/>
+          <w:tab w:val="left" w:pos="10076"/>
+          <w:tab w:val="left" w:pos="10992"/>
+          <w:tab w:val="left" w:pos="11908"/>
+          <w:tab w:val="left" w:pos="12824"/>
+          <w:tab w:val="left" w:pos="13740"/>
+          <w:tab w:val="left" w:pos="14656"/>
+        </w:tabs>
+        <w:spacing w:after="0" w:line="240" w:lineRule="auto"/>
+        <w:jc w:val="both"/>
+        <w:rPr>
+          <w:rFonts w:ascii="Arial" w:eastAsia="Times New Roman" w:hAnsi="Arial" w:cs="Arial"/>
+          <w:sz w:val="24"/>
+        </w:rPr>
+      </w:pPr>
+    </w:p>
+    <w:p>
+      <w:pPr>
+        <w:pStyle w:val="P68B1DB1-Normal6"/>
+        <w:shd w:val="clear" w:color="auto" w:fill="F8F9FA"/>
+        <w:tabs>
+          <w:tab w:val="left" w:pos="916"/>
+          <w:tab w:val="left" w:pos="1832"/>
+          <w:tab w:val="left" w:pos="2748"/>
+          <w:tab w:val="left" w:pos="3664"/>
+          <w:tab w:val="left" w:pos="4580"/>
+          <w:tab w:val="left" w:pos="5496"/>
+          <w:tab w:val="left" w:pos="6412"/>
+          <w:tab w:val="left" w:pos="7328"/>
+          <w:tab w:val="left" w:pos="8244"/>
+          <w:tab w:val="left" w:pos="9160"/>
+          <w:tab w:val="left" w:pos="10076"/>
+          <w:tab w:val="left" w:pos="10992"/>
+          <w:tab w:val="left" w:pos="11908"/>
+          <w:tab w:val="left" w:pos="12824"/>
+          <w:tab w:val="left" w:pos="13740"/>
+          <w:tab w:val="left" w:pos="14656"/>
+        </w:tabs>
+        <w:spacing w:after="0" w:line="240" w:lineRule="auto"/>
+        <w:jc w:val="both"/>
+      </w:pPr>
+      <w:r>
+        <w:t xml:space="preserve">10.2. If the data subject requests the exercise of his or her rights directly from the </w:t>
+      </w:r>
+      <w:r>
+        <w:t>P</w:t>
+      </w:r>
+      <w:r>
+        <w:t xml:space="preserve">rocessor, the </w:t>
+      </w:r>
+      <w:r>
+        <w:t>P</w:t>
+      </w:r>
+      <w:r>
+        <w:t xml:space="preserve">rocessor will not act independently of the </w:t>
+      </w:r>
+      <w:r>
+        <w:t>C</w:t>
+      </w:r>
+      <w:r>
+        <w:t xml:space="preserve">ontroller, but will refer the data subject without delay to the </w:t>
+      </w:r>
+      <w:r>
+        <w:t>C</w:t>
+      </w:r>
+      <w:r>
+        <w:t xml:space="preserve">ontroller and await instructions from the </w:t>
+      </w:r>
+      <w:r>
+        <w:t>C</w:t>
+      </w:r>
+      <w:r>
+        <w:t>ontroller on how to proceed.</w:t>
+      </w:r>
+    </w:p>
+    <w:p>
+      <w:pPr>
+        <w:shd w:val="clear" w:color="auto" w:fill="F8F9FA"/>
+        <w:tabs>
+          <w:tab w:val="left" w:pos="916"/>
+          <w:tab w:val="left" w:pos="1832"/>
+          <w:tab w:val="left" w:pos="2748"/>
+          <w:tab w:val="left" w:pos="3664"/>
+          <w:tab w:val="left" w:pos="4580"/>
+          <w:tab w:val="left" w:pos="5496"/>
+          <w:tab w:val="left" w:pos="6412"/>
+          <w:tab w:val="left" w:pos="7328"/>
+          <w:tab w:val="left" w:pos="8244"/>
+          <w:tab w:val="left" w:pos="9160"/>
+          <w:tab w:val="left" w:pos="10076"/>
+          <w:tab w:val="left" w:pos="10992"/>
+          <w:tab w:val="left" w:pos="11908"/>
+          <w:tab w:val="left" w:pos="12824"/>
+          <w:tab w:val="left" w:pos="13740"/>
+          <w:tab w:val="left" w:pos="14656"/>
+        </w:tabs>
+        <w:spacing w:after="0" w:line="240" w:lineRule="auto"/>
+        <w:jc w:val="both"/>
+        <w:rPr>
+          <w:rFonts w:ascii="Arial" w:eastAsia="Times New Roman" w:hAnsi="Arial" w:cs="Arial"/>
+          <w:sz w:val="24"/>
+        </w:rPr>
+      </w:pPr>
+    </w:p>
+    <w:p>
+      <w:pPr>
+        <w:shd w:val="clear" w:color="auto" w:fill="F8F9FA"/>
+        <w:tabs>
+          <w:tab w:val="left" w:pos="916"/>
+          <w:tab w:val="left" w:pos="1832"/>
+          <w:tab w:val="left" w:pos="2748"/>
+          <w:tab w:val="left" w:pos="3664"/>
+          <w:tab w:val="left" w:pos="4580"/>
+          <w:tab w:val="left" w:pos="5496"/>
+          <w:tab w:val="left" w:pos="6412"/>
+          <w:tab w:val="left" w:pos="7328"/>
+          <w:tab w:val="left" w:pos="8244"/>
+          <w:tab w:val="left" w:pos="9160"/>
+          <w:tab w:val="left" w:pos="10076"/>
+          <w:tab w:val="left" w:pos="10992"/>
+          <w:tab w:val="left" w:pos="11908"/>
+          <w:tab w:val="left" w:pos="12824"/>
+          <w:tab w:val="left" w:pos="13740"/>
+          <w:tab w:val="left" w:pos="14656"/>
+        </w:tabs>
+        <w:spacing w:after="0" w:line="240" w:lineRule="auto"/>
+        <w:jc w:val="both"/>
+        <w:rPr>
+          <w:rFonts w:ascii="Arial" w:eastAsia="Times New Roman" w:hAnsi="Arial" w:cs="Arial"/>
+          <w:sz w:val="24"/>
+        </w:rPr>
+      </w:pPr>
+      <w:r>
+        <w:rPr>
+          <w:rFonts w:ascii="Arial" w:eastAsia="Times New Roman" w:hAnsi="Arial" w:cs="Arial"/>
+          <w:sz w:val="24"/>
+        </w:rPr>
+        <w:t>${cpc_itspec_01}</w:t>
+      </w:r>
+    </w:p>
+    <w:p>
+      <w:pPr>
+        <w:pStyle w:val="P68B1DB1-Normal6"/>
+        <w:shd w:val="clear" w:color="auto" w:fill="F8F9FA"/>
+        <w:tabs>
+          <w:tab w:val="left" w:pos="916"/>
+          <w:tab w:val="left" w:pos="1832"/>
+          <w:tab w:val="left" w:pos="2748"/>
+          <w:tab w:val="left" w:pos="3664"/>
+          <w:tab w:val="left" w:pos="4580"/>
+          <w:tab w:val="left" w:pos="5496"/>
+          <w:tab w:val="left" w:pos="6412"/>
+          <w:tab w:val="left" w:pos="7328"/>
+          <w:tab w:val="left" w:pos="8244"/>
+          <w:tab w:val="left" w:pos="9160"/>
+          <w:tab w:val="left" w:pos="10076"/>
+          <w:tab w:val="left" w:pos="10992"/>
+          <w:tab w:val="left" w:pos="11908"/>
+          <w:tab w:val="left" w:pos="12824"/>
+          <w:tab w:val="left" w:pos="13740"/>
+          <w:tab w:val="left" w:pos="14656"/>
+        </w:tabs>
+        <w:spacing w:after="0" w:line="240" w:lineRule="auto"/>
+        <w:jc w:val="both"/>
+      </w:pPr>
+      <w:r>
+        <w:t xml:space="preserve">10.3 The </w:t>
+      </w:r>
+      <w:r>
+        <w:t>C</w:t>
+      </w:r>
+      <w:r>
+        <w:t xml:space="preserve">ontroller shall reimburse the </w:t>
+      </w:r>
+      <w:r>
+        <w:t>P</w:t>
+      </w:r>
+      <w:r>
+        <w:t xml:space="preserve">rocessor for the costs incurred by supporting the </w:t>
+      </w:r>
+      <w:r>
+        <w:t>C</w:t>
+      </w:r>
+      <w:r>
+        <w:t>ontroller in the fulfilment of the data subject’s request and rights.</w:t>
+      </w:r>
+    </w:p>
+    <w:p>
+      <w:pPr>
+        <w:pStyle w:val="P68B1DB1-Normal6"/>
+        <w:shd w:val="clear" w:color="auto" w:fill="F8F9FA"/>
+        <w:tabs>
+          <w:tab w:val="left" w:pos="916"/>
+          <w:tab w:val="left" w:pos="1832"/>
+          <w:tab w:val="left" w:pos="2748"/>
+          <w:tab w:val="left" w:pos="3664"/>
+          <w:tab w:val="left" w:pos="4580"/>
+          <w:tab w:val="left" w:pos="5496"/>
+          <w:tab w:val="left" w:pos="6412"/>
+          <w:tab w:val="left" w:pos="7328"/>
+          <w:tab w:val="left" w:pos="8244"/>
+          <w:tab w:val="left" w:pos="9160"/>
+          <w:tab w:val="left" w:pos="10076"/>
+          <w:tab w:val="left" w:pos="10992"/>
+          <w:tab w:val="left" w:pos="11908"/>
+          <w:tab w:val="left" w:pos="12824"/>
+          <w:tab w:val="left" w:pos="13740"/>
+          <w:tab w:val="left" w:pos="14656"/>
+        </w:tabs>
+        <w:spacing w:after="0" w:line="240" w:lineRule="auto"/>
+        <w:jc w:val="both"/>
+      </w:pPr>
+      <w:r>
+        <w:t>${/cpc_itspec_01}</w:t>
+      </w:r>
+    </w:p>
+    <w:p>
+      <w:pPr>
+        <w:shd w:val="clear" w:color="auto" w:fill="F8F9FA"/>
+        <w:tabs>
+          <w:tab w:val="left" w:pos="916"/>
+          <w:tab w:val="left" w:pos="1832"/>
+          <w:tab w:val="left" w:pos="2748"/>
+          <w:tab w:val="left" w:pos="3664"/>
+          <w:tab w:val="left" w:pos="4580"/>
+          <w:tab w:val="left" w:pos="5496"/>
+          <w:tab w:val="left" w:pos="6412"/>
+          <w:tab w:val="left" w:pos="7328"/>
+          <w:tab w:val="left" w:pos="8244"/>
+          <w:tab w:val="left" w:pos="9160"/>
+          <w:tab w:val="left" w:pos="10076"/>
+          <w:tab w:val="left" w:pos="10992"/>
+          <w:tab w:val="left" w:pos="11908"/>
+          <w:tab w:val="left" w:pos="12824"/>
+          <w:tab w:val="left" w:pos="13740"/>
+          <w:tab w:val="left" w:pos="14656"/>
+        </w:tabs>
+        <w:spacing w:after="0" w:line="240" w:lineRule="auto"/>
+        <w:jc w:val="both"/>
+        <w:rPr>
+          <w:rFonts w:ascii="Arial" w:eastAsia="Times New Roman" w:hAnsi="Arial" w:cs="Arial"/>
+          <w:sz w:val="24"/>
+        </w:rPr>
+      </w:pPr>
+    </w:p>
+    <w:p>
+      <w:pPr>
+        <w:pStyle w:val="P68B1DB1-Normal8"/>
+        <w:shd w:val="clear" w:color="auto" w:fill="F8F9FA"/>
+        <w:tabs>
+          <w:tab w:val="left" w:pos="916"/>
+          <w:tab w:val="left" w:pos="1832"/>
+          <w:tab w:val="left" w:pos="2748"/>
+          <w:tab w:val="left" w:pos="3664"/>
+          <w:tab w:val="left" w:pos="4580"/>
+          <w:tab w:val="left" w:pos="5496"/>
+          <w:tab w:val="left" w:pos="6412"/>
+          <w:tab w:val="left" w:pos="7328"/>
+          <w:tab w:val="left" w:pos="8244"/>
+          <w:tab w:val="left" w:pos="9160"/>
+          <w:tab w:val="left" w:pos="10076"/>
+          <w:tab w:val="left" w:pos="10992"/>
+          <w:tab w:val="left" w:pos="11908"/>
+          <w:tab w:val="left" w:pos="12824"/>
+          <w:tab w:val="left" w:pos="13740"/>
+          <w:tab w:val="left" w:pos="14656"/>
+        </w:tabs>
+        <w:spacing w:after="0" w:line="240" w:lineRule="auto"/>
+        <w:jc w:val="center"/>
+      </w:pPr>
+      <w:r>
+        <w:t xml:space="preserve">11. Responsibility of the </w:t>
+      </w:r>
+      <w:r>
+        <w:t>C</w:t>
+      </w:r>
+      <w:r>
+        <w:t xml:space="preserve">ontroller and </w:t>
+      </w:r>
+      <w:r>
+        <w:t>the P</w:t>
+      </w:r>
+      <w:r>
+        <w:t>rocessor</w:t>
+      </w:r>
+    </w:p>
+    <w:p>
+      <w:pPr>
+        <w:shd w:val="clear" w:color="auto" w:fill="F8F9FA"/>
+        <w:tabs>
+          <w:tab w:val="left" w:pos="916"/>
+          <w:tab w:val="left" w:pos="1832"/>
+          <w:tab w:val="left" w:pos="2748"/>
+          <w:tab w:val="left" w:pos="3664"/>
+          <w:tab w:val="left" w:pos="4580"/>
+          <w:tab w:val="left" w:pos="5496"/>
+          <w:tab w:val="left" w:pos="6412"/>
+          <w:tab w:val="left" w:pos="7328"/>
+          <w:tab w:val="left" w:pos="8244"/>
+          <w:tab w:val="left" w:pos="9160"/>
+          <w:tab w:val="left" w:pos="10076"/>
+          <w:tab w:val="left" w:pos="10992"/>
+          <w:tab w:val="left" w:pos="11908"/>
+          <w:tab w:val="left" w:pos="12824"/>
+          <w:tab w:val="left" w:pos="13740"/>
+          <w:tab w:val="left" w:pos="14656"/>
+        </w:tabs>
+        <w:spacing w:after="0" w:line="240" w:lineRule="auto"/>
+        <w:jc w:val="center"/>
+        <w:rPr>
+          <w:rFonts w:ascii="Arial" w:eastAsia="Times New Roman" w:hAnsi="Arial" w:cs="Arial"/>
+          <w:b/>
+          <w:sz w:val="24"/>
+        </w:rPr>
+      </w:pPr>
+    </w:p>
+    <w:p>
+      <w:pPr>
+        <w:pStyle w:val="P68B1DB1-Normal6"/>
+        <w:shd w:val="clear" w:color="auto" w:fill="F8F9FA"/>
+        <w:tabs>
+          <w:tab w:val="left" w:pos="916"/>
+          <w:tab w:val="left" w:pos="1832"/>
+          <w:tab w:val="left" w:pos="2748"/>
+          <w:tab w:val="left" w:pos="3664"/>
+          <w:tab w:val="left" w:pos="4580"/>
+          <w:tab w:val="left" w:pos="5496"/>
+          <w:tab w:val="left" w:pos="6412"/>
+          <w:tab w:val="left" w:pos="7328"/>
+          <w:tab w:val="left" w:pos="8244"/>
+          <w:tab w:val="left" w:pos="9160"/>
+          <w:tab w:val="left" w:pos="10076"/>
+          <w:tab w:val="left" w:pos="10992"/>
+          <w:tab w:val="left" w:pos="11908"/>
+          <w:tab w:val="left" w:pos="12824"/>
+          <w:tab w:val="left" w:pos="13740"/>
+          <w:tab w:val="left" w:pos="14656"/>
+        </w:tabs>
+        <w:spacing w:after="0" w:line="240" w:lineRule="auto"/>
+        <w:jc w:val="both"/>
+      </w:pPr>
+      <w:r>
+        <w:t xml:space="preserve">11.1. The </w:t>
+      </w:r>
+      <w:r>
+        <w:t>C</w:t>
+      </w:r>
+      <w:r>
+        <w:t xml:space="preserve">ontroller and the </w:t>
+      </w:r>
+      <w:r>
+        <w:t>P</w:t>
+      </w:r>
+      <w:r>
+        <w:t>rocessor shall be liable towards the data subjects in accordance with the provisions of Art</w:t>
+      </w:r>
+      <w:r>
+        <w:t xml:space="preserve">icle </w:t>
+      </w:r>
+      <w:r>
+        <w:t>82</w:t>
+      </w:r>
+      <w:r>
+        <w:t xml:space="preserve"> of the GDPR. </w:t>
+      </w:r>
+      <w:r>
+        <w:t>The Processor will cooperate with the Controller on possible liability cases for damages.</w:t>
+      </w:r>
+    </w:p>
+    <w:p>
+      <w:pPr>
+        <w:shd w:val="clear" w:color="auto" w:fill="F8F9FA"/>
+        <w:tabs>
+          <w:tab w:val="left" w:pos="916"/>
+          <w:tab w:val="left" w:pos="1832"/>
+          <w:tab w:val="left" w:pos="2748"/>
+          <w:tab w:val="left" w:pos="3664"/>
+          <w:tab w:val="left" w:pos="4580"/>
+          <w:tab w:val="left" w:pos="5496"/>
+          <w:tab w:val="left" w:pos="6412"/>
+          <w:tab w:val="left" w:pos="7328"/>
+          <w:tab w:val="left" w:pos="8244"/>
+          <w:tab w:val="left" w:pos="9160"/>
+          <w:tab w:val="left" w:pos="10076"/>
+          <w:tab w:val="left" w:pos="10992"/>
+          <w:tab w:val="left" w:pos="11908"/>
+          <w:tab w:val="left" w:pos="12824"/>
+          <w:tab w:val="left" w:pos="13740"/>
+          <w:tab w:val="left" w:pos="14656"/>
+        </w:tabs>
+        <w:spacing w:after="0" w:line="240" w:lineRule="auto"/>
+        <w:jc w:val="both"/>
+        <w:rPr>
+          <w:rFonts w:ascii="Arial" w:eastAsia="Times New Roman" w:hAnsi="Arial" w:cs="Arial"/>
+          <w:sz w:val="24"/>
+        </w:rPr>
+      </w:pPr>
+    </w:p>
+    <w:p>
+      <w:pPr>
+        <w:pStyle w:val="P68B1DB1-Normal6"/>
+        <w:shd w:val="clear" w:color="auto" w:fill="F8F9FA"/>
+        <w:tabs>
+          <w:tab w:val="left" w:pos="916"/>
+          <w:tab w:val="left" w:pos="1832"/>
+          <w:tab w:val="left" w:pos="2748"/>
+          <w:tab w:val="left" w:pos="3664"/>
+          <w:tab w:val="left" w:pos="4580"/>
+          <w:tab w:val="left" w:pos="5496"/>
+          <w:tab w:val="left" w:pos="6412"/>
+          <w:tab w:val="left" w:pos="7328"/>
+          <w:tab w:val="left" w:pos="8244"/>
+          <w:tab w:val="left" w:pos="9160"/>
+          <w:tab w:val="left" w:pos="10076"/>
+          <w:tab w:val="left" w:pos="10992"/>
+          <w:tab w:val="left" w:pos="11908"/>
+          <w:tab w:val="left" w:pos="12824"/>
+          <w:tab w:val="left" w:pos="13740"/>
+          <w:tab w:val="left" w:pos="14656"/>
+        </w:tabs>
+        <w:spacing w:after="0" w:line="240" w:lineRule="auto"/>
+        <w:jc w:val="both"/>
+      </w:pPr>
+      <w:r>
+        <w:t xml:space="preserve">11.2. At the request of the </w:t>
+      </w:r>
+      <w:r>
+        <w:t>C</w:t>
+      </w:r>
+      <w:r>
+        <w:t xml:space="preserve">ontroller, the </w:t>
+      </w:r>
+      <w:r>
+        <w:t>P</w:t>
+      </w:r>
+      <w:r>
+        <w:t xml:space="preserve">rocessor shall exempt the </w:t>
+      </w:r>
+      <w:r>
+        <w:t>C</w:t>
+      </w:r>
+      <w:r>
+        <w:t xml:space="preserve">ontroller from liability for any claims made by the data subject against the </w:t>
+      </w:r>
+      <w:r>
+        <w:t>C</w:t>
+      </w:r>
+      <w:r>
+        <w:t xml:space="preserve">ontroller arising from a breach of the obligation of the </w:t>
+      </w:r>
+      <w:r>
+        <w:t>P</w:t>
+      </w:r>
+      <w:r>
+        <w:t xml:space="preserve">rocessor towards the </w:t>
+      </w:r>
+      <w:r>
+        <w:t>C</w:t>
+      </w:r>
+      <w:r>
+        <w:t xml:space="preserve">ontroller under the </w:t>
+      </w:r>
+      <w:r>
+        <w:t xml:space="preserve">GDPR </w:t>
+      </w:r>
+      <w:r>
+        <w:t xml:space="preserve">or if </w:t>
+      </w:r>
+      <w:r>
+        <w:lastRenderedPageBreak/>
+        <w:t xml:space="preserve">the </w:t>
+      </w:r>
+      <w:r>
+        <w:t>P</w:t>
+      </w:r>
+      <w:r>
+        <w:t xml:space="preserve">rocessor has not acted in accordance with the instructions given to it by the </w:t>
+      </w:r>
+      <w:r>
+        <w:t>C</w:t>
+      </w:r>
+      <w:r>
+        <w:t xml:space="preserve">ontroller by this </w:t>
+      </w:r>
+      <w:r>
+        <w:t>Agreement</w:t>
+      </w:r>
+      <w:r>
+        <w:t xml:space="preserve"> or in particular.</w:t>
+      </w:r>
+    </w:p>
+    <w:p>
+      <w:pPr>
+        <w:shd w:val="clear" w:color="auto" w:fill="F8F9FA"/>
+        <w:tabs>
+          <w:tab w:val="left" w:pos="916"/>
+          <w:tab w:val="left" w:pos="1832"/>
+          <w:tab w:val="left" w:pos="2748"/>
+          <w:tab w:val="left" w:pos="3664"/>
+          <w:tab w:val="left" w:pos="4580"/>
+          <w:tab w:val="left" w:pos="5496"/>
+          <w:tab w:val="left" w:pos="6412"/>
+          <w:tab w:val="left" w:pos="7328"/>
+          <w:tab w:val="left" w:pos="8244"/>
+          <w:tab w:val="left" w:pos="9160"/>
+          <w:tab w:val="left" w:pos="10076"/>
+          <w:tab w:val="left" w:pos="10992"/>
+          <w:tab w:val="left" w:pos="11908"/>
+          <w:tab w:val="left" w:pos="12824"/>
+          <w:tab w:val="left" w:pos="13740"/>
+          <w:tab w:val="left" w:pos="14656"/>
+        </w:tabs>
+        <w:spacing w:after="0" w:line="240" w:lineRule="auto"/>
+        <w:jc w:val="both"/>
+        <w:rPr>
+          <w:rFonts w:ascii="Arial" w:eastAsia="Times New Roman" w:hAnsi="Arial" w:cs="Arial"/>
+          <w:sz w:val="24"/>
+        </w:rPr>
+      </w:pPr>
+    </w:p>
+    <w:p>
+      <w:pPr>
+        <w:pStyle w:val="P68B1DB1-Normal6"/>
+        <w:shd w:val="clear" w:color="auto" w:fill="F8F9FA"/>
+        <w:tabs>
+          <w:tab w:val="left" w:pos="916"/>
+          <w:tab w:val="left" w:pos="1832"/>
+          <w:tab w:val="left" w:pos="2748"/>
+          <w:tab w:val="left" w:pos="3664"/>
+          <w:tab w:val="left" w:pos="4580"/>
+          <w:tab w:val="left" w:pos="5496"/>
+          <w:tab w:val="left" w:pos="6412"/>
+          <w:tab w:val="left" w:pos="7328"/>
+          <w:tab w:val="left" w:pos="8244"/>
+          <w:tab w:val="left" w:pos="9160"/>
+          <w:tab w:val="left" w:pos="10076"/>
+          <w:tab w:val="left" w:pos="10992"/>
+          <w:tab w:val="left" w:pos="11908"/>
+          <w:tab w:val="left" w:pos="12824"/>
+          <w:tab w:val="left" w:pos="13740"/>
+          <w:tab w:val="left" w:pos="14656"/>
+        </w:tabs>
+        <w:spacing w:after="0" w:line="240" w:lineRule="auto"/>
+        <w:jc w:val="both"/>
+      </w:pPr>
+      <w:r>
+        <w:t>11.3. The parties shall release each other from liability if one of them proves that he or she is not liable for the circumstances that gave rise to the damage to the data subject. In other cases, the provisions of Art</w:t>
+      </w:r>
+      <w:r>
+        <w:t>icle</w:t>
+      </w:r>
+      <w:r>
+        <w:t xml:space="preserve"> 82(5) </w:t>
+      </w:r>
+      <w:r>
+        <w:t xml:space="preserve">of the GDPR </w:t>
+      </w:r>
+      <w:r>
+        <w:t xml:space="preserve">shall apply. </w:t>
+      </w:r>
+    </w:p>
+    <w:p>
+      <w:pPr>
+        <w:shd w:val="clear" w:color="auto" w:fill="F8F9FA"/>
+        <w:tabs>
+          <w:tab w:val="left" w:pos="916"/>
+          <w:tab w:val="left" w:pos="1832"/>
+          <w:tab w:val="left" w:pos="2748"/>
+          <w:tab w:val="left" w:pos="3664"/>
+          <w:tab w:val="left" w:pos="4580"/>
+          <w:tab w:val="left" w:pos="5496"/>
+          <w:tab w:val="left" w:pos="6412"/>
+          <w:tab w:val="left" w:pos="7328"/>
+          <w:tab w:val="left" w:pos="8244"/>
+          <w:tab w:val="left" w:pos="9160"/>
+          <w:tab w:val="left" w:pos="10076"/>
+          <w:tab w:val="left" w:pos="10992"/>
+          <w:tab w:val="left" w:pos="11908"/>
+          <w:tab w:val="left" w:pos="12824"/>
+          <w:tab w:val="left" w:pos="13740"/>
+          <w:tab w:val="left" w:pos="14656"/>
+        </w:tabs>
+        <w:spacing w:after="0" w:line="240" w:lineRule="auto"/>
+        <w:jc w:val="both"/>
+        <w:rPr>
+          <w:rFonts w:ascii="Arial" w:eastAsia="Times New Roman" w:hAnsi="Arial" w:cs="Arial"/>
+          <w:sz w:val="24"/>
+        </w:rPr>
+      </w:pPr>
+    </w:p>
+    <w:p>
+      <w:pPr>
+        <w:pStyle w:val="P68B1DB1-Normal8"/>
+        <w:shd w:val="clear" w:color="auto" w:fill="F8F9FA"/>
+        <w:tabs>
+          <w:tab w:val="left" w:pos="916"/>
+          <w:tab w:val="left" w:pos="1832"/>
+          <w:tab w:val="left" w:pos="2748"/>
+          <w:tab w:val="left" w:pos="3664"/>
+          <w:tab w:val="left" w:pos="4580"/>
+          <w:tab w:val="left" w:pos="5496"/>
+          <w:tab w:val="left" w:pos="6412"/>
+          <w:tab w:val="left" w:pos="7328"/>
+          <w:tab w:val="left" w:pos="8244"/>
+          <w:tab w:val="left" w:pos="9160"/>
+          <w:tab w:val="left" w:pos="10076"/>
+          <w:tab w:val="left" w:pos="10992"/>
+          <w:tab w:val="left" w:pos="11908"/>
+          <w:tab w:val="left" w:pos="12824"/>
+          <w:tab w:val="left" w:pos="13740"/>
+          <w:tab w:val="left" w:pos="14656"/>
+        </w:tabs>
+        <w:spacing w:after="0" w:line="240" w:lineRule="auto"/>
+        <w:jc w:val="center"/>
+      </w:pPr>
+      <w:r>
+        <w:t>12. Right to Extraordinary Termination</w:t>
+      </w:r>
+    </w:p>
+    <w:p>
+      <w:pPr>
+        <w:shd w:val="clear" w:color="auto" w:fill="F8F9FA"/>
+        <w:tabs>
+          <w:tab w:val="left" w:pos="916"/>
+          <w:tab w:val="left" w:pos="1832"/>
+          <w:tab w:val="left" w:pos="2748"/>
+          <w:tab w:val="left" w:pos="3664"/>
+          <w:tab w:val="left" w:pos="4580"/>
+          <w:tab w:val="left" w:pos="5496"/>
+          <w:tab w:val="left" w:pos="6412"/>
+          <w:tab w:val="left" w:pos="7328"/>
+          <w:tab w:val="left" w:pos="8244"/>
+          <w:tab w:val="left" w:pos="9160"/>
+          <w:tab w:val="left" w:pos="10076"/>
+          <w:tab w:val="left" w:pos="10992"/>
+          <w:tab w:val="left" w:pos="11908"/>
+          <w:tab w:val="left" w:pos="12824"/>
+          <w:tab w:val="left" w:pos="13740"/>
+          <w:tab w:val="left" w:pos="14656"/>
+        </w:tabs>
+        <w:spacing w:after="0" w:line="240" w:lineRule="auto"/>
+        <w:rPr>
+          <w:rFonts w:ascii="Arial" w:eastAsia="Times New Roman" w:hAnsi="Arial" w:cs="Arial"/>
+          <w:sz w:val="24"/>
+        </w:rPr>
+      </w:pPr>
+    </w:p>
+    <w:p>
+      <w:pPr>
+        <w:pStyle w:val="P68B1DB1-Normal6"/>
+        <w:shd w:val="clear" w:color="auto" w:fill="F8F9FA"/>
+        <w:tabs>
+          <w:tab w:val="left" w:pos="916"/>
+          <w:tab w:val="left" w:pos="1832"/>
+          <w:tab w:val="left" w:pos="2748"/>
+          <w:tab w:val="left" w:pos="3664"/>
+          <w:tab w:val="left" w:pos="4580"/>
+          <w:tab w:val="left" w:pos="5496"/>
+          <w:tab w:val="left" w:pos="6412"/>
+          <w:tab w:val="left" w:pos="7328"/>
+          <w:tab w:val="left" w:pos="8244"/>
+          <w:tab w:val="left" w:pos="9160"/>
+          <w:tab w:val="left" w:pos="10076"/>
+          <w:tab w:val="left" w:pos="10992"/>
+          <w:tab w:val="left" w:pos="11908"/>
+          <w:tab w:val="left" w:pos="12824"/>
+          <w:tab w:val="left" w:pos="13740"/>
+          <w:tab w:val="left" w:pos="14656"/>
+        </w:tabs>
+        <w:spacing w:after="0" w:line="240" w:lineRule="auto"/>
+        <w:jc w:val="both"/>
+      </w:pPr>
+      <w:r>
+        <w:t xml:space="preserve">The Controller may terminate the </w:t>
+      </w:r>
+      <w:r>
+        <w:t>M</w:t>
+      </w:r>
+      <w:r>
+        <w:t xml:space="preserve">ain </w:t>
+      </w:r>
+      <w:r>
+        <w:t>Co</w:t>
+      </w:r>
+      <w:r>
+        <w:t xml:space="preserve">ntract in full or terminate some of its provisions if the Processor fails to fulfil its obligations under the </w:t>
+      </w:r>
+      <w:r>
+        <w:t>Agreement</w:t>
+      </w:r>
+      <w:r>
+        <w:t xml:space="preserve">, if it intentionally or through gross negligence violates the provisions of the </w:t>
+      </w:r>
+      <w:r>
+        <w:t>GDPR</w:t>
+      </w:r>
+      <w:r>
+        <w:t xml:space="preserve">, the national law on the protection of personal data and other laws or regulations relating to the protection of personal data, if it is unable or unwilling to comply with the instructions given to it by the </w:t>
+      </w:r>
+      <w:r>
+        <w:t>C</w:t>
+      </w:r>
+      <w:r>
+        <w:t xml:space="preserve">ontroller or opposes the exercise of the right of the </w:t>
+      </w:r>
+      <w:r>
+        <w:t>C</w:t>
+      </w:r>
+      <w:r>
+        <w:t xml:space="preserve">ontroller to supervise the implementation of the processing of personal data in accordance with the terms of this </w:t>
+      </w:r>
+      <w:r>
+        <w:t>Agreement</w:t>
+      </w:r>
+      <w:r>
+        <w:t>.</w:t>
+      </w:r>
+      <w:r>
+        <w:t xml:space="preserve"> </w:t>
+      </w:r>
+    </w:p>
+    <w:p>
+      <w:pPr>
+        <w:shd w:val="clear" w:color="auto" w:fill="F8F9FA"/>
+        <w:tabs>
+          <w:tab w:val="left" w:pos="916"/>
+          <w:tab w:val="left" w:pos="1832"/>
+          <w:tab w:val="left" w:pos="2748"/>
+          <w:tab w:val="left" w:pos="3664"/>
+          <w:tab w:val="left" w:pos="4580"/>
+          <w:tab w:val="left" w:pos="5496"/>
+          <w:tab w:val="left" w:pos="6412"/>
+          <w:tab w:val="left" w:pos="7328"/>
+          <w:tab w:val="left" w:pos="8244"/>
+          <w:tab w:val="left" w:pos="9160"/>
+          <w:tab w:val="left" w:pos="10076"/>
+          <w:tab w:val="left" w:pos="10992"/>
+          <w:tab w:val="left" w:pos="11908"/>
+          <w:tab w:val="left" w:pos="12824"/>
+          <w:tab w:val="left" w:pos="13740"/>
+          <w:tab w:val="left" w:pos="14656"/>
+        </w:tabs>
+        <w:spacing w:after="0" w:line="240" w:lineRule="auto"/>
+        <w:jc w:val="both"/>
+        <w:rPr>
+          <w:rFonts w:ascii="Arial" w:eastAsia="Times New Roman" w:hAnsi="Arial" w:cs="Arial"/>
+          <w:sz w:val="24"/>
+        </w:rPr>
+      </w:pPr>
+    </w:p>
+    <w:p>
+      <w:pPr>
+        <w:pStyle w:val="P68B1DB1-Normal8"/>
+        <w:shd w:val="clear" w:color="auto" w:fill="F8F9FA"/>
+        <w:tabs>
+          <w:tab w:val="left" w:pos="916"/>
+          <w:tab w:val="left" w:pos="1832"/>
+          <w:tab w:val="left" w:pos="2748"/>
+          <w:tab w:val="left" w:pos="3664"/>
+          <w:tab w:val="left" w:pos="4580"/>
+          <w:tab w:val="left" w:pos="5496"/>
+          <w:tab w:val="left" w:pos="6412"/>
+          <w:tab w:val="left" w:pos="7328"/>
+          <w:tab w:val="left" w:pos="8244"/>
+          <w:tab w:val="left" w:pos="9160"/>
+          <w:tab w:val="left" w:pos="10076"/>
+          <w:tab w:val="left" w:pos="10992"/>
+          <w:tab w:val="left" w:pos="11908"/>
+          <w:tab w:val="left" w:pos="12824"/>
+          <w:tab w:val="left" w:pos="13740"/>
+          <w:tab w:val="left" w:pos="14656"/>
+        </w:tabs>
+        <w:spacing w:after="0" w:line="240" w:lineRule="auto"/>
+        <w:jc w:val="center"/>
+      </w:pPr>
+      <w:r>
+        <w:t>13. Termination of the Contract</w:t>
+      </w:r>
+    </w:p>
+    <w:p>
+      <w:pPr>
+        <w:shd w:val="clear" w:color="auto" w:fill="F8F9FA"/>
+        <w:tabs>
+          <w:tab w:val="left" w:pos="916"/>
+          <w:tab w:val="left" w:pos="1832"/>
+          <w:tab w:val="left" w:pos="2748"/>
+          <w:tab w:val="left" w:pos="3664"/>
+          <w:tab w:val="left" w:pos="4580"/>
+          <w:tab w:val="left" w:pos="5496"/>
+          <w:tab w:val="left" w:pos="6412"/>
+          <w:tab w:val="left" w:pos="7328"/>
+          <w:tab w:val="left" w:pos="8244"/>
+          <w:tab w:val="left" w:pos="9160"/>
+          <w:tab w:val="left" w:pos="10076"/>
+          <w:tab w:val="left" w:pos="10992"/>
+          <w:tab w:val="left" w:pos="11908"/>
+          <w:tab w:val="left" w:pos="12824"/>
+          <w:tab w:val="left" w:pos="13740"/>
+          <w:tab w:val="left" w:pos="14656"/>
+        </w:tabs>
+        <w:spacing w:after="0" w:line="240" w:lineRule="auto"/>
+        <w:jc w:val="center"/>
+        <w:rPr>
+          <w:rFonts w:ascii="Arial" w:eastAsia="Times New Roman" w:hAnsi="Arial" w:cs="Arial"/>
+          <w:sz w:val="24"/>
+        </w:rPr>
+      </w:pPr>
+    </w:p>
+    <w:p>
+      <w:pPr>
+        <w:pStyle w:val="P68B1DB1-Normal6"/>
+        <w:shd w:val="clear" w:color="auto" w:fill="F8F9FA"/>
+        <w:tabs>
+          <w:tab w:val="left" w:pos="916"/>
+          <w:tab w:val="left" w:pos="1832"/>
+          <w:tab w:val="left" w:pos="2748"/>
+          <w:tab w:val="left" w:pos="3664"/>
+          <w:tab w:val="left" w:pos="4580"/>
+          <w:tab w:val="left" w:pos="5496"/>
+          <w:tab w:val="left" w:pos="6412"/>
+          <w:tab w:val="left" w:pos="7328"/>
+          <w:tab w:val="left" w:pos="8244"/>
+          <w:tab w:val="left" w:pos="9160"/>
+          <w:tab w:val="left" w:pos="10076"/>
+          <w:tab w:val="left" w:pos="10992"/>
+          <w:tab w:val="left" w:pos="11908"/>
+          <w:tab w:val="left" w:pos="12824"/>
+          <w:tab w:val="left" w:pos="13740"/>
+          <w:tab w:val="left" w:pos="14656"/>
+        </w:tabs>
+        <w:spacing w:after="0" w:line="240" w:lineRule="auto"/>
+        <w:jc w:val="both"/>
+      </w:pPr>
+      <w:r>
+        <w:t xml:space="preserve">13.1. Upon termination of the </w:t>
+      </w:r>
+      <w:r>
+        <w:t>M</w:t>
+      </w:r>
+      <w:r>
+        <w:t xml:space="preserve">ain </w:t>
+      </w:r>
+      <w:r>
+        <w:t>C</w:t>
+      </w:r>
+      <w:r>
+        <w:t xml:space="preserve">ontract or at any time at the request of the Controller, the Processor shall return to the Controller all documents, data and data media that the Controller has provided to the Processor or delete them at the request of the Controller, unless such erasure is prohibited by the regulations of the European Union or the </w:t>
+      </w:r>
+      <w:r>
+        <w:t xml:space="preserve">national regulations of the </w:t>
+      </w:r>
+      <w:r>
+        <w:t>Republic of Croatia. This obligation also applies to any backup (</w:t>
       </w:r>
       <w:r>
         <w:rPr>
           <w:i/>
         </w:rPr>
-        <w:t>(Optional)</w:t>
-      </w:r>
-      <w:r>
-        <w:t xml:space="preserve"> The </w:t>
+        <w:t>backup</w:t>
+      </w:r>
+      <w:r>
+        <w:t xml:space="preserve">) made by the </w:t>
+      </w:r>
+      <w:r>
+        <w:t>Processor</w:t>
+      </w:r>
+      <w:r>
+        <w:t xml:space="preserve">. The </w:t>
+      </w:r>
+      <w:r>
+        <w:t>Processor</w:t>
+      </w:r>
+      <w:r>
+        <w:t xml:space="preserve"> should also document and, upon request, provide documentation that it has effectively erased the </w:t>
       </w:r>
       <w:r>
         <w:t>C</w:t>
       </w:r>
       <w:r>
-        <w:t xml:space="preserve">ontroller shall reimburse the </w:t>
+        <w:t>ontroller’s data.</w:t>
+      </w:r>
+    </w:p>
+    <w:p>
+      <w:pPr>
+        <w:shd w:val="clear" w:color="auto" w:fill="F8F9FA"/>
+        <w:tabs>
+          <w:tab w:val="left" w:pos="916"/>
+          <w:tab w:val="left" w:pos="1832"/>
+          <w:tab w:val="left" w:pos="2748"/>
+          <w:tab w:val="left" w:pos="3664"/>
+          <w:tab w:val="left" w:pos="4580"/>
+          <w:tab w:val="left" w:pos="5496"/>
+          <w:tab w:val="left" w:pos="6412"/>
+          <w:tab w:val="left" w:pos="7328"/>
+          <w:tab w:val="left" w:pos="8244"/>
+          <w:tab w:val="left" w:pos="9160"/>
+          <w:tab w:val="left" w:pos="10076"/>
+          <w:tab w:val="left" w:pos="10992"/>
+          <w:tab w:val="left" w:pos="11908"/>
+          <w:tab w:val="left" w:pos="12824"/>
+          <w:tab w:val="left" w:pos="13740"/>
+          <w:tab w:val="left" w:pos="14656"/>
+        </w:tabs>
+        <w:spacing w:after="0" w:line="240" w:lineRule="auto"/>
+        <w:jc w:val="both"/>
+        <w:rPr>
+          <w:rFonts w:ascii="Arial" w:eastAsia="Times New Roman" w:hAnsi="Arial" w:cs="Arial"/>
+          <w:sz w:val="24"/>
+        </w:rPr>
+      </w:pPr>
+    </w:p>
+    <w:p>
+      <w:pPr>
+        <w:pStyle w:val="P68B1DB1-Normal6"/>
+        <w:shd w:val="clear" w:color="auto" w:fill="F8F9FA"/>
+        <w:tabs>
+          <w:tab w:val="left" w:pos="916"/>
+          <w:tab w:val="left" w:pos="1832"/>
+          <w:tab w:val="left" w:pos="2748"/>
+          <w:tab w:val="left" w:pos="3664"/>
+          <w:tab w:val="left" w:pos="4580"/>
+          <w:tab w:val="left" w:pos="5496"/>
+          <w:tab w:val="left" w:pos="6412"/>
+          <w:tab w:val="left" w:pos="7328"/>
+          <w:tab w:val="left" w:pos="8244"/>
+          <w:tab w:val="left" w:pos="9160"/>
+          <w:tab w:val="left" w:pos="10076"/>
+          <w:tab w:val="left" w:pos="10992"/>
+          <w:tab w:val="left" w:pos="11908"/>
+          <w:tab w:val="left" w:pos="12824"/>
+          <w:tab w:val="left" w:pos="13740"/>
+          <w:tab w:val="left" w:pos="14656"/>
+        </w:tabs>
+        <w:spacing w:after="0" w:line="240" w:lineRule="auto"/>
+        <w:jc w:val="both"/>
+      </w:pPr>
+      <w:r>
+        <w:t xml:space="preserve">13.2. The </w:t>
+      </w:r>
+      <w:r>
+        <w:t>C</w:t>
+      </w:r>
+      <w:r>
+        <w:t xml:space="preserve">ontroller shall have the right to verify that the </w:t>
       </w:r>
       <w:r>
         <w:t>P</w:t>
       </w:r>
       <w:r>
-        <w:t xml:space="preserve">rocessor for the costs incurred as part of the supervision of the </w:t>
+        <w:t xml:space="preserve">rocessor has complied with contractual obligations regarding the return of data or the effective erasure of data. The </w:t>
+      </w:r>
+      <w:r>
+        <w:t>C</w:t>
+      </w:r>
+      <w:r>
+        <w:t xml:space="preserve">ontroller may entrust such verification to independent experts provided that they are not in competition with the </w:t>
       </w:r>
       <w:r>
         <w:t>P</w:t>
       </w:r>
       <w:r>
-        <w:t>rocessor’s work.</w:t>
-      </w:r>
-    </w:p>
-    <w:p>
-      <w:pPr>
-        <w:shd w:val="clear" w:color="auto" w:fill="F8F9FA"/>
-        <w:tabs>
-          <w:tab w:val="left" w:pos="916"/>
-          <w:tab w:val="left" w:pos="1832"/>
-          <w:tab w:val="left" w:pos="2748"/>
-          <w:tab w:val="left" w:pos="3664"/>
-          <w:tab w:val="left" w:pos="4580"/>
-          <w:tab w:val="left" w:pos="5496"/>
-          <w:tab w:val="left" w:pos="6412"/>
-          <w:tab w:val="left" w:pos="7328"/>
-          <w:tab w:val="left" w:pos="8244"/>
-          <w:tab w:val="left" w:pos="9160"/>
-          <w:tab w:val="left" w:pos="10076"/>
-          <w:tab w:val="left" w:pos="10992"/>
-          <w:tab w:val="left" w:pos="11908"/>
-          <w:tab w:val="left" w:pos="12824"/>
-          <w:tab w:val="left" w:pos="13740"/>
-          <w:tab w:val="left" w:pos="14656"/>
-        </w:tabs>
-        <w:spacing w:after="0" w:line="240" w:lineRule="auto"/>
-        <w:jc w:val="both"/>
-        <w:rPr>
-          <w:rFonts w:ascii="Arial" w:eastAsia="Times New Roman" w:hAnsi="Arial" w:cs="Arial"/>
+        <w:t xml:space="preserve">rocessor. </w:t>
+      </w:r>
+    </w:p>
+    <w:p>
+      <w:pPr>
+        <w:shd w:val="clear" w:color="auto" w:fill="F8F9FA"/>
+        <w:tabs>
+          <w:tab w:val="left" w:pos="916"/>
+          <w:tab w:val="left" w:pos="1832"/>
+          <w:tab w:val="left" w:pos="2748"/>
+          <w:tab w:val="left" w:pos="3664"/>
+          <w:tab w:val="left" w:pos="4580"/>
+          <w:tab w:val="left" w:pos="5496"/>
+          <w:tab w:val="left" w:pos="6412"/>
+          <w:tab w:val="left" w:pos="7328"/>
+          <w:tab w:val="left" w:pos="8244"/>
+          <w:tab w:val="left" w:pos="9160"/>
+          <w:tab w:val="left" w:pos="10076"/>
+          <w:tab w:val="left" w:pos="10992"/>
+          <w:tab w:val="left" w:pos="11908"/>
+          <w:tab w:val="left" w:pos="12824"/>
+          <w:tab w:val="left" w:pos="13740"/>
+          <w:tab w:val="left" w:pos="14656"/>
+        </w:tabs>
+        <w:spacing w:after="0" w:line="240" w:lineRule="auto"/>
+        <w:jc w:val="both"/>
+        <w:rPr>
+          <w:rFonts w:ascii="Arial" w:eastAsia="Times New Roman" w:hAnsi="Arial" w:cs="Arial"/>
+          <w:sz w:val="24"/>
+        </w:rPr>
+      </w:pPr>
+    </w:p>
+    <w:p>
+      <w:pPr>
+        <w:pStyle w:val="P68B1DB1-Normal6"/>
+        <w:shd w:val="clear" w:color="auto" w:fill="F8F9FA"/>
+        <w:tabs>
+          <w:tab w:val="left" w:pos="916"/>
+          <w:tab w:val="left" w:pos="1832"/>
+          <w:tab w:val="left" w:pos="2748"/>
+          <w:tab w:val="left" w:pos="3664"/>
+          <w:tab w:val="left" w:pos="4580"/>
+          <w:tab w:val="left" w:pos="5496"/>
+          <w:tab w:val="left" w:pos="6412"/>
+          <w:tab w:val="left" w:pos="7328"/>
+          <w:tab w:val="left" w:pos="8244"/>
+          <w:tab w:val="left" w:pos="9160"/>
+          <w:tab w:val="left" w:pos="10076"/>
+          <w:tab w:val="left" w:pos="10992"/>
+          <w:tab w:val="left" w:pos="11908"/>
+          <w:tab w:val="left" w:pos="12824"/>
+          <w:tab w:val="left" w:pos="13740"/>
+          <w:tab w:val="left" w:pos="14656"/>
+        </w:tabs>
+        <w:spacing w:after="0" w:line="240" w:lineRule="auto"/>
+        <w:jc w:val="both"/>
+      </w:pPr>
+      <w:r>
+        <w:t xml:space="preserve">13.3. The </w:t>
+      </w:r>
+      <w:r>
+        <w:t>P</w:t>
+      </w:r>
+      <w:r>
+        <w:t xml:space="preserve">rocessor should ensure the confidentiality of the data which has become known to it in connection with the </w:t>
+      </w:r>
+      <w:r>
+        <w:t>M</w:t>
+      </w:r>
+      <w:r>
+        <w:t xml:space="preserve">ain </w:t>
+      </w:r>
+      <w:r>
+        <w:t>C</w:t>
+      </w:r>
+      <w:r>
+        <w:t xml:space="preserve">ontract even after the expiry of the main contract. The provisions of this </w:t>
+      </w:r>
+      <w:r>
+        <w:t>Agreement</w:t>
+      </w:r>
+      <w:r>
+        <w:t xml:space="preserve"> shall remain in force after the expiry of the </w:t>
+      </w:r>
+      <w:r>
+        <w:t>M</w:t>
+      </w:r>
+      <w:r>
+        <w:t xml:space="preserve">ain </w:t>
+      </w:r>
+      <w:r>
+        <w:t>C</w:t>
+      </w:r>
+      <w:r>
+        <w:t xml:space="preserve">ontract for as long as the </w:t>
+      </w:r>
+      <w:r>
+        <w:t>P</w:t>
+      </w:r>
+      <w:r>
+        <w:t xml:space="preserve">rocessor is in possession of the personal data received from the </w:t>
+      </w:r>
+      <w:r>
+        <w:t>C</w:t>
+      </w:r>
+      <w:r>
+        <w:t xml:space="preserve">ontroller or collected on behalf of the </w:t>
+      </w:r>
+      <w:r>
+        <w:t>C</w:t>
+      </w:r>
+      <w:r>
+        <w:t>ontroller.</w:t>
+      </w:r>
+    </w:p>
+    <w:p>
+      <w:pPr>
+        <w:shd w:val="clear" w:color="auto" w:fill="F8F9FA"/>
+        <w:tabs>
+          <w:tab w:val="left" w:pos="916"/>
+          <w:tab w:val="left" w:pos="1832"/>
+          <w:tab w:val="left" w:pos="2748"/>
+          <w:tab w:val="left" w:pos="3664"/>
+          <w:tab w:val="left" w:pos="4580"/>
+          <w:tab w:val="left" w:pos="5496"/>
+          <w:tab w:val="left" w:pos="6412"/>
+          <w:tab w:val="left" w:pos="7328"/>
+          <w:tab w:val="left" w:pos="8244"/>
+          <w:tab w:val="left" w:pos="9160"/>
+          <w:tab w:val="left" w:pos="10076"/>
+          <w:tab w:val="left" w:pos="10992"/>
+          <w:tab w:val="left" w:pos="11908"/>
+          <w:tab w:val="left" w:pos="12824"/>
+          <w:tab w:val="left" w:pos="13740"/>
+          <w:tab w:val="left" w:pos="14656"/>
+        </w:tabs>
+        <w:spacing w:after="0" w:line="240" w:lineRule="auto"/>
+        <w:jc w:val="center"/>
+        <w:rPr>
+          <w:rFonts w:ascii="Arial" w:eastAsia="Times New Roman" w:hAnsi="Arial" w:cs="Arial"/>
+          <w:b/>
+          <w:sz w:val="24"/>
+        </w:rPr>
+      </w:pPr>
+    </w:p>
+    <w:p>
+      <w:pPr>
+        <w:shd w:val="clear" w:color="auto" w:fill="F8F9FA"/>
+        <w:tabs>
+          <w:tab w:val="left" w:pos="916"/>
+          <w:tab w:val="left" w:pos="1832"/>
+          <w:tab w:val="left" w:pos="2748"/>
+          <w:tab w:val="left" w:pos="3664"/>
+          <w:tab w:val="left" w:pos="4580"/>
+          <w:tab w:val="left" w:pos="5496"/>
+          <w:tab w:val="left" w:pos="6412"/>
+          <w:tab w:val="left" w:pos="7328"/>
+          <w:tab w:val="left" w:pos="8244"/>
+          <w:tab w:val="left" w:pos="9160"/>
+          <w:tab w:val="left" w:pos="10076"/>
+          <w:tab w:val="left" w:pos="10992"/>
+          <w:tab w:val="left" w:pos="11908"/>
+          <w:tab w:val="left" w:pos="12824"/>
+          <w:tab w:val="left" w:pos="13740"/>
+          <w:tab w:val="left" w:pos="14656"/>
+        </w:tabs>
+        <w:spacing w:after="0" w:line="240" w:lineRule="auto"/>
+        <w:jc w:val="center"/>
+        <w:rPr>
+          <w:rFonts w:ascii="Arial" w:eastAsia="Times New Roman" w:hAnsi="Arial" w:cs="Arial"/>
+          <w:b/>
           <w:sz w:val="24"/>
         </w:rPr>
       </w:pPr>
@@ -3975,8 +5441,306 @@
         <w:jc w:val="center"/>
       </w:pPr>
       <w:r>
-        <w:t>9. Selection and contracting of sub-processors</w:t>
-      </w:r>
+        <w:t>14. Closing provisions</w:t>
+      </w:r>
+    </w:p>
+    <w:p>
+      <w:pPr>
+        <w:shd w:val="clear" w:color="auto" w:fill="F8F9FA"/>
+        <w:tabs>
+          <w:tab w:val="left" w:pos="916"/>
+          <w:tab w:val="left" w:pos="1832"/>
+          <w:tab w:val="left" w:pos="2748"/>
+          <w:tab w:val="left" w:pos="3664"/>
+          <w:tab w:val="left" w:pos="4580"/>
+          <w:tab w:val="left" w:pos="5496"/>
+          <w:tab w:val="left" w:pos="6412"/>
+          <w:tab w:val="left" w:pos="7328"/>
+          <w:tab w:val="left" w:pos="8244"/>
+          <w:tab w:val="left" w:pos="9160"/>
+          <w:tab w:val="left" w:pos="10076"/>
+          <w:tab w:val="left" w:pos="10992"/>
+          <w:tab w:val="left" w:pos="11908"/>
+          <w:tab w:val="left" w:pos="12824"/>
+          <w:tab w:val="left" w:pos="13740"/>
+          <w:tab w:val="left" w:pos="14656"/>
+        </w:tabs>
+        <w:spacing w:after="0" w:line="240" w:lineRule="auto"/>
+        <w:jc w:val="center"/>
+        <w:rPr>
+          <w:rFonts w:ascii="Arial" w:eastAsia="Times New Roman" w:hAnsi="Arial" w:cs="Arial"/>
+          <w:sz w:val="24"/>
+        </w:rPr>
+      </w:pPr>
+    </w:p>
+    <w:p>
+      <w:pPr>
+        <w:pStyle w:val="P68B1DB1-Normal6"/>
+        <w:shd w:val="clear" w:color="auto" w:fill="F8F9FA"/>
+        <w:tabs>
+          <w:tab w:val="left" w:pos="916"/>
+          <w:tab w:val="left" w:pos="1832"/>
+          <w:tab w:val="left" w:pos="2748"/>
+          <w:tab w:val="left" w:pos="3664"/>
+          <w:tab w:val="left" w:pos="4580"/>
+          <w:tab w:val="left" w:pos="5496"/>
+          <w:tab w:val="left" w:pos="6412"/>
+          <w:tab w:val="left" w:pos="7328"/>
+          <w:tab w:val="left" w:pos="8244"/>
+          <w:tab w:val="left" w:pos="9160"/>
+          <w:tab w:val="left" w:pos="10076"/>
+          <w:tab w:val="left" w:pos="10992"/>
+          <w:tab w:val="left" w:pos="11908"/>
+          <w:tab w:val="left" w:pos="12824"/>
+          <w:tab w:val="left" w:pos="13740"/>
+          <w:tab w:val="left" w:pos="14656"/>
+        </w:tabs>
+        <w:spacing w:after="0" w:line="240" w:lineRule="auto"/>
+        <w:jc w:val="both"/>
+      </w:pPr>
+      <w:r>
+        <w:t xml:space="preserve">14.1. Any amendment to this </w:t>
+      </w:r>
+      <w:r>
+        <w:t>Agreement</w:t>
+      </w:r>
+      <w:r>
+        <w:t xml:space="preserve"> shall be in writing or in the form of an electronic document. This </w:t>
+      </w:r>
+      <w:r>
+        <w:t>Agreement</w:t>
+      </w:r>
+      <w:r>
+        <w:t xml:space="preserve">, as well as its Appendices, may be amended or supplemented only by the consent of the </w:t>
+      </w:r>
+      <w:r>
+        <w:t>c</w:t>
+      </w:r>
+      <w:r>
+        <w:t>ontracting Parties.</w:t>
+      </w:r>
+    </w:p>
+    <w:p>
+      <w:pPr>
+        <w:shd w:val="clear" w:color="auto" w:fill="F8F9FA"/>
+        <w:tabs>
+          <w:tab w:val="left" w:pos="916"/>
+          <w:tab w:val="left" w:pos="1832"/>
+          <w:tab w:val="left" w:pos="2748"/>
+          <w:tab w:val="left" w:pos="3664"/>
+          <w:tab w:val="left" w:pos="4580"/>
+          <w:tab w:val="left" w:pos="5496"/>
+          <w:tab w:val="left" w:pos="6412"/>
+          <w:tab w:val="left" w:pos="7328"/>
+          <w:tab w:val="left" w:pos="8244"/>
+          <w:tab w:val="left" w:pos="9160"/>
+          <w:tab w:val="left" w:pos="10076"/>
+          <w:tab w:val="left" w:pos="10992"/>
+          <w:tab w:val="left" w:pos="11908"/>
+          <w:tab w:val="left" w:pos="12824"/>
+          <w:tab w:val="left" w:pos="13740"/>
+          <w:tab w:val="left" w:pos="14656"/>
+        </w:tabs>
+        <w:spacing w:after="0" w:line="240" w:lineRule="auto"/>
+        <w:jc w:val="both"/>
+        <w:rPr>
+          <w:rFonts w:ascii="Arial" w:eastAsia="Times New Roman" w:hAnsi="Arial" w:cs="Arial"/>
+          <w:sz w:val="24"/>
+        </w:rPr>
+      </w:pPr>
+    </w:p>
+    <w:p>
+      <w:pPr>
+        <w:pStyle w:val="P68B1DB1-Normal6"/>
+        <w:shd w:val="clear" w:color="auto" w:fill="F8F9FA"/>
+        <w:tabs>
+          <w:tab w:val="left" w:pos="916"/>
+          <w:tab w:val="left" w:pos="1832"/>
+          <w:tab w:val="left" w:pos="2748"/>
+          <w:tab w:val="left" w:pos="3664"/>
+          <w:tab w:val="left" w:pos="4580"/>
+          <w:tab w:val="left" w:pos="5496"/>
+          <w:tab w:val="left" w:pos="6412"/>
+          <w:tab w:val="left" w:pos="7328"/>
+          <w:tab w:val="left" w:pos="8244"/>
+          <w:tab w:val="left" w:pos="9160"/>
+          <w:tab w:val="left" w:pos="10076"/>
+          <w:tab w:val="left" w:pos="10992"/>
+          <w:tab w:val="left" w:pos="11908"/>
+          <w:tab w:val="left" w:pos="12824"/>
+          <w:tab w:val="left" w:pos="13740"/>
+          <w:tab w:val="left" w:pos="14656"/>
+        </w:tabs>
+        <w:spacing w:after="0" w:line="240" w:lineRule="auto"/>
+        <w:jc w:val="both"/>
+      </w:pPr>
+      <w:r>
+        <w:t>${cpc_05}</w:t>
+      </w:r>
+    </w:p>
+    <w:p>
+      <w:pPr>
+        <w:shd w:val="clear" w:color="auto" w:fill="F8F9FA"/>
+        <w:tabs>
+          <w:tab w:val="left" w:pos="916"/>
+          <w:tab w:val="left" w:pos="1832"/>
+          <w:tab w:val="left" w:pos="2748"/>
+          <w:tab w:val="left" w:pos="3664"/>
+          <w:tab w:val="left" w:pos="4580"/>
+          <w:tab w:val="left" w:pos="5496"/>
+          <w:tab w:val="left" w:pos="6412"/>
+          <w:tab w:val="left" w:pos="7328"/>
+          <w:tab w:val="left" w:pos="8244"/>
+          <w:tab w:val="left" w:pos="9160"/>
+          <w:tab w:val="left" w:pos="10076"/>
+          <w:tab w:val="left" w:pos="10992"/>
+          <w:tab w:val="left" w:pos="11908"/>
+          <w:tab w:val="left" w:pos="12824"/>
+          <w:tab w:val="left" w:pos="13740"/>
+          <w:tab w:val="left" w:pos="14656"/>
+        </w:tabs>
+        <w:spacing w:after="0" w:line="240" w:lineRule="auto"/>
+        <w:jc w:val="both"/>
+        <w:rPr>
+          <w:rFonts w:ascii="Arial" w:eastAsia="Times New Roman" w:hAnsi="Arial" w:cs="Arial"/>
+          <w:sz w:val="24"/>
+        </w:rPr>
+      </w:pPr>
+    </w:p>
+    <w:p>
+      <w:pPr>
+        <w:pStyle w:val="P68B1DB1-Normal6"/>
+        <w:shd w:val="clear" w:color="auto" w:fill="F8F9FA"/>
+        <w:tabs>
+          <w:tab w:val="left" w:pos="916"/>
+          <w:tab w:val="left" w:pos="1832"/>
+          <w:tab w:val="left" w:pos="2748"/>
+          <w:tab w:val="left" w:pos="3664"/>
+          <w:tab w:val="left" w:pos="4580"/>
+          <w:tab w:val="left" w:pos="5496"/>
+          <w:tab w:val="left" w:pos="6412"/>
+          <w:tab w:val="left" w:pos="7328"/>
+          <w:tab w:val="left" w:pos="8244"/>
+          <w:tab w:val="left" w:pos="9160"/>
+          <w:tab w:val="left" w:pos="10076"/>
+          <w:tab w:val="left" w:pos="10992"/>
+          <w:tab w:val="left" w:pos="11908"/>
+          <w:tab w:val="left" w:pos="12824"/>
+          <w:tab w:val="left" w:pos="13740"/>
+          <w:tab w:val="left" w:pos="14656"/>
+        </w:tabs>
+        <w:spacing w:after="0" w:line="240" w:lineRule="auto"/>
+        <w:jc w:val="both"/>
+      </w:pPr>
+      <w:r>
+        <w:lastRenderedPageBreak/>
+        <w:t xml:space="preserve">14.3. Should any provision of this </w:t>
+      </w:r>
+      <w:r>
+        <w:t>Agreement</w:t>
+      </w:r>
+      <w:r>
+        <w:t xml:space="preserve"> be either partially or wholly void or unenforceable, this shall not affect the validity and viability of the other contractual terms.</w:t>
+      </w:r>
+    </w:p>
+    <w:p>
+      <w:pPr>
+        <w:shd w:val="clear" w:color="auto" w:fill="F8F9FA"/>
+        <w:tabs>
+          <w:tab w:val="left" w:pos="916"/>
+          <w:tab w:val="left" w:pos="1832"/>
+          <w:tab w:val="left" w:pos="2748"/>
+          <w:tab w:val="left" w:pos="3664"/>
+          <w:tab w:val="left" w:pos="4580"/>
+          <w:tab w:val="left" w:pos="5496"/>
+          <w:tab w:val="left" w:pos="6412"/>
+          <w:tab w:val="left" w:pos="7328"/>
+          <w:tab w:val="left" w:pos="8244"/>
+          <w:tab w:val="left" w:pos="9160"/>
+          <w:tab w:val="left" w:pos="10076"/>
+          <w:tab w:val="left" w:pos="10992"/>
+          <w:tab w:val="left" w:pos="11908"/>
+          <w:tab w:val="left" w:pos="12824"/>
+          <w:tab w:val="left" w:pos="13740"/>
+          <w:tab w:val="left" w:pos="14656"/>
+        </w:tabs>
+        <w:spacing w:after="0" w:line="240" w:lineRule="auto"/>
+        <w:jc w:val="both"/>
+        <w:rPr>
+          <w:rFonts w:ascii="Arial" w:eastAsia="Times New Roman" w:hAnsi="Arial" w:cs="Arial"/>
+          <w:sz w:val="24"/>
+        </w:rPr>
+      </w:pPr>
+    </w:p>
+    <w:p>
+      <w:pPr>
+        <w:pStyle w:val="P68B1DB1-Normal6"/>
+        <w:shd w:val="clear" w:color="auto" w:fill="F8F9FA"/>
+        <w:tabs>
+          <w:tab w:val="left" w:pos="916"/>
+          <w:tab w:val="left" w:pos="1832"/>
+          <w:tab w:val="left" w:pos="2748"/>
+          <w:tab w:val="left" w:pos="3664"/>
+          <w:tab w:val="left" w:pos="4580"/>
+          <w:tab w:val="left" w:pos="5496"/>
+          <w:tab w:val="left" w:pos="6412"/>
+          <w:tab w:val="left" w:pos="7328"/>
+          <w:tab w:val="left" w:pos="8244"/>
+          <w:tab w:val="left" w:pos="9160"/>
+          <w:tab w:val="left" w:pos="10076"/>
+          <w:tab w:val="left" w:pos="10992"/>
+          <w:tab w:val="left" w:pos="11908"/>
+          <w:tab w:val="left" w:pos="12824"/>
+          <w:tab w:val="left" w:pos="13740"/>
+          <w:tab w:val="left" w:pos="14656"/>
+        </w:tabs>
+        <w:spacing w:after="0" w:line="240" w:lineRule="auto"/>
+        <w:jc w:val="both"/>
+      </w:pPr>
+      <w:r>
+        <w:t xml:space="preserve">14.4. This </w:t>
+      </w:r>
+      <w:r>
+        <w:t xml:space="preserve">Agreement </w:t>
+      </w:r>
+      <w:r>
+        <w:t xml:space="preserve">shall enter into force upon signature by the responsible persons of both </w:t>
+      </w:r>
+      <w:r>
+        <w:t>c</w:t>
+      </w:r>
+      <w:r>
+        <w:t>ontracting Parties.</w:t>
+      </w:r>
+    </w:p>
+    <w:p>
+      <w:pPr>
+        <w:shd w:val="clear" w:color="auto" w:fill="F8F9FA"/>
+        <w:tabs>
+          <w:tab w:val="left" w:pos="916"/>
+          <w:tab w:val="left" w:pos="1832"/>
+          <w:tab w:val="left" w:pos="2748"/>
+          <w:tab w:val="left" w:pos="3664"/>
+          <w:tab w:val="left" w:pos="4580"/>
+          <w:tab w:val="left" w:pos="5496"/>
+          <w:tab w:val="left" w:pos="6412"/>
+          <w:tab w:val="left" w:pos="7328"/>
+          <w:tab w:val="left" w:pos="8244"/>
+          <w:tab w:val="left" w:pos="9160"/>
+          <w:tab w:val="left" w:pos="10076"/>
+          <w:tab w:val="left" w:pos="10992"/>
+          <w:tab w:val="left" w:pos="11908"/>
+          <w:tab w:val="left" w:pos="12824"/>
+          <w:tab w:val="left" w:pos="13740"/>
+          <w:tab w:val="left" w:pos="14656"/>
+        </w:tabs>
+        <w:spacing w:after="0" w:line="240" w:lineRule="auto"/>
+        <w:jc w:val="both"/>
+        <w:rPr>
+          <w:rFonts w:ascii="Arial" w:eastAsia="Times New Roman" w:hAnsi="Arial" w:cs="Arial"/>
+          <w:sz w:val="24"/>
+        </w:rPr>
+      </w:pPr>
     </w:p>
     <w:p>
       <w:pPr>
@@ -4010,149 +5774,189 @@
     </w:p>
     <w:p>
       <w:pPr>
-        <w:pStyle w:val="P68B1DB1-Normal6"/>
-        <w:shd w:val="clear" w:color="auto" w:fill="F8F9FA"/>
-        <w:tabs>
-          <w:tab w:val="left" w:pos="916"/>
-          <w:tab w:val="left" w:pos="1832"/>
-          <w:tab w:val="left" w:pos="2748"/>
-          <w:tab w:val="left" w:pos="3664"/>
-          <w:tab w:val="left" w:pos="4580"/>
-          <w:tab w:val="left" w:pos="5496"/>
-          <w:tab w:val="left" w:pos="6412"/>
-          <w:tab w:val="left" w:pos="7328"/>
-          <w:tab w:val="left" w:pos="8244"/>
-          <w:tab w:val="left" w:pos="9160"/>
-          <w:tab w:val="left" w:pos="10076"/>
-          <w:tab w:val="left" w:pos="10992"/>
-          <w:tab w:val="left" w:pos="11908"/>
-          <w:tab w:val="left" w:pos="12824"/>
-          <w:tab w:val="left" w:pos="13740"/>
-          <w:tab w:val="left" w:pos="14656"/>
-        </w:tabs>
-        <w:spacing w:after="0" w:line="240" w:lineRule="auto"/>
-        <w:jc w:val="both"/>
-      </w:pPr>
-      <w:r>
-        <w:t>${cpc_04_abc}</w:t>
-      </w:r>
-    </w:p>
-    <w:p>
-      <w:pPr>
-        <w:pStyle w:val="P68B1DB1-Normal6"/>
-        <w:shd w:val="clear" w:color="auto" w:fill="F8F9FA"/>
-        <w:tabs>
-          <w:tab w:val="left" w:pos="916"/>
-          <w:tab w:val="left" w:pos="1832"/>
-          <w:tab w:val="left" w:pos="2748"/>
-          <w:tab w:val="left" w:pos="3664"/>
-          <w:tab w:val="left" w:pos="4580"/>
-          <w:tab w:val="left" w:pos="5496"/>
-          <w:tab w:val="left" w:pos="6412"/>
-          <w:tab w:val="left" w:pos="7328"/>
-          <w:tab w:val="left" w:pos="8244"/>
-          <w:tab w:val="left" w:pos="9160"/>
-          <w:tab w:val="left" w:pos="10076"/>
-          <w:tab w:val="left" w:pos="10992"/>
-          <w:tab w:val="left" w:pos="11908"/>
-          <w:tab w:val="left" w:pos="12824"/>
-          <w:tab w:val="left" w:pos="13740"/>
-          <w:tab w:val="left" w:pos="14656"/>
-        </w:tabs>
-        <w:spacing w:after="0" w:line="240" w:lineRule="auto"/>
-        <w:jc w:val="both"/>
-      </w:pPr>
-    </w:p>
-    <w:p>
-      <w:pPr>
-        <w:pStyle w:val="P68B1DB1-Normal6"/>
-        <w:shd w:val="clear" w:color="auto" w:fill="F8F9FA"/>
-        <w:tabs>
-          <w:tab w:val="left" w:pos="916"/>
-          <w:tab w:val="left" w:pos="1832"/>
-          <w:tab w:val="left" w:pos="2748"/>
-          <w:tab w:val="left" w:pos="3664"/>
-          <w:tab w:val="left" w:pos="4580"/>
-          <w:tab w:val="left" w:pos="5496"/>
-          <w:tab w:val="left" w:pos="6412"/>
-          <w:tab w:val="left" w:pos="7328"/>
-          <w:tab w:val="left" w:pos="8244"/>
-          <w:tab w:val="left" w:pos="9160"/>
-          <w:tab w:val="left" w:pos="10076"/>
-          <w:tab w:val="left" w:pos="10992"/>
-          <w:tab w:val="left" w:pos="11908"/>
-          <w:tab w:val="left" w:pos="12824"/>
-          <w:tab w:val="left" w:pos="13740"/>
-          <w:tab w:val="left" w:pos="14656"/>
-        </w:tabs>
-        <w:spacing w:after="0" w:line="240" w:lineRule="auto"/>
-        <w:jc w:val="both"/>
-      </w:pPr>
-      <w:r>
-        <w:t xml:space="preserve">9.2. Where the </w:t>
+        <w:pStyle w:val="P68B1DB1-Normal8"/>
+        <w:shd w:val="clear" w:color="auto" w:fill="F8F9FA"/>
+        <w:tabs>
+          <w:tab w:val="left" w:pos="916"/>
+          <w:tab w:val="left" w:pos="1832"/>
+          <w:tab w:val="left" w:pos="2748"/>
+          <w:tab w:val="left" w:pos="3664"/>
+          <w:tab w:val="left" w:pos="4580"/>
+          <w:tab w:val="left" w:pos="5496"/>
+          <w:tab w:val="left" w:pos="6412"/>
+          <w:tab w:val="left" w:pos="7328"/>
+          <w:tab w:val="left" w:pos="8244"/>
+          <w:tab w:val="left" w:pos="9160"/>
+          <w:tab w:val="left" w:pos="10076"/>
+          <w:tab w:val="left" w:pos="10992"/>
+          <w:tab w:val="left" w:pos="11908"/>
+          <w:tab w:val="left" w:pos="12824"/>
+          <w:tab w:val="left" w:pos="13740"/>
+          <w:tab w:val="left" w:pos="14656"/>
+        </w:tabs>
+        <w:spacing w:after="0" w:line="240" w:lineRule="auto"/>
+        <w:jc w:val="both"/>
+      </w:pPr>
+      <w:r>
+        <w:t xml:space="preserve">Appendices to this </w:t>
+      </w:r>
+      <w:r>
+        <w:t>Agreement</w:t>
+      </w:r>
+      <w:r>
+        <w:t>:</w:t>
+      </w:r>
+    </w:p>
+    <w:p>
+      <w:pPr>
+        <w:shd w:val="clear" w:color="auto" w:fill="F8F9FA"/>
+        <w:tabs>
+          <w:tab w:val="left" w:pos="916"/>
+          <w:tab w:val="left" w:pos="1832"/>
+          <w:tab w:val="left" w:pos="2748"/>
+          <w:tab w:val="left" w:pos="3664"/>
+          <w:tab w:val="left" w:pos="4580"/>
+          <w:tab w:val="left" w:pos="5496"/>
+          <w:tab w:val="left" w:pos="6412"/>
+          <w:tab w:val="left" w:pos="7328"/>
+          <w:tab w:val="left" w:pos="8244"/>
+          <w:tab w:val="left" w:pos="9160"/>
+          <w:tab w:val="left" w:pos="10076"/>
+          <w:tab w:val="left" w:pos="10992"/>
+          <w:tab w:val="left" w:pos="11908"/>
+          <w:tab w:val="left" w:pos="12824"/>
+          <w:tab w:val="left" w:pos="13740"/>
+          <w:tab w:val="left" w:pos="14656"/>
+        </w:tabs>
+        <w:spacing w:after="0" w:line="240" w:lineRule="auto"/>
+        <w:jc w:val="both"/>
+        <w:rPr>
+          <w:rFonts w:ascii="Arial" w:eastAsia="Times New Roman" w:hAnsi="Arial" w:cs="Arial"/>
+          <w:b/>
+          <w:sz w:val="24"/>
+        </w:rPr>
+      </w:pPr>
+    </w:p>
+    <w:p>
+      <w:pPr>
+        <w:pStyle w:val="P68B1DB1-Normal8"/>
+        <w:shd w:val="clear" w:color="auto" w:fill="F8F9FA"/>
+        <w:tabs>
+          <w:tab w:val="left" w:pos="916"/>
+          <w:tab w:val="left" w:pos="1832"/>
+          <w:tab w:val="left" w:pos="2748"/>
+          <w:tab w:val="left" w:pos="3664"/>
+          <w:tab w:val="left" w:pos="4580"/>
+          <w:tab w:val="left" w:pos="5496"/>
+          <w:tab w:val="left" w:pos="6412"/>
+          <w:tab w:val="left" w:pos="7328"/>
+          <w:tab w:val="left" w:pos="8244"/>
+          <w:tab w:val="left" w:pos="9160"/>
+          <w:tab w:val="left" w:pos="10076"/>
+          <w:tab w:val="left" w:pos="10992"/>
+          <w:tab w:val="left" w:pos="11908"/>
+          <w:tab w:val="left" w:pos="12824"/>
+          <w:tab w:val="left" w:pos="13740"/>
+          <w:tab w:val="left" w:pos="14656"/>
+        </w:tabs>
+        <w:spacing w:after="0" w:line="240" w:lineRule="auto"/>
+        <w:jc w:val="both"/>
+      </w:pPr>
+      <w:r>
+        <w:t>Appendix 1 – Description of categories of data, data enjoying a specific level of protection and data subjects or categories of data subjects</w:t>
+      </w:r>
+    </w:p>
+    <w:p>
+      <w:pPr>
+        <w:shd w:val="clear" w:color="auto" w:fill="F8F9FA"/>
+        <w:tabs>
+          <w:tab w:val="left" w:pos="916"/>
+          <w:tab w:val="left" w:pos="1832"/>
+          <w:tab w:val="left" w:pos="2748"/>
+          <w:tab w:val="left" w:pos="3664"/>
+          <w:tab w:val="left" w:pos="4580"/>
+          <w:tab w:val="left" w:pos="5496"/>
+          <w:tab w:val="left" w:pos="6412"/>
+          <w:tab w:val="left" w:pos="7328"/>
+          <w:tab w:val="left" w:pos="8244"/>
+          <w:tab w:val="left" w:pos="9160"/>
+          <w:tab w:val="left" w:pos="10076"/>
+          <w:tab w:val="left" w:pos="10992"/>
+          <w:tab w:val="left" w:pos="11908"/>
+          <w:tab w:val="left" w:pos="12824"/>
+          <w:tab w:val="left" w:pos="13740"/>
+          <w:tab w:val="left" w:pos="14656"/>
+        </w:tabs>
+        <w:spacing w:after="0" w:line="240" w:lineRule="auto"/>
+        <w:jc w:val="both"/>
+        <w:rPr>
+          <w:rFonts w:ascii="Arial" w:eastAsia="Times New Roman" w:hAnsi="Arial" w:cs="Arial"/>
+          <w:b/>
+          <w:sz w:val="24"/>
+        </w:rPr>
+      </w:pPr>
+    </w:p>
+    <w:p>
+      <w:pPr>
+        <w:pStyle w:val="P68B1DB1-Normal8"/>
+        <w:shd w:val="clear" w:color="auto" w:fill="F8F9FA"/>
+        <w:tabs>
+          <w:tab w:val="left" w:pos="916"/>
+          <w:tab w:val="left" w:pos="1832"/>
+          <w:tab w:val="left" w:pos="2748"/>
+          <w:tab w:val="left" w:pos="3664"/>
+          <w:tab w:val="left" w:pos="4580"/>
+          <w:tab w:val="left" w:pos="5496"/>
+          <w:tab w:val="left" w:pos="6412"/>
+          <w:tab w:val="left" w:pos="7328"/>
+          <w:tab w:val="left" w:pos="8244"/>
+          <w:tab w:val="left" w:pos="9160"/>
+          <w:tab w:val="left" w:pos="10076"/>
+          <w:tab w:val="left" w:pos="10992"/>
+          <w:tab w:val="left" w:pos="11908"/>
+          <w:tab w:val="left" w:pos="12824"/>
+          <w:tab w:val="left" w:pos="13740"/>
+          <w:tab w:val="left" w:pos="14656"/>
+        </w:tabs>
+        <w:spacing w:after="0" w:line="240" w:lineRule="auto"/>
+        <w:jc w:val="both"/>
+      </w:pPr>
+      <w:r>
+        <w:t xml:space="preserve">Appendix 2 – Technical and organisational measures applied by the </w:t>
       </w:r>
       <w:r>
         <w:t>P</w:t>
       </w:r>
       <w:r>
-        <w:t xml:space="preserve">rocessor contracts with a third party the performance of ancillary tasks, this shall not be considered a sub-contractor within the meaning of the provisions of this </w:t>
-      </w:r>
-      <w:r>
-        <w:t>Agreement</w:t>
-      </w:r>
-      <w:r>
-        <w:t xml:space="preserve">. Such ancillary tasks include postal transport, transport and shipping services, cleaning services, physical security services, telecommunications services that are not related to the services provided by the Processor to the Controller under this </w:t>
-      </w:r>
-      <w:r>
-        <w:t>Agreement</w:t>
-      </w:r>
-      <w:r>
-        <w:t xml:space="preserve">. The maintenance and verification services of IT equipment represent the services of sub-processors and require the prior consent of the </w:t>
-      </w:r>
-      <w:r>
-        <w:t>C</w:t>
-      </w:r>
-      <w:r>
-        <w:t xml:space="preserve">ontroller as they relate to the information systems used in the context of the </w:t>
-      </w:r>
-      <w:r>
-        <w:t>P</w:t>
-      </w:r>
-      <w:r>
-        <w:t xml:space="preserve">rocessor’s provision of services to the </w:t>
-      </w:r>
-      <w:r>
-        <w:t>C</w:t>
-      </w:r>
-      <w:r>
-        <w:t>ontroller.</w:t>
-      </w:r>
-    </w:p>
-    <w:p>
-      <w:pPr>
-        <w:shd w:val="clear" w:color="auto" w:fill="F8F9FA"/>
-        <w:tabs>
-          <w:tab w:val="left" w:pos="916"/>
-          <w:tab w:val="left" w:pos="1832"/>
-          <w:tab w:val="left" w:pos="2748"/>
-          <w:tab w:val="left" w:pos="3664"/>
-          <w:tab w:val="left" w:pos="4580"/>
-          <w:tab w:val="left" w:pos="5496"/>
-          <w:tab w:val="left" w:pos="6412"/>
-          <w:tab w:val="left" w:pos="7328"/>
-          <w:tab w:val="left" w:pos="8244"/>
-          <w:tab w:val="left" w:pos="9160"/>
-          <w:tab w:val="left" w:pos="10076"/>
-          <w:tab w:val="left" w:pos="10992"/>
-          <w:tab w:val="left" w:pos="11908"/>
-          <w:tab w:val="left" w:pos="12824"/>
-          <w:tab w:val="left" w:pos="13740"/>
-          <w:tab w:val="left" w:pos="14656"/>
-        </w:tabs>
-        <w:spacing w:after="0" w:line="240" w:lineRule="auto"/>
-        <w:jc w:val="both"/>
-        <w:rPr>
-          <w:rFonts w:ascii="Arial" w:eastAsia="Times New Roman" w:hAnsi="Arial" w:cs="Arial"/>
+        <w:t>rocessor</w:t>
+      </w:r>
+    </w:p>
+    <w:p>
+      <w:pPr>
+        <w:shd w:val="clear" w:color="auto" w:fill="F8F9FA"/>
+        <w:tabs>
+          <w:tab w:val="left" w:pos="916"/>
+          <w:tab w:val="left" w:pos="1832"/>
+          <w:tab w:val="left" w:pos="2748"/>
+          <w:tab w:val="left" w:pos="3664"/>
+          <w:tab w:val="left" w:pos="4580"/>
+          <w:tab w:val="left" w:pos="5496"/>
+          <w:tab w:val="left" w:pos="6412"/>
+          <w:tab w:val="left" w:pos="7328"/>
+          <w:tab w:val="left" w:pos="8244"/>
+          <w:tab w:val="left" w:pos="9160"/>
+          <w:tab w:val="left" w:pos="10076"/>
+          <w:tab w:val="left" w:pos="10992"/>
+          <w:tab w:val="left" w:pos="11908"/>
+          <w:tab w:val="left" w:pos="12824"/>
+          <w:tab w:val="left" w:pos="13740"/>
+          <w:tab w:val="left" w:pos="14656"/>
+        </w:tabs>
+        <w:spacing w:after="0" w:line="240" w:lineRule="auto"/>
+        <w:jc w:val="both"/>
+        <w:rPr>
+          <w:rFonts w:ascii="Arial" w:eastAsia="Times New Roman" w:hAnsi="Arial" w:cs="Arial"/>
+          <w:b/>
           <w:sz w:val="24"/>
         </w:rPr>
       </w:pPr>
@@ -4180,260 +5984,16 @@
           <w:tab w:val="left" w:pos="14656"/>
         </w:tabs>
         <w:spacing w:after="0" w:line="240" w:lineRule="auto"/>
-        <w:jc w:val="center"/>
-      </w:pPr>
-      <w:r>
-        <w:t>10. Requests and rights of data subjects</w:t>
-      </w:r>
-    </w:p>
-    <w:p>
-      <w:pPr>
-        <w:shd w:val="clear" w:color="auto" w:fill="F8F9FA"/>
-        <w:tabs>
-          <w:tab w:val="left" w:pos="916"/>
-          <w:tab w:val="left" w:pos="1832"/>
-          <w:tab w:val="left" w:pos="2748"/>
-          <w:tab w:val="left" w:pos="3664"/>
-          <w:tab w:val="left" w:pos="4580"/>
-          <w:tab w:val="left" w:pos="5496"/>
-          <w:tab w:val="left" w:pos="6412"/>
-          <w:tab w:val="left" w:pos="7328"/>
-          <w:tab w:val="left" w:pos="8244"/>
-          <w:tab w:val="left" w:pos="9160"/>
-          <w:tab w:val="left" w:pos="10076"/>
-          <w:tab w:val="left" w:pos="10992"/>
-          <w:tab w:val="left" w:pos="11908"/>
-          <w:tab w:val="left" w:pos="12824"/>
-          <w:tab w:val="left" w:pos="13740"/>
-          <w:tab w:val="left" w:pos="14656"/>
-        </w:tabs>
-        <w:spacing w:after="0" w:line="240" w:lineRule="auto"/>
-        <w:jc w:val="center"/>
-        <w:rPr>
-          <w:rFonts w:ascii="Arial" w:eastAsia="Times New Roman" w:hAnsi="Arial" w:cs="Arial"/>
-          <w:b/>
-          <w:sz w:val="24"/>
-        </w:rPr>
-      </w:pPr>
-    </w:p>
-    <w:p>
-      <w:pPr>
-        <w:pStyle w:val="P68B1DB1-Normal6"/>
-        <w:shd w:val="clear" w:color="auto" w:fill="F8F9FA"/>
-        <w:tabs>
-          <w:tab w:val="left" w:pos="916"/>
-          <w:tab w:val="left" w:pos="1832"/>
-          <w:tab w:val="left" w:pos="2748"/>
-          <w:tab w:val="left" w:pos="3664"/>
-          <w:tab w:val="left" w:pos="4580"/>
-          <w:tab w:val="left" w:pos="5496"/>
-          <w:tab w:val="left" w:pos="6412"/>
-          <w:tab w:val="left" w:pos="7328"/>
-          <w:tab w:val="left" w:pos="8244"/>
-          <w:tab w:val="left" w:pos="9160"/>
-          <w:tab w:val="left" w:pos="10076"/>
-          <w:tab w:val="left" w:pos="10992"/>
-          <w:tab w:val="left" w:pos="11908"/>
-          <w:tab w:val="left" w:pos="12824"/>
-          <w:tab w:val="left" w:pos="13740"/>
-          <w:tab w:val="left" w:pos="14656"/>
-        </w:tabs>
-        <w:spacing w:after="0" w:line="240" w:lineRule="auto"/>
-        <w:jc w:val="both"/>
-      </w:pPr>
-      <w:r>
-        <w:t xml:space="preserve">10.1. The </w:t>
-      </w:r>
-      <w:r>
-        <w:t>P</w:t>
-      </w:r>
-      <w:r>
-        <w:t xml:space="preserve">rocessor shall assist the </w:t>
-      </w:r>
-      <w:r>
-        <w:t>C</w:t>
-      </w:r>
-      <w:r>
-        <w:t xml:space="preserve">ontroller by applying appropriate technical and organisational measures to comply with the obligations of the </w:t>
-      </w:r>
-      <w:r>
-        <w:t>C</w:t>
-      </w:r>
-      <w:r>
-        <w:t>ontroller as regulated by Articles 12-22, 32 and 36</w:t>
-      </w:r>
-      <w:r>
-        <w:t xml:space="preserve"> of the GDPR.</w:t>
-      </w:r>
-    </w:p>
-    <w:p>
-      <w:pPr>
-        <w:shd w:val="clear" w:color="auto" w:fill="F8F9FA"/>
-        <w:tabs>
-          <w:tab w:val="left" w:pos="916"/>
-          <w:tab w:val="left" w:pos="1832"/>
-          <w:tab w:val="left" w:pos="2748"/>
-          <w:tab w:val="left" w:pos="3664"/>
-          <w:tab w:val="left" w:pos="4580"/>
-          <w:tab w:val="left" w:pos="5496"/>
-          <w:tab w:val="left" w:pos="6412"/>
-          <w:tab w:val="left" w:pos="7328"/>
-          <w:tab w:val="left" w:pos="8244"/>
-          <w:tab w:val="left" w:pos="9160"/>
-          <w:tab w:val="left" w:pos="10076"/>
-          <w:tab w:val="left" w:pos="10992"/>
-          <w:tab w:val="left" w:pos="11908"/>
-          <w:tab w:val="left" w:pos="12824"/>
-          <w:tab w:val="left" w:pos="13740"/>
-          <w:tab w:val="left" w:pos="14656"/>
-        </w:tabs>
-        <w:spacing w:after="0" w:line="240" w:lineRule="auto"/>
-        <w:jc w:val="both"/>
-        <w:rPr>
-          <w:rFonts w:ascii="Arial" w:eastAsia="Times New Roman" w:hAnsi="Arial" w:cs="Arial"/>
-          <w:sz w:val="24"/>
-        </w:rPr>
-      </w:pPr>
-    </w:p>
-    <w:p>
-      <w:pPr>
-        <w:pStyle w:val="P68B1DB1-Normal6"/>
-        <w:shd w:val="clear" w:color="auto" w:fill="F8F9FA"/>
-        <w:tabs>
-          <w:tab w:val="left" w:pos="916"/>
-          <w:tab w:val="left" w:pos="1832"/>
-          <w:tab w:val="left" w:pos="2748"/>
-          <w:tab w:val="left" w:pos="3664"/>
-          <w:tab w:val="left" w:pos="4580"/>
-          <w:tab w:val="left" w:pos="5496"/>
-          <w:tab w:val="left" w:pos="6412"/>
-          <w:tab w:val="left" w:pos="7328"/>
-          <w:tab w:val="left" w:pos="8244"/>
-          <w:tab w:val="left" w:pos="9160"/>
-          <w:tab w:val="left" w:pos="10076"/>
-          <w:tab w:val="left" w:pos="10992"/>
-          <w:tab w:val="left" w:pos="11908"/>
-          <w:tab w:val="left" w:pos="12824"/>
-          <w:tab w:val="left" w:pos="13740"/>
-          <w:tab w:val="left" w:pos="14656"/>
-        </w:tabs>
-        <w:spacing w:after="0" w:line="240" w:lineRule="auto"/>
-        <w:jc w:val="both"/>
-      </w:pPr>
-      <w:r>
-        <w:t xml:space="preserve">10.2. If the data subject requests the exercise of his or her rights directly from the </w:t>
-      </w:r>
-      <w:r>
-        <w:t>P</w:t>
-      </w:r>
-      <w:r>
-        <w:t xml:space="preserve">rocessor, the </w:t>
-      </w:r>
-      <w:r>
-        <w:t>P</w:t>
-      </w:r>
-      <w:r>
-        <w:t xml:space="preserve">rocessor will not act independently of the </w:t>
-      </w:r>
-      <w:r>
-        <w:t>C</w:t>
-      </w:r>
-      <w:r>
-        <w:t xml:space="preserve">ontroller, but will refer the data subject without delay to the </w:t>
-      </w:r>
-      <w:r>
-        <w:t>C</w:t>
-      </w:r>
-      <w:r>
-        <w:t xml:space="preserve">ontroller and await instructions from the </w:t>
-      </w:r>
-      <w:r>
-        <w:t>C</w:t>
-      </w:r>
-      <w:r>
-        <w:t>ontroller on how to proceed.</w:t>
-      </w:r>
-    </w:p>
-    <w:p>
-      <w:pPr>
-        <w:shd w:val="clear" w:color="auto" w:fill="F8F9FA"/>
-        <w:tabs>
-          <w:tab w:val="left" w:pos="916"/>
-          <w:tab w:val="left" w:pos="1832"/>
-          <w:tab w:val="left" w:pos="2748"/>
-          <w:tab w:val="left" w:pos="3664"/>
-          <w:tab w:val="left" w:pos="4580"/>
-          <w:tab w:val="left" w:pos="5496"/>
-          <w:tab w:val="left" w:pos="6412"/>
-          <w:tab w:val="left" w:pos="7328"/>
-          <w:tab w:val="left" w:pos="8244"/>
-          <w:tab w:val="left" w:pos="9160"/>
-          <w:tab w:val="left" w:pos="10076"/>
-          <w:tab w:val="left" w:pos="10992"/>
-          <w:tab w:val="left" w:pos="11908"/>
-          <w:tab w:val="left" w:pos="12824"/>
-          <w:tab w:val="left" w:pos="13740"/>
-          <w:tab w:val="left" w:pos="14656"/>
-        </w:tabs>
-        <w:spacing w:after="0" w:line="240" w:lineRule="auto"/>
-        <w:jc w:val="both"/>
-        <w:rPr>
-          <w:rFonts w:ascii="Arial" w:eastAsia="Times New Roman" w:hAnsi="Arial" w:cs="Arial"/>
-          <w:sz w:val="24"/>
-        </w:rPr>
-      </w:pPr>
-    </w:p>
-    <w:p>
-      <w:pPr>
-        <w:pStyle w:val="P68B1DB1-Normal6"/>
-        <w:shd w:val="clear" w:color="auto" w:fill="F8F9FA"/>
-        <w:tabs>
-          <w:tab w:val="left" w:pos="916"/>
-          <w:tab w:val="left" w:pos="1832"/>
-          <w:tab w:val="left" w:pos="2748"/>
-          <w:tab w:val="left" w:pos="3664"/>
-          <w:tab w:val="left" w:pos="4580"/>
-          <w:tab w:val="left" w:pos="5496"/>
-          <w:tab w:val="left" w:pos="6412"/>
-          <w:tab w:val="left" w:pos="7328"/>
-          <w:tab w:val="left" w:pos="8244"/>
-          <w:tab w:val="left" w:pos="9160"/>
-          <w:tab w:val="left" w:pos="10076"/>
-          <w:tab w:val="left" w:pos="10992"/>
-          <w:tab w:val="left" w:pos="11908"/>
-          <w:tab w:val="left" w:pos="12824"/>
-          <w:tab w:val="left" w:pos="13740"/>
-          <w:tab w:val="left" w:pos="14656"/>
-        </w:tabs>
-        <w:spacing w:after="0" w:line="240" w:lineRule="auto"/>
-        <w:jc w:val="both"/>
-      </w:pPr>
-      <w:r>
-        <w:rPr>
-          <w:i/>
-        </w:rPr>
-        <w:t>(Optional)</w:t>
-      </w:r>
-      <w:r>
-        <w:t xml:space="preserve"> 10.3 The </w:t>
-      </w:r>
-      <w:r>
-        <w:t>C</w:t>
-      </w:r>
-      <w:r>
-        <w:t xml:space="preserve">ontroller shall reimburse the </w:t>
-      </w:r>
-      <w:r>
-        <w:t>P</w:t>
-      </w:r>
-      <w:r>
-        <w:t xml:space="preserve">rocessor for the costs incurred by supporting the </w:t>
-      </w:r>
-      <w:r>
-        <w:t>C</w:t>
-      </w:r>
-      <w:r>
-        <w:t>ontroller in the fulfilment of the data subject’s request and rights.</w:t>
+        <w:jc w:val="both"/>
+      </w:pPr>
+      <w:r>
+        <w:t xml:space="preserve">Appendix </w:t>
+      </w:r>
+      <w:r>
+        <w:t>3</w:t>
+      </w:r>
+      <w:r>
+        <w:t xml:space="preserve"> – List of persons authorised to issue or receive instructions</w:t>
       </w:r>
     </w:p>
     <w:p>
@@ -4488,1516 +6048,10 @@
           <w:tab w:val="left" w:pos="14656"/>
         </w:tabs>
         <w:spacing w:after="0" w:line="240" w:lineRule="auto"/>
-        <w:jc w:val="center"/>
-      </w:pPr>
-      <w:r>
-        <w:t xml:space="preserve">11. Responsibility of the </w:t>
-      </w:r>
-      <w:r>
-        <w:t>C</w:t>
-      </w:r>
-      <w:r>
-        <w:t xml:space="preserve">ontroller and </w:t>
-      </w:r>
-      <w:r>
-        <w:t>the P</w:t>
-      </w:r>
-      <w:r>
-        <w:t>rocessor</w:t>
-      </w:r>
-    </w:p>
-    <w:p>
-      <w:pPr>
-        <w:shd w:val="clear" w:color="auto" w:fill="F8F9FA"/>
-        <w:tabs>
-          <w:tab w:val="left" w:pos="916"/>
-          <w:tab w:val="left" w:pos="1832"/>
-          <w:tab w:val="left" w:pos="2748"/>
-          <w:tab w:val="left" w:pos="3664"/>
-          <w:tab w:val="left" w:pos="4580"/>
-          <w:tab w:val="left" w:pos="5496"/>
-          <w:tab w:val="left" w:pos="6412"/>
-          <w:tab w:val="left" w:pos="7328"/>
-          <w:tab w:val="left" w:pos="8244"/>
-          <w:tab w:val="left" w:pos="9160"/>
-          <w:tab w:val="left" w:pos="10076"/>
-          <w:tab w:val="left" w:pos="10992"/>
-          <w:tab w:val="left" w:pos="11908"/>
-          <w:tab w:val="left" w:pos="12824"/>
-          <w:tab w:val="left" w:pos="13740"/>
-          <w:tab w:val="left" w:pos="14656"/>
-        </w:tabs>
-        <w:spacing w:after="0" w:line="240" w:lineRule="auto"/>
-        <w:jc w:val="center"/>
-        <w:rPr>
-          <w:rFonts w:ascii="Arial" w:eastAsia="Times New Roman" w:hAnsi="Arial" w:cs="Arial"/>
-          <w:b/>
-          <w:sz w:val="24"/>
-        </w:rPr>
-      </w:pPr>
-    </w:p>
-    <w:p>
-      <w:pPr>
-        <w:pStyle w:val="P68B1DB1-Normal6"/>
-        <w:shd w:val="clear" w:color="auto" w:fill="F8F9FA"/>
-        <w:tabs>
-          <w:tab w:val="left" w:pos="916"/>
-          <w:tab w:val="left" w:pos="1832"/>
-          <w:tab w:val="left" w:pos="2748"/>
-          <w:tab w:val="left" w:pos="3664"/>
-          <w:tab w:val="left" w:pos="4580"/>
-          <w:tab w:val="left" w:pos="5496"/>
-          <w:tab w:val="left" w:pos="6412"/>
-          <w:tab w:val="left" w:pos="7328"/>
-          <w:tab w:val="left" w:pos="8244"/>
-          <w:tab w:val="left" w:pos="9160"/>
-          <w:tab w:val="left" w:pos="10076"/>
-          <w:tab w:val="left" w:pos="10992"/>
-          <w:tab w:val="left" w:pos="11908"/>
-          <w:tab w:val="left" w:pos="12824"/>
-          <w:tab w:val="left" w:pos="13740"/>
-          <w:tab w:val="left" w:pos="14656"/>
-        </w:tabs>
-        <w:spacing w:after="0" w:line="240" w:lineRule="auto"/>
-        <w:jc w:val="both"/>
-      </w:pPr>
-      <w:r>
-        <w:t xml:space="preserve">11.1. The </w:t>
-      </w:r>
-      <w:r>
-        <w:t>C</w:t>
-      </w:r>
-      <w:r>
-        <w:t xml:space="preserve">ontroller and the </w:t>
-      </w:r>
-      <w:r>
-        <w:t>P</w:t>
-      </w:r>
-      <w:r>
-        <w:t>rocessor shall be liable towards the data subjects in accordance with the provisions of Art</w:t>
-      </w:r>
-      <w:r>
-        <w:t xml:space="preserve">icle </w:t>
-      </w:r>
-      <w:r>
-        <w:t>82</w:t>
-      </w:r>
-      <w:r>
-        <w:t xml:space="preserve"> of the GDPR. </w:t>
-      </w:r>
-      <w:r>
-        <w:t>The Processor will cooperate with the Controller on possible liability cases for damages.</w:t>
-      </w:r>
-    </w:p>
-    <w:p>
-      <w:pPr>
-        <w:shd w:val="clear" w:color="auto" w:fill="F8F9FA"/>
-        <w:tabs>
-          <w:tab w:val="left" w:pos="916"/>
-          <w:tab w:val="left" w:pos="1832"/>
-          <w:tab w:val="left" w:pos="2748"/>
-          <w:tab w:val="left" w:pos="3664"/>
-          <w:tab w:val="left" w:pos="4580"/>
-          <w:tab w:val="left" w:pos="5496"/>
-          <w:tab w:val="left" w:pos="6412"/>
-          <w:tab w:val="left" w:pos="7328"/>
-          <w:tab w:val="left" w:pos="8244"/>
-          <w:tab w:val="left" w:pos="9160"/>
-          <w:tab w:val="left" w:pos="10076"/>
-          <w:tab w:val="left" w:pos="10992"/>
-          <w:tab w:val="left" w:pos="11908"/>
-          <w:tab w:val="left" w:pos="12824"/>
-          <w:tab w:val="left" w:pos="13740"/>
-          <w:tab w:val="left" w:pos="14656"/>
-        </w:tabs>
-        <w:spacing w:after="0" w:line="240" w:lineRule="auto"/>
-        <w:jc w:val="both"/>
-        <w:rPr>
-          <w:rFonts w:ascii="Arial" w:eastAsia="Times New Roman" w:hAnsi="Arial" w:cs="Arial"/>
-          <w:sz w:val="24"/>
-        </w:rPr>
-      </w:pPr>
-    </w:p>
-    <w:p>
-      <w:pPr>
-        <w:pStyle w:val="P68B1DB1-Normal6"/>
-        <w:shd w:val="clear" w:color="auto" w:fill="F8F9FA"/>
-        <w:tabs>
-          <w:tab w:val="left" w:pos="916"/>
-          <w:tab w:val="left" w:pos="1832"/>
-          <w:tab w:val="left" w:pos="2748"/>
-          <w:tab w:val="left" w:pos="3664"/>
-          <w:tab w:val="left" w:pos="4580"/>
-          <w:tab w:val="left" w:pos="5496"/>
-          <w:tab w:val="left" w:pos="6412"/>
-          <w:tab w:val="left" w:pos="7328"/>
-          <w:tab w:val="left" w:pos="8244"/>
-          <w:tab w:val="left" w:pos="9160"/>
-          <w:tab w:val="left" w:pos="10076"/>
-          <w:tab w:val="left" w:pos="10992"/>
-          <w:tab w:val="left" w:pos="11908"/>
-          <w:tab w:val="left" w:pos="12824"/>
-          <w:tab w:val="left" w:pos="13740"/>
-          <w:tab w:val="left" w:pos="14656"/>
-        </w:tabs>
-        <w:spacing w:after="0" w:line="240" w:lineRule="auto"/>
-        <w:jc w:val="both"/>
-      </w:pPr>
-      <w:r>
-        <w:t xml:space="preserve">11.2. At the request of the </w:t>
-      </w:r>
-      <w:r>
-        <w:t>C</w:t>
-      </w:r>
-      <w:r>
-        <w:t xml:space="preserve">ontroller, the </w:t>
-      </w:r>
-      <w:r>
-        <w:t>P</w:t>
-      </w:r>
-      <w:r>
-        <w:t xml:space="preserve">rocessor shall exempt the </w:t>
-      </w:r>
-      <w:r>
-        <w:t>C</w:t>
-      </w:r>
-      <w:r>
-        <w:t xml:space="preserve">ontroller from liability for any claims made by the data subject against the </w:t>
-      </w:r>
-      <w:r>
-        <w:t>C</w:t>
-      </w:r>
-      <w:r>
-        <w:t xml:space="preserve">ontroller arising from a breach of the obligation of the </w:t>
-      </w:r>
-      <w:r>
-        <w:t>P</w:t>
-      </w:r>
-      <w:r>
-        <w:t xml:space="preserve">rocessor towards the </w:t>
-      </w:r>
-      <w:r>
-        <w:t>C</w:t>
-      </w:r>
-      <w:r>
-        <w:t xml:space="preserve">ontroller under the </w:t>
-      </w:r>
-      <w:r>
-        <w:t xml:space="preserve">GDPR </w:t>
-      </w:r>
-      <w:r>
-        <w:t xml:space="preserve">or if the </w:t>
-      </w:r>
-      <w:r>
-        <w:t>P</w:t>
-      </w:r>
-      <w:r>
-        <w:t xml:space="preserve">rocessor has not acted in accordance with the instructions given to it by the </w:t>
-      </w:r>
-      <w:r>
-        <w:t>C</w:t>
-      </w:r>
-      <w:r>
-        <w:t xml:space="preserve">ontroller by this </w:t>
-      </w:r>
-      <w:r>
-        <w:t>Agreement</w:t>
-      </w:r>
-      <w:r>
-        <w:t xml:space="preserve"> or in particular.</w:t>
-      </w:r>
-    </w:p>
-    <w:p>
-      <w:pPr>
-        <w:shd w:val="clear" w:color="auto" w:fill="F8F9FA"/>
-        <w:tabs>
-          <w:tab w:val="left" w:pos="916"/>
-          <w:tab w:val="left" w:pos="1832"/>
-          <w:tab w:val="left" w:pos="2748"/>
-          <w:tab w:val="left" w:pos="3664"/>
-          <w:tab w:val="left" w:pos="4580"/>
-          <w:tab w:val="left" w:pos="5496"/>
-          <w:tab w:val="left" w:pos="6412"/>
-          <w:tab w:val="left" w:pos="7328"/>
-          <w:tab w:val="left" w:pos="8244"/>
-          <w:tab w:val="left" w:pos="9160"/>
-          <w:tab w:val="left" w:pos="10076"/>
-          <w:tab w:val="left" w:pos="10992"/>
-          <w:tab w:val="left" w:pos="11908"/>
-          <w:tab w:val="left" w:pos="12824"/>
-          <w:tab w:val="left" w:pos="13740"/>
-          <w:tab w:val="left" w:pos="14656"/>
-        </w:tabs>
-        <w:spacing w:after="0" w:line="240" w:lineRule="auto"/>
-        <w:jc w:val="both"/>
-        <w:rPr>
-          <w:rFonts w:ascii="Arial" w:eastAsia="Times New Roman" w:hAnsi="Arial" w:cs="Arial"/>
-          <w:sz w:val="24"/>
-        </w:rPr>
-      </w:pPr>
-    </w:p>
-    <w:p>
-      <w:pPr>
-        <w:pStyle w:val="P68B1DB1-Normal6"/>
-        <w:shd w:val="clear" w:color="auto" w:fill="F8F9FA"/>
-        <w:tabs>
-          <w:tab w:val="left" w:pos="916"/>
-          <w:tab w:val="left" w:pos="1832"/>
-          <w:tab w:val="left" w:pos="2748"/>
-          <w:tab w:val="left" w:pos="3664"/>
-          <w:tab w:val="left" w:pos="4580"/>
-          <w:tab w:val="left" w:pos="5496"/>
-          <w:tab w:val="left" w:pos="6412"/>
-          <w:tab w:val="left" w:pos="7328"/>
-          <w:tab w:val="left" w:pos="8244"/>
-          <w:tab w:val="left" w:pos="9160"/>
-          <w:tab w:val="left" w:pos="10076"/>
-          <w:tab w:val="left" w:pos="10992"/>
-          <w:tab w:val="left" w:pos="11908"/>
-          <w:tab w:val="left" w:pos="12824"/>
-          <w:tab w:val="left" w:pos="13740"/>
-          <w:tab w:val="left" w:pos="14656"/>
-        </w:tabs>
-        <w:spacing w:after="0" w:line="240" w:lineRule="auto"/>
-        <w:jc w:val="both"/>
-      </w:pPr>
-      <w:r>
-        <w:lastRenderedPageBreak/>
-        <w:t>11.3. The parties shall release each other from liability if one of them proves that he or she is not liable for the circumstances that gave rise to the damage to the data subject. In other cases, the provisions of Art</w:t>
-      </w:r>
-      <w:r>
-        <w:t>icle</w:t>
-      </w:r>
-      <w:r>
-        <w:t xml:space="preserve"> 82(5) </w:t>
-      </w:r>
-      <w:r>
-        <w:t xml:space="preserve">of the GDPR </w:t>
-      </w:r>
-      <w:r>
-        <w:t xml:space="preserve">shall apply. </w:t>
-      </w:r>
-    </w:p>
-    <w:p>
-      <w:pPr>
-        <w:shd w:val="clear" w:color="auto" w:fill="F8F9FA"/>
-        <w:tabs>
-          <w:tab w:val="left" w:pos="916"/>
-          <w:tab w:val="left" w:pos="1832"/>
-          <w:tab w:val="left" w:pos="2748"/>
-          <w:tab w:val="left" w:pos="3664"/>
-          <w:tab w:val="left" w:pos="4580"/>
-          <w:tab w:val="left" w:pos="5496"/>
-          <w:tab w:val="left" w:pos="6412"/>
-          <w:tab w:val="left" w:pos="7328"/>
-          <w:tab w:val="left" w:pos="8244"/>
-          <w:tab w:val="left" w:pos="9160"/>
-          <w:tab w:val="left" w:pos="10076"/>
-          <w:tab w:val="left" w:pos="10992"/>
-          <w:tab w:val="left" w:pos="11908"/>
-          <w:tab w:val="left" w:pos="12824"/>
-          <w:tab w:val="left" w:pos="13740"/>
-          <w:tab w:val="left" w:pos="14656"/>
-        </w:tabs>
-        <w:spacing w:after="0" w:line="240" w:lineRule="auto"/>
-        <w:jc w:val="both"/>
-        <w:rPr>
-          <w:rFonts w:ascii="Arial" w:eastAsia="Times New Roman" w:hAnsi="Arial" w:cs="Arial"/>
-          <w:sz w:val="24"/>
-        </w:rPr>
-      </w:pPr>
-    </w:p>
-    <w:p>
-      <w:pPr>
-        <w:pStyle w:val="P68B1DB1-Normal8"/>
-        <w:shd w:val="clear" w:color="auto" w:fill="F8F9FA"/>
-        <w:tabs>
-          <w:tab w:val="left" w:pos="916"/>
-          <w:tab w:val="left" w:pos="1832"/>
-          <w:tab w:val="left" w:pos="2748"/>
-          <w:tab w:val="left" w:pos="3664"/>
-          <w:tab w:val="left" w:pos="4580"/>
-          <w:tab w:val="left" w:pos="5496"/>
-          <w:tab w:val="left" w:pos="6412"/>
-          <w:tab w:val="left" w:pos="7328"/>
-          <w:tab w:val="left" w:pos="8244"/>
-          <w:tab w:val="left" w:pos="9160"/>
-          <w:tab w:val="left" w:pos="10076"/>
-          <w:tab w:val="left" w:pos="10992"/>
-          <w:tab w:val="left" w:pos="11908"/>
-          <w:tab w:val="left" w:pos="12824"/>
-          <w:tab w:val="left" w:pos="13740"/>
-          <w:tab w:val="left" w:pos="14656"/>
-        </w:tabs>
-        <w:spacing w:after="0" w:line="240" w:lineRule="auto"/>
-        <w:jc w:val="center"/>
-      </w:pPr>
-      <w:r>
-        <w:t>12. Right to Extraordinary Termination</w:t>
-      </w:r>
-    </w:p>
-    <w:p>
-      <w:pPr>
-        <w:shd w:val="clear" w:color="auto" w:fill="F8F9FA"/>
-        <w:tabs>
-          <w:tab w:val="left" w:pos="916"/>
-          <w:tab w:val="left" w:pos="1832"/>
-          <w:tab w:val="left" w:pos="2748"/>
-          <w:tab w:val="left" w:pos="3664"/>
-          <w:tab w:val="left" w:pos="4580"/>
-          <w:tab w:val="left" w:pos="5496"/>
-          <w:tab w:val="left" w:pos="6412"/>
-          <w:tab w:val="left" w:pos="7328"/>
-          <w:tab w:val="left" w:pos="8244"/>
-          <w:tab w:val="left" w:pos="9160"/>
-          <w:tab w:val="left" w:pos="10076"/>
-          <w:tab w:val="left" w:pos="10992"/>
-          <w:tab w:val="left" w:pos="11908"/>
-          <w:tab w:val="left" w:pos="12824"/>
-          <w:tab w:val="left" w:pos="13740"/>
-          <w:tab w:val="left" w:pos="14656"/>
-        </w:tabs>
-        <w:spacing w:after="0" w:line="240" w:lineRule="auto"/>
-        <w:rPr>
-          <w:rFonts w:ascii="Arial" w:eastAsia="Times New Roman" w:hAnsi="Arial" w:cs="Arial"/>
-          <w:sz w:val="24"/>
-        </w:rPr>
-      </w:pPr>
-    </w:p>
-    <w:p>
-      <w:pPr>
-        <w:pStyle w:val="P68B1DB1-Normal6"/>
-        <w:shd w:val="clear" w:color="auto" w:fill="F8F9FA"/>
-        <w:tabs>
-          <w:tab w:val="left" w:pos="916"/>
-          <w:tab w:val="left" w:pos="1832"/>
-          <w:tab w:val="left" w:pos="2748"/>
-          <w:tab w:val="left" w:pos="3664"/>
-          <w:tab w:val="left" w:pos="4580"/>
-          <w:tab w:val="left" w:pos="5496"/>
-          <w:tab w:val="left" w:pos="6412"/>
-          <w:tab w:val="left" w:pos="7328"/>
-          <w:tab w:val="left" w:pos="8244"/>
-          <w:tab w:val="left" w:pos="9160"/>
-          <w:tab w:val="left" w:pos="10076"/>
-          <w:tab w:val="left" w:pos="10992"/>
-          <w:tab w:val="left" w:pos="11908"/>
-          <w:tab w:val="left" w:pos="12824"/>
-          <w:tab w:val="left" w:pos="13740"/>
-          <w:tab w:val="left" w:pos="14656"/>
-        </w:tabs>
-        <w:spacing w:after="0" w:line="240" w:lineRule="auto"/>
-        <w:jc w:val="both"/>
-      </w:pPr>
-      <w:r>
-        <w:t xml:space="preserve">The Controller may terminate the </w:t>
-      </w:r>
-      <w:r>
-        <w:t>M</w:t>
-      </w:r>
-      <w:r>
-        <w:t xml:space="preserve">ain </w:t>
-      </w:r>
-      <w:r>
-        <w:t>Co</w:t>
-      </w:r>
-      <w:r>
-        <w:t xml:space="preserve">ntract in full or terminate some of its provisions if the Processor fails to fulfil its obligations under the </w:t>
-      </w:r>
-      <w:r>
-        <w:t>Agreement</w:t>
-      </w:r>
-      <w:r>
-        <w:t xml:space="preserve">, if it intentionally or through gross negligence violates the provisions of the </w:t>
-      </w:r>
-      <w:r>
-        <w:t>GDPR</w:t>
-      </w:r>
-      <w:r>
-        <w:t xml:space="preserve">, the national law on the protection of personal data and other laws or regulations relating to the protection of personal data, if it is unable or unwilling to comply with the instructions given to it by the </w:t>
-      </w:r>
-      <w:r>
-        <w:t>C</w:t>
-      </w:r>
-      <w:r>
-        <w:t xml:space="preserve">ontroller or opposes the exercise of the right of the </w:t>
-      </w:r>
-      <w:r>
-        <w:t>C</w:t>
-      </w:r>
-      <w:r>
-        <w:t xml:space="preserve">ontroller to supervise the implementation of the processing of personal data in accordance with the terms of this </w:t>
-      </w:r>
-      <w:r>
-        <w:t>Agreement</w:t>
-      </w:r>
-      <w:r>
-        <w:t>.</w:t>
-      </w:r>
-      <w:r>
-        <w:t xml:space="preserve"> </w:t>
-      </w:r>
-    </w:p>
-    <w:p>
-      <w:pPr>
-        <w:shd w:val="clear" w:color="auto" w:fill="F8F9FA"/>
-        <w:tabs>
-          <w:tab w:val="left" w:pos="916"/>
-          <w:tab w:val="left" w:pos="1832"/>
-          <w:tab w:val="left" w:pos="2748"/>
-          <w:tab w:val="left" w:pos="3664"/>
-          <w:tab w:val="left" w:pos="4580"/>
-          <w:tab w:val="left" w:pos="5496"/>
-          <w:tab w:val="left" w:pos="6412"/>
-          <w:tab w:val="left" w:pos="7328"/>
-          <w:tab w:val="left" w:pos="8244"/>
-          <w:tab w:val="left" w:pos="9160"/>
-          <w:tab w:val="left" w:pos="10076"/>
-          <w:tab w:val="left" w:pos="10992"/>
-          <w:tab w:val="left" w:pos="11908"/>
-          <w:tab w:val="left" w:pos="12824"/>
-          <w:tab w:val="left" w:pos="13740"/>
-          <w:tab w:val="left" w:pos="14656"/>
-        </w:tabs>
-        <w:spacing w:after="0" w:line="240" w:lineRule="auto"/>
-        <w:jc w:val="both"/>
-        <w:rPr>
-          <w:rFonts w:ascii="Arial" w:eastAsia="Times New Roman" w:hAnsi="Arial" w:cs="Arial"/>
-          <w:sz w:val="24"/>
-        </w:rPr>
-      </w:pPr>
-    </w:p>
-    <w:p>
-      <w:pPr>
-        <w:pStyle w:val="P68B1DB1-Normal8"/>
-        <w:shd w:val="clear" w:color="auto" w:fill="F8F9FA"/>
-        <w:tabs>
-          <w:tab w:val="left" w:pos="916"/>
-          <w:tab w:val="left" w:pos="1832"/>
-          <w:tab w:val="left" w:pos="2748"/>
-          <w:tab w:val="left" w:pos="3664"/>
-          <w:tab w:val="left" w:pos="4580"/>
-          <w:tab w:val="left" w:pos="5496"/>
-          <w:tab w:val="left" w:pos="6412"/>
-          <w:tab w:val="left" w:pos="7328"/>
-          <w:tab w:val="left" w:pos="8244"/>
-          <w:tab w:val="left" w:pos="9160"/>
-          <w:tab w:val="left" w:pos="10076"/>
-          <w:tab w:val="left" w:pos="10992"/>
-          <w:tab w:val="left" w:pos="11908"/>
-          <w:tab w:val="left" w:pos="12824"/>
-          <w:tab w:val="left" w:pos="13740"/>
-          <w:tab w:val="left" w:pos="14656"/>
-        </w:tabs>
-        <w:spacing w:after="0" w:line="240" w:lineRule="auto"/>
-        <w:jc w:val="center"/>
-      </w:pPr>
-      <w:r>
-        <w:t>13. Termination of the Contract</w:t>
-      </w:r>
-    </w:p>
-    <w:p>
-      <w:pPr>
-        <w:shd w:val="clear" w:color="auto" w:fill="F8F9FA"/>
-        <w:tabs>
-          <w:tab w:val="left" w:pos="916"/>
-          <w:tab w:val="left" w:pos="1832"/>
-          <w:tab w:val="left" w:pos="2748"/>
-          <w:tab w:val="left" w:pos="3664"/>
-          <w:tab w:val="left" w:pos="4580"/>
-          <w:tab w:val="left" w:pos="5496"/>
-          <w:tab w:val="left" w:pos="6412"/>
-          <w:tab w:val="left" w:pos="7328"/>
-          <w:tab w:val="left" w:pos="8244"/>
-          <w:tab w:val="left" w:pos="9160"/>
-          <w:tab w:val="left" w:pos="10076"/>
-          <w:tab w:val="left" w:pos="10992"/>
-          <w:tab w:val="left" w:pos="11908"/>
-          <w:tab w:val="left" w:pos="12824"/>
-          <w:tab w:val="left" w:pos="13740"/>
-          <w:tab w:val="left" w:pos="14656"/>
-        </w:tabs>
-        <w:spacing w:after="0" w:line="240" w:lineRule="auto"/>
-        <w:jc w:val="center"/>
-        <w:rPr>
-          <w:rFonts w:ascii="Arial" w:eastAsia="Times New Roman" w:hAnsi="Arial" w:cs="Arial"/>
-          <w:sz w:val="24"/>
-        </w:rPr>
-      </w:pPr>
-    </w:p>
-    <w:p>
-      <w:pPr>
-        <w:pStyle w:val="P68B1DB1-Normal6"/>
-        <w:shd w:val="clear" w:color="auto" w:fill="F8F9FA"/>
-        <w:tabs>
-          <w:tab w:val="left" w:pos="916"/>
-          <w:tab w:val="left" w:pos="1832"/>
-          <w:tab w:val="left" w:pos="2748"/>
-          <w:tab w:val="left" w:pos="3664"/>
-          <w:tab w:val="left" w:pos="4580"/>
-          <w:tab w:val="left" w:pos="5496"/>
-          <w:tab w:val="left" w:pos="6412"/>
-          <w:tab w:val="left" w:pos="7328"/>
-          <w:tab w:val="left" w:pos="8244"/>
-          <w:tab w:val="left" w:pos="9160"/>
-          <w:tab w:val="left" w:pos="10076"/>
-          <w:tab w:val="left" w:pos="10992"/>
-          <w:tab w:val="left" w:pos="11908"/>
-          <w:tab w:val="left" w:pos="12824"/>
-          <w:tab w:val="left" w:pos="13740"/>
-          <w:tab w:val="left" w:pos="14656"/>
-        </w:tabs>
-        <w:spacing w:after="0" w:line="240" w:lineRule="auto"/>
-        <w:jc w:val="both"/>
-      </w:pPr>
-      <w:r>
-        <w:t xml:space="preserve">13.1. Upon termination of the </w:t>
-      </w:r>
-      <w:r>
-        <w:t>M</w:t>
-      </w:r>
-      <w:r>
-        <w:t xml:space="preserve">ain </w:t>
-      </w:r>
-      <w:r>
-        <w:t>C</w:t>
-      </w:r>
-      <w:r>
-        <w:t xml:space="preserve">ontract or at any time at the request of the Controller, the Processor shall return to the Controller all documents, data and data media that the Controller has provided to the Processor or delete them at the request of the Controller, unless such erasure is prohibited by the regulations of the European Union or the </w:t>
-      </w:r>
-      <w:r>
-        <w:t xml:space="preserve">national regulations of the </w:t>
-      </w:r>
-      <w:r>
-        <w:t>Republic of Croatia. This obligation also applies to any backup (</w:t>
-      </w:r>
-      <w:r>
-        <w:rPr>
-          <w:i/>
-        </w:rPr>
-        <w:t>backup</w:t>
-      </w:r>
-      <w:r>
-        <w:t xml:space="preserve">) made by the </w:t>
-      </w:r>
-      <w:r>
-        <w:t>Processor</w:t>
-      </w:r>
-      <w:r>
-        <w:t xml:space="preserve">. The </w:t>
-      </w:r>
-      <w:r>
-        <w:t>Processor</w:t>
-      </w:r>
-      <w:r>
-        <w:t xml:space="preserve"> should also document and, upon request, provide documentation that it has effectively erased the </w:t>
-      </w:r>
-      <w:r>
-        <w:t>C</w:t>
-      </w:r>
-      <w:r>
-        <w:t>ontroller’s data.</w:t>
-      </w:r>
-    </w:p>
-    <w:p>
-      <w:pPr>
-        <w:shd w:val="clear" w:color="auto" w:fill="F8F9FA"/>
-        <w:tabs>
-          <w:tab w:val="left" w:pos="916"/>
-          <w:tab w:val="left" w:pos="1832"/>
-          <w:tab w:val="left" w:pos="2748"/>
-          <w:tab w:val="left" w:pos="3664"/>
-          <w:tab w:val="left" w:pos="4580"/>
-          <w:tab w:val="left" w:pos="5496"/>
-          <w:tab w:val="left" w:pos="6412"/>
-          <w:tab w:val="left" w:pos="7328"/>
-          <w:tab w:val="left" w:pos="8244"/>
-          <w:tab w:val="left" w:pos="9160"/>
-          <w:tab w:val="left" w:pos="10076"/>
-          <w:tab w:val="left" w:pos="10992"/>
-          <w:tab w:val="left" w:pos="11908"/>
-          <w:tab w:val="left" w:pos="12824"/>
-          <w:tab w:val="left" w:pos="13740"/>
-          <w:tab w:val="left" w:pos="14656"/>
-        </w:tabs>
-        <w:spacing w:after="0" w:line="240" w:lineRule="auto"/>
-        <w:jc w:val="both"/>
-        <w:rPr>
-          <w:rFonts w:ascii="Arial" w:eastAsia="Times New Roman" w:hAnsi="Arial" w:cs="Arial"/>
-          <w:sz w:val="24"/>
-        </w:rPr>
-      </w:pPr>
-    </w:p>
-    <w:p>
-      <w:pPr>
-        <w:pStyle w:val="P68B1DB1-Normal6"/>
-        <w:shd w:val="clear" w:color="auto" w:fill="F8F9FA"/>
-        <w:tabs>
-          <w:tab w:val="left" w:pos="916"/>
-          <w:tab w:val="left" w:pos="1832"/>
-          <w:tab w:val="left" w:pos="2748"/>
-          <w:tab w:val="left" w:pos="3664"/>
-          <w:tab w:val="left" w:pos="4580"/>
-          <w:tab w:val="left" w:pos="5496"/>
-          <w:tab w:val="left" w:pos="6412"/>
-          <w:tab w:val="left" w:pos="7328"/>
-          <w:tab w:val="left" w:pos="8244"/>
-          <w:tab w:val="left" w:pos="9160"/>
-          <w:tab w:val="left" w:pos="10076"/>
-          <w:tab w:val="left" w:pos="10992"/>
-          <w:tab w:val="left" w:pos="11908"/>
-          <w:tab w:val="left" w:pos="12824"/>
-          <w:tab w:val="left" w:pos="13740"/>
-          <w:tab w:val="left" w:pos="14656"/>
-        </w:tabs>
-        <w:spacing w:after="0" w:line="240" w:lineRule="auto"/>
-        <w:jc w:val="both"/>
-      </w:pPr>
-      <w:r>
-        <w:t xml:space="preserve">13.2. The </w:t>
-      </w:r>
-      <w:r>
-        <w:t>C</w:t>
-      </w:r>
-      <w:r>
-        <w:t xml:space="preserve">ontroller shall have the right to verify that the </w:t>
-      </w:r>
-      <w:r>
-        <w:t>P</w:t>
-      </w:r>
-      <w:r>
-        <w:t xml:space="preserve">rocessor has complied with contractual obligations regarding the return of data or the effective erasure of data. The </w:t>
-      </w:r>
-      <w:r>
-        <w:t>C</w:t>
-      </w:r>
-      <w:r>
-        <w:t xml:space="preserve">ontroller may entrust such verification to independent experts provided that they are not in competition with the </w:t>
-      </w:r>
-      <w:r>
-        <w:t>P</w:t>
-      </w:r>
-      <w:r>
-        <w:t xml:space="preserve">rocessor. </w:t>
-      </w:r>
-    </w:p>
-    <w:p>
-      <w:pPr>
-        <w:shd w:val="clear" w:color="auto" w:fill="F8F9FA"/>
-        <w:tabs>
-          <w:tab w:val="left" w:pos="916"/>
-          <w:tab w:val="left" w:pos="1832"/>
-          <w:tab w:val="left" w:pos="2748"/>
-          <w:tab w:val="left" w:pos="3664"/>
-          <w:tab w:val="left" w:pos="4580"/>
-          <w:tab w:val="left" w:pos="5496"/>
-          <w:tab w:val="left" w:pos="6412"/>
-          <w:tab w:val="left" w:pos="7328"/>
-          <w:tab w:val="left" w:pos="8244"/>
-          <w:tab w:val="left" w:pos="9160"/>
-          <w:tab w:val="left" w:pos="10076"/>
-          <w:tab w:val="left" w:pos="10992"/>
-          <w:tab w:val="left" w:pos="11908"/>
-          <w:tab w:val="left" w:pos="12824"/>
-          <w:tab w:val="left" w:pos="13740"/>
-          <w:tab w:val="left" w:pos="14656"/>
-        </w:tabs>
-        <w:spacing w:after="0" w:line="240" w:lineRule="auto"/>
-        <w:jc w:val="both"/>
-        <w:rPr>
-          <w:rFonts w:ascii="Arial" w:eastAsia="Times New Roman" w:hAnsi="Arial" w:cs="Arial"/>
-          <w:sz w:val="24"/>
-        </w:rPr>
-      </w:pPr>
-    </w:p>
-    <w:p>
-      <w:pPr>
-        <w:pStyle w:val="P68B1DB1-Normal6"/>
-        <w:shd w:val="clear" w:color="auto" w:fill="F8F9FA"/>
-        <w:tabs>
-          <w:tab w:val="left" w:pos="916"/>
-          <w:tab w:val="left" w:pos="1832"/>
-          <w:tab w:val="left" w:pos="2748"/>
-          <w:tab w:val="left" w:pos="3664"/>
-          <w:tab w:val="left" w:pos="4580"/>
-          <w:tab w:val="left" w:pos="5496"/>
-          <w:tab w:val="left" w:pos="6412"/>
-          <w:tab w:val="left" w:pos="7328"/>
-          <w:tab w:val="left" w:pos="8244"/>
-          <w:tab w:val="left" w:pos="9160"/>
-          <w:tab w:val="left" w:pos="10076"/>
-          <w:tab w:val="left" w:pos="10992"/>
-          <w:tab w:val="left" w:pos="11908"/>
-          <w:tab w:val="left" w:pos="12824"/>
-          <w:tab w:val="left" w:pos="13740"/>
-          <w:tab w:val="left" w:pos="14656"/>
-        </w:tabs>
-        <w:spacing w:after="0" w:line="240" w:lineRule="auto"/>
-        <w:jc w:val="both"/>
-      </w:pPr>
-      <w:r>
-        <w:t xml:space="preserve">13.3. The </w:t>
-      </w:r>
-      <w:r>
-        <w:t>P</w:t>
-      </w:r>
-      <w:r>
-        <w:t xml:space="preserve">rocessor should ensure the confidentiality of the data which has become known to it in connection with the </w:t>
-      </w:r>
-      <w:r>
-        <w:t>M</w:t>
-      </w:r>
-      <w:r>
-        <w:t xml:space="preserve">ain </w:t>
-      </w:r>
-      <w:r>
-        <w:t>C</w:t>
-      </w:r>
-      <w:r>
-        <w:t xml:space="preserve">ontract even after the expiry of the main contract. The provisions of this </w:t>
-      </w:r>
-      <w:r>
-        <w:t>Agreement</w:t>
-      </w:r>
-      <w:r>
-        <w:t xml:space="preserve"> shall remain in force after the expiry of the </w:t>
-      </w:r>
-      <w:r>
-        <w:t>M</w:t>
-      </w:r>
-      <w:r>
-        <w:t xml:space="preserve">ain </w:t>
-      </w:r>
-      <w:r>
-        <w:t>C</w:t>
-      </w:r>
-      <w:r>
-        <w:t xml:space="preserve">ontract for as long as the </w:t>
-      </w:r>
-      <w:r>
-        <w:t>P</w:t>
-      </w:r>
-      <w:r>
-        <w:t xml:space="preserve">rocessor is in possession of the personal data received from the </w:t>
-      </w:r>
-      <w:r>
-        <w:t>C</w:t>
-      </w:r>
-      <w:r>
-        <w:t xml:space="preserve">ontroller or collected on behalf of the </w:t>
-      </w:r>
-      <w:r>
-        <w:t>C</w:t>
-      </w:r>
-      <w:r>
-        <w:t>ontroller.</w:t>
-      </w:r>
-    </w:p>
-    <w:p>
-      <w:pPr>
-        <w:shd w:val="clear" w:color="auto" w:fill="F8F9FA"/>
-        <w:tabs>
-          <w:tab w:val="left" w:pos="916"/>
-          <w:tab w:val="left" w:pos="1832"/>
-          <w:tab w:val="left" w:pos="2748"/>
-          <w:tab w:val="left" w:pos="3664"/>
-          <w:tab w:val="left" w:pos="4580"/>
-          <w:tab w:val="left" w:pos="5496"/>
-          <w:tab w:val="left" w:pos="6412"/>
-          <w:tab w:val="left" w:pos="7328"/>
-          <w:tab w:val="left" w:pos="8244"/>
-          <w:tab w:val="left" w:pos="9160"/>
-          <w:tab w:val="left" w:pos="10076"/>
-          <w:tab w:val="left" w:pos="10992"/>
-          <w:tab w:val="left" w:pos="11908"/>
-          <w:tab w:val="left" w:pos="12824"/>
-          <w:tab w:val="left" w:pos="13740"/>
-          <w:tab w:val="left" w:pos="14656"/>
-        </w:tabs>
-        <w:spacing w:after="0" w:line="240" w:lineRule="auto"/>
-        <w:jc w:val="center"/>
-        <w:rPr>
-          <w:rFonts w:ascii="Arial" w:eastAsia="Times New Roman" w:hAnsi="Arial" w:cs="Arial"/>
-          <w:b/>
-          <w:sz w:val="24"/>
-        </w:rPr>
-      </w:pPr>
-    </w:p>
-    <w:p>
-      <w:pPr>
-        <w:shd w:val="clear" w:color="auto" w:fill="F8F9FA"/>
-        <w:tabs>
-          <w:tab w:val="left" w:pos="916"/>
-          <w:tab w:val="left" w:pos="1832"/>
-          <w:tab w:val="left" w:pos="2748"/>
-          <w:tab w:val="left" w:pos="3664"/>
-          <w:tab w:val="left" w:pos="4580"/>
-          <w:tab w:val="left" w:pos="5496"/>
-          <w:tab w:val="left" w:pos="6412"/>
-          <w:tab w:val="left" w:pos="7328"/>
-          <w:tab w:val="left" w:pos="8244"/>
-          <w:tab w:val="left" w:pos="9160"/>
-          <w:tab w:val="left" w:pos="10076"/>
-          <w:tab w:val="left" w:pos="10992"/>
-          <w:tab w:val="left" w:pos="11908"/>
-          <w:tab w:val="left" w:pos="12824"/>
-          <w:tab w:val="left" w:pos="13740"/>
-          <w:tab w:val="left" w:pos="14656"/>
-        </w:tabs>
-        <w:spacing w:after="0" w:line="240" w:lineRule="auto"/>
-        <w:jc w:val="center"/>
-        <w:rPr>
-          <w:rFonts w:ascii="Arial" w:eastAsia="Times New Roman" w:hAnsi="Arial" w:cs="Arial"/>
-          <w:b/>
-          <w:sz w:val="24"/>
-        </w:rPr>
-      </w:pPr>
-    </w:p>
-    <w:p>
-      <w:pPr>
-        <w:pStyle w:val="P68B1DB1-Normal8"/>
-        <w:shd w:val="clear" w:color="auto" w:fill="F8F9FA"/>
-        <w:tabs>
-          <w:tab w:val="left" w:pos="916"/>
-          <w:tab w:val="left" w:pos="1832"/>
-          <w:tab w:val="left" w:pos="2748"/>
-          <w:tab w:val="left" w:pos="3664"/>
-          <w:tab w:val="left" w:pos="4580"/>
-          <w:tab w:val="left" w:pos="5496"/>
-          <w:tab w:val="left" w:pos="6412"/>
-          <w:tab w:val="left" w:pos="7328"/>
-          <w:tab w:val="left" w:pos="8244"/>
-          <w:tab w:val="left" w:pos="9160"/>
-          <w:tab w:val="left" w:pos="10076"/>
-          <w:tab w:val="left" w:pos="10992"/>
-          <w:tab w:val="left" w:pos="11908"/>
-          <w:tab w:val="left" w:pos="12824"/>
-          <w:tab w:val="left" w:pos="13740"/>
-          <w:tab w:val="left" w:pos="14656"/>
-        </w:tabs>
-        <w:spacing w:after="0" w:line="240" w:lineRule="auto"/>
-        <w:jc w:val="center"/>
-      </w:pPr>
-      <w:r>
-        <w:t>14. Closing provisions</w:t>
-      </w:r>
-    </w:p>
-    <w:p>
-      <w:pPr>
-        <w:shd w:val="clear" w:color="auto" w:fill="F8F9FA"/>
-        <w:tabs>
-          <w:tab w:val="left" w:pos="916"/>
-          <w:tab w:val="left" w:pos="1832"/>
-          <w:tab w:val="left" w:pos="2748"/>
-          <w:tab w:val="left" w:pos="3664"/>
-          <w:tab w:val="left" w:pos="4580"/>
-          <w:tab w:val="left" w:pos="5496"/>
-          <w:tab w:val="left" w:pos="6412"/>
-          <w:tab w:val="left" w:pos="7328"/>
-          <w:tab w:val="left" w:pos="8244"/>
-          <w:tab w:val="left" w:pos="9160"/>
-          <w:tab w:val="left" w:pos="10076"/>
-          <w:tab w:val="left" w:pos="10992"/>
-          <w:tab w:val="left" w:pos="11908"/>
-          <w:tab w:val="left" w:pos="12824"/>
-          <w:tab w:val="left" w:pos="13740"/>
-          <w:tab w:val="left" w:pos="14656"/>
-        </w:tabs>
-        <w:spacing w:after="0" w:line="240" w:lineRule="auto"/>
-        <w:jc w:val="center"/>
-        <w:rPr>
-          <w:rFonts w:ascii="Arial" w:eastAsia="Times New Roman" w:hAnsi="Arial" w:cs="Arial"/>
-          <w:sz w:val="24"/>
-        </w:rPr>
-      </w:pPr>
-    </w:p>
-    <w:p>
-      <w:pPr>
-        <w:pStyle w:val="P68B1DB1-Normal6"/>
-        <w:shd w:val="clear" w:color="auto" w:fill="F8F9FA"/>
-        <w:tabs>
-          <w:tab w:val="left" w:pos="916"/>
-          <w:tab w:val="left" w:pos="1832"/>
-          <w:tab w:val="left" w:pos="2748"/>
-          <w:tab w:val="left" w:pos="3664"/>
-          <w:tab w:val="left" w:pos="4580"/>
-          <w:tab w:val="left" w:pos="5496"/>
-          <w:tab w:val="left" w:pos="6412"/>
-          <w:tab w:val="left" w:pos="7328"/>
-          <w:tab w:val="left" w:pos="8244"/>
-          <w:tab w:val="left" w:pos="9160"/>
-          <w:tab w:val="left" w:pos="10076"/>
-          <w:tab w:val="left" w:pos="10992"/>
-          <w:tab w:val="left" w:pos="11908"/>
-          <w:tab w:val="left" w:pos="12824"/>
-          <w:tab w:val="left" w:pos="13740"/>
-          <w:tab w:val="left" w:pos="14656"/>
-        </w:tabs>
-        <w:spacing w:after="0" w:line="240" w:lineRule="auto"/>
-        <w:jc w:val="both"/>
-      </w:pPr>
-      <w:r>
-        <w:t xml:space="preserve">14.1. Any amendment to this </w:t>
-      </w:r>
-      <w:r>
-        <w:t>Agreement</w:t>
-      </w:r>
-      <w:r>
-        <w:t xml:space="preserve"> shall be in writing or in the form of an electronic document. This </w:t>
-      </w:r>
-      <w:r>
-        <w:t>Agreement</w:t>
-      </w:r>
-      <w:r>
-        <w:t xml:space="preserve">, as well as its Appendices, may be amended or supplemented only by the consent of the </w:t>
-      </w:r>
-      <w:r>
-        <w:t>c</w:t>
-      </w:r>
-      <w:r>
-        <w:t>ontracting Parties.</w:t>
-      </w:r>
-    </w:p>
-    <w:p>
-      <w:pPr>
-        <w:shd w:val="clear" w:color="auto" w:fill="F8F9FA"/>
-        <w:tabs>
-          <w:tab w:val="left" w:pos="916"/>
-          <w:tab w:val="left" w:pos="1832"/>
-          <w:tab w:val="left" w:pos="2748"/>
-          <w:tab w:val="left" w:pos="3664"/>
-          <w:tab w:val="left" w:pos="4580"/>
-          <w:tab w:val="left" w:pos="5496"/>
-          <w:tab w:val="left" w:pos="6412"/>
-          <w:tab w:val="left" w:pos="7328"/>
-          <w:tab w:val="left" w:pos="8244"/>
-          <w:tab w:val="left" w:pos="9160"/>
-          <w:tab w:val="left" w:pos="10076"/>
-          <w:tab w:val="left" w:pos="10992"/>
-          <w:tab w:val="left" w:pos="11908"/>
-          <w:tab w:val="left" w:pos="12824"/>
-          <w:tab w:val="left" w:pos="13740"/>
-          <w:tab w:val="left" w:pos="14656"/>
-        </w:tabs>
-        <w:spacing w:after="0" w:line="240" w:lineRule="auto"/>
-        <w:jc w:val="both"/>
-        <w:rPr>
-          <w:rFonts w:ascii="Arial" w:eastAsia="Times New Roman" w:hAnsi="Arial" w:cs="Arial"/>
-          <w:sz w:val="24"/>
-        </w:rPr>
-      </w:pPr>
-    </w:p>
-    <w:p>
-      <w:pPr>
-        <w:pStyle w:val="P68B1DB1-Normal6"/>
-        <w:shd w:val="clear" w:color="auto" w:fill="F8F9FA"/>
-        <w:tabs>
-          <w:tab w:val="left" w:pos="916"/>
-          <w:tab w:val="left" w:pos="1832"/>
-          <w:tab w:val="left" w:pos="2748"/>
-          <w:tab w:val="left" w:pos="3664"/>
-          <w:tab w:val="left" w:pos="4580"/>
-          <w:tab w:val="left" w:pos="5496"/>
-          <w:tab w:val="left" w:pos="6412"/>
-          <w:tab w:val="left" w:pos="7328"/>
-          <w:tab w:val="left" w:pos="8244"/>
-          <w:tab w:val="left" w:pos="9160"/>
-          <w:tab w:val="left" w:pos="10076"/>
-          <w:tab w:val="left" w:pos="10992"/>
-          <w:tab w:val="left" w:pos="11908"/>
-          <w:tab w:val="left" w:pos="12824"/>
-          <w:tab w:val="left" w:pos="13740"/>
-          <w:tab w:val="left" w:pos="14656"/>
-        </w:tabs>
-        <w:spacing w:after="0" w:line="240" w:lineRule="auto"/>
-        <w:jc w:val="both"/>
-      </w:pPr>
-      <w:r>
-        <w:t>${cpc_05}</w:t>
-      </w:r>
-    </w:p>
-    <w:p>
-      <w:pPr>
-        <w:shd w:val="clear" w:color="auto" w:fill="F8F9FA"/>
-        <w:tabs>
-          <w:tab w:val="left" w:pos="916"/>
-          <w:tab w:val="left" w:pos="1832"/>
-          <w:tab w:val="left" w:pos="2748"/>
-          <w:tab w:val="left" w:pos="3664"/>
-          <w:tab w:val="left" w:pos="4580"/>
-          <w:tab w:val="left" w:pos="5496"/>
-          <w:tab w:val="left" w:pos="6412"/>
-          <w:tab w:val="left" w:pos="7328"/>
-          <w:tab w:val="left" w:pos="8244"/>
-          <w:tab w:val="left" w:pos="9160"/>
-          <w:tab w:val="left" w:pos="10076"/>
-          <w:tab w:val="left" w:pos="10992"/>
-          <w:tab w:val="left" w:pos="11908"/>
-          <w:tab w:val="left" w:pos="12824"/>
-          <w:tab w:val="left" w:pos="13740"/>
-          <w:tab w:val="left" w:pos="14656"/>
-        </w:tabs>
-        <w:spacing w:after="0" w:line="240" w:lineRule="auto"/>
-        <w:jc w:val="both"/>
-        <w:rPr>
-          <w:rFonts w:ascii="Arial" w:eastAsia="Times New Roman" w:hAnsi="Arial" w:cs="Arial"/>
-          <w:sz w:val="24"/>
-        </w:rPr>
-      </w:pPr>
-    </w:p>
-    <w:p>
-      <w:pPr>
-        <w:pStyle w:val="P68B1DB1-Normal6"/>
-        <w:shd w:val="clear" w:color="auto" w:fill="F8F9FA"/>
-        <w:tabs>
-          <w:tab w:val="left" w:pos="916"/>
-          <w:tab w:val="left" w:pos="1832"/>
-          <w:tab w:val="left" w:pos="2748"/>
-          <w:tab w:val="left" w:pos="3664"/>
-          <w:tab w:val="left" w:pos="4580"/>
-          <w:tab w:val="left" w:pos="5496"/>
-          <w:tab w:val="left" w:pos="6412"/>
-          <w:tab w:val="left" w:pos="7328"/>
-          <w:tab w:val="left" w:pos="8244"/>
-          <w:tab w:val="left" w:pos="9160"/>
-          <w:tab w:val="left" w:pos="10076"/>
-          <w:tab w:val="left" w:pos="10992"/>
-          <w:tab w:val="left" w:pos="11908"/>
-          <w:tab w:val="left" w:pos="12824"/>
-          <w:tab w:val="left" w:pos="13740"/>
-          <w:tab w:val="left" w:pos="14656"/>
-        </w:tabs>
-        <w:spacing w:after="0" w:line="240" w:lineRule="auto"/>
-        <w:jc w:val="both"/>
-      </w:pPr>
-      <w:r>
-        <w:t xml:space="preserve">14.3. Should any provision of this </w:t>
-      </w:r>
-      <w:r>
-        <w:t>Agreement</w:t>
-      </w:r>
-      <w:r>
-        <w:t xml:space="preserve"> be either partially or wholly void or unenforceable, this shall not affect the validity and viability of the other contractual terms.</w:t>
-      </w:r>
-    </w:p>
-    <w:p>
-      <w:pPr>
-        <w:shd w:val="clear" w:color="auto" w:fill="F8F9FA"/>
-        <w:tabs>
-          <w:tab w:val="left" w:pos="916"/>
-          <w:tab w:val="left" w:pos="1832"/>
-          <w:tab w:val="left" w:pos="2748"/>
-          <w:tab w:val="left" w:pos="3664"/>
-          <w:tab w:val="left" w:pos="4580"/>
-          <w:tab w:val="left" w:pos="5496"/>
-          <w:tab w:val="left" w:pos="6412"/>
-          <w:tab w:val="left" w:pos="7328"/>
-          <w:tab w:val="left" w:pos="8244"/>
-          <w:tab w:val="left" w:pos="9160"/>
-          <w:tab w:val="left" w:pos="10076"/>
-          <w:tab w:val="left" w:pos="10992"/>
-          <w:tab w:val="left" w:pos="11908"/>
-          <w:tab w:val="left" w:pos="12824"/>
-          <w:tab w:val="left" w:pos="13740"/>
-          <w:tab w:val="left" w:pos="14656"/>
-        </w:tabs>
-        <w:spacing w:after="0" w:line="240" w:lineRule="auto"/>
-        <w:jc w:val="both"/>
-        <w:rPr>
-          <w:rFonts w:ascii="Arial" w:eastAsia="Times New Roman" w:hAnsi="Arial" w:cs="Arial"/>
-          <w:sz w:val="24"/>
-        </w:rPr>
-      </w:pPr>
-    </w:p>
-    <w:p>
-      <w:pPr>
-        <w:pStyle w:val="P68B1DB1-Normal6"/>
-        <w:shd w:val="clear" w:color="auto" w:fill="F8F9FA"/>
-        <w:tabs>
-          <w:tab w:val="left" w:pos="916"/>
-          <w:tab w:val="left" w:pos="1832"/>
-          <w:tab w:val="left" w:pos="2748"/>
-          <w:tab w:val="left" w:pos="3664"/>
-          <w:tab w:val="left" w:pos="4580"/>
-          <w:tab w:val="left" w:pos="5496"/>
-          <w:tab w:val="left" w:pos="6412"/>
-          <w:tab w:val="left" w:pos="7328"/>
-          <w:tab w:val="left" w:pos="8244"/>
-          <w:tab w:val="left" w:pos="9160"/>
-          <w:tab w:val="left" w:pos="10076"/>
-          <w:tab w:val="left" w:pos="10992"/>
-          <w:tab w:val="left" w:pos="11908"/>
-          <w:tab w:val="left" w:pos="12824"/>
-          <w:tab w:val="left" w:pos="13740"/>
-          <w:tab w:val="left" w:pos="14656"/>
-        </w:tabs>
-        <w:spacing w:after="0" w:line="240" w:lineRule="auto"/>
-        <w:jc w:val="both"/>
-      </w:pPr>
-      <w:r>
-        <w:lastRenderedPageBreak/>
-        <w:t xml:space="preserve">14.4. This </w:t>
-      </w:r>
-      <w:r>
-        <w:t xml:space="preserve">Agreement </w:t>
-      </w:r>
-      <w:r>
-        <w:t xml:space="preserve">shall enter into force upon signature by the responsible persons of both </w:t>
-      </w:r>
-      <w:r>
-        <w:t>c</w:t>
-      </w:r>
-      <w:r>
-        <w:t>ontracting Parties.</w:t>
-      </w:r>
-    </w:p>
-    <w:p>
-      <w:pPr>
-        <w:shd w:val="clear" w:color="auto" w:fill="F8F9FA"/>
-        <w:tabs>
-          <w:tab w:val="left" w:pos="916"/>
-          <w:tab w:val="left" w:pos="1832"/>
-          <w:tab w:val="left" w:pos="2748"/>
-          <w:tab w:val="left" w:pos="3664"/>
-          <w:tab w:val="left" w:pos="4580"/>
-          <w:tab w:val="left" w:pos="5496"/>
-          <w:tab w:val="left" w:pos="6412"/>
-          <w:tab w:val="left" w:pos="7328"/>
-          <w:tab w:val="left" w:pos="8244"/>
-          <w:tab w:val="left" w:pos="9160"/>
-          <w:tab w:val="left" w:pos="10076"/>
-          <w:tab w:val="left" w:pos="10992"/>
-          <w:tab w:val="left" w:pos="11908"/>
-          <w:tab w:val="left" w:pos="12824"/>
-          <w:tab w:val="left" w:pos="13740"/>
-          <w:tab w:val="left" w:pos="14656"/>
-        </w:tabs>
-        <w:spacing w:after="0" w:line="240" w:lineRule="auto"/>
-        <w:jc w:val="both"/>
-        <w:rPr>
-          <w:rFonts w:ascii="Arial" w:eastAsia="Times New Roman" w:hAnsi="Arial" w:cs="Arial"/>
-          <w:sz w:val="24"/>
-        </w:rPr>
-      </w:pPr>
-    </w:p>
-    <w:p>
-      <w:pPr>
-        <w:shd w:val="clear" w:color="auto" w:fill="F8F9FA"/>
-        <w:tabs>
-          <w:tab w:val="left" w:pos="916"/>
-          <w:tab w:val="left" w:pos="1832"/>
-          <w:tab w:val="left" w:pos="2748"/>
-          <w:tab w:val="left" w:pos="3664"/>
-          <w:tab w:val="left" w:pos="4580"/>
-          <w:tab w:val="left" w:pos="5496"/>
-          <w:tab w:val="left" w:pos="6412"/>
-          <w:tab w:val="left" w:pos="7328"/>
-          <w:tab w:val="left" w:pos="8244"/>
-          <w:tab w:val="left" w:pos="9160"/>
-          <w:tab w:val="left" w:pos="10076"/>
-          <w:tab w:val="left" w:pos="10992"/>
-          <w:tab w:val="left" w:pos="11908"/>
-          <w:tab w:val="left" w:pos="12824"/>
-          <w:tab w:val="left" w:pos="13740"/>
-          <w:tab w:val="left" w:pos="14656"/>
-        </w:tabs>
-        <w:spacing w:after="0" w:line="240" w:lineRule="auto"/>
-        <w:jc w:val="both"/>
-        <w:rPr>
-          <w:rFonts w:ascii="Arial" w:eastAsia="Times New Roman" w:hAnsi="Arial" w:cs="Arial"/>
-          <w:b/>
-          <w:sz w:val="24"/>
-        </w:rPr>
-      </w:pPr>
-    </w:p>
-    <w:p>
-      <w:pPr>
-        <w:pStyle w:val="P68B1DB1-Normal8"/>
-        <w:shd w:val="clear" w:color="auto" w:fill="F8F9FA"/>
-        <w:tabs>
-          <w:tab w:val="left" w:pos="916"/>
-          <w:tab w:val="left" w:pos="1832"/>
-          <w:tab w:val="left" w:pos="2748"/>
-          <w:tab w:val="left" w:pos="3664"/>
-          <w:tab w:val="left" w:pos="4580"/>
-          <w:tab w:val="left" w:pos="5496"/>
-          <w:tab w:val="left" w:pos="6412"/>
-          <w:tab w:val="left" w:pos="7328"/>
-          <w:tab w:val="left" w:pos="8244"/>
-          <w:tab w:val="left" w:pos="9160"/>
-          <w:tab w:val="left" w:pos="10076"/>
-          <w:tab w:val="left" w:pos="10992"/>
-          <w:tab w:val="left" w:pos="11908"/>
-          <w:tab w:val="left" w:pos="12824"/>
-          <w:tab w:val="left" w:pos="13740"/>
-          <w:tab w:val="left" w:pos="14656"/>
-        </w:tabs>
-        <w:spacing w:after="0" w:line="240" w:lineRule="auto"/>
-        <w:jc w:val="both"/>
-      </w:pPr>
-      <w:r>
-        <w:t xml:space="preserve">Appendices to this </w:t>
-      </w:r>
-      <w:r>
-        <w:t>Agreement</w:t>
-      </w:r>
-      <w:r>
-        <w:t>:</w:t>
-      </w:r>
-    </w:p>
-    <w:p>
-      <w:pPr>
-        <w:shd w:val="clear" w:color="auto" w:fill="F8F9FA"/>
-        <w:tabs>
-          <w:tab w:val="left" w:pos="916"/>
-          <w:tab w:val="left" w:pos="1832"/>
-          <w:tab w:val="left" w:pos="2748"/>
-          <w:tab w:val="left" w:pos="3664"/>
-          <w:tab w:val="left" w:pos="4580"/>
-          <w:tab w:val="left" w:pos="5496"/>
-          <w:tab w:val="left" w:pos="6412"/>
-          <w:tab w:val="left" w:pos="7328"/>
-          <w:tab w:val="left" w:pos="8244"/>
-          <w:tab w:val="left" w:pos="9160"/>
-          <w:tab w:val="left" w:pos="10076"/>
-          <w:tab w:val="left" w:pos="10992"/>
-          <w:tab w:val="left" w:pos="11908"/>
-          <w:tab w:val="left" w:pos="12824"/>
-          <w:tab w:val="left" w:pos="13740"/>
-          <w:tab w:val="left" w:pos="14656"/>
-        </w:tabs>
-        <w:spacing w:after="0" w:line="240" w:lineRule="auto"/>
-        <w:jc w:val="both"/>
-        <w:rPr>
-          <w:rFonts w:ascii="Arial" w:eastAsia="Times New Roman" w:hAnsi="Arial" w:cs="Arial"/>
-          <w:b/>
-          <w:sz w:val="24"/>
-        </w:rPr>
-      </w:pPr>
-    </w:p>
-    <w:p>
-      <w:pPr>
-        <w:pStyle w:val="P68B1DB1-Normal8"/>
-        <w:shd w:val="clear" w:color="auto" w:fill="F8F9FA"/>
-        <w:tabs>
-          <w:tab w:val="left" w:pos="916"/>
-          <w:tab w:val="left" w:pos="1832"/>
-          <w:tab w:val="left" w:pos="2748"/>
-          <w:tab w:val="left" w:pos="3664"/>
-          <w:tab w:val="left" w:pos="4580"/>
-          <w:tab w:val="left" w:pos="5496"/>
-          <w:tab w:val="left" w:pos="6412"/>
-          <w:tab w:val="left" w:pos="7328"/>
-          <w:tab w:val="left" w:pos="8244"/>
-          <w:tab w:val="left" w:pos="9160"/>
-          <w:tab w:val="left" w:pos="10076"/>
-          <w:tab w:val="left" w:pos="10992"/>
-          <w:tab w:val="left" w:pos="11908"/>
-          <w:tab w:val="left" w:pos="12824"/>
-          <w:tab w:val="left" w:pos="13740"/>
-          <w:tab w:val="left" w:pos="14656"/>
-        </w:tabs>
-        <w:spacing w:after="0" w:line="240" w:lineRule="auto"/>
-        <w:jc w:val="both"/>
-      </w:pPr>
-      <w:r>
-        <w:t>Appendix 1 – Description of categories of data, data enjoying a specific level of protection and data subjects or categories of data subjects</w:t>
-      </w:r>
-    </w:p>
-    <w:p>
-      <w:pPr>
-        <w:shd w:val="clear" w:color="auto" w:fill="F8F9FA"/>
-        <w:tabs>
-          <w:tab w:val="left" w:pos="916"/>
-          <w:tab w:val="left" w:pos="1832"/>
-          <w:tab w:val="left" w:pos="2748"/>
-          <w:tab w:val="left" w:pos="3664"/>
-          <w:tab w:val="left" w:pos="4580"/>
-          <w:tab w:val="left" w:pos="5496"/>
-          <w:tab w:val="left" w:pos="6412"/>
-          <w:tab w:val="left" w:pos="7328"/>
-          <w:tab w:val="left" w:pos="8244"/>
-          <w:tab w:val="left" w:pos="9160"/>
-          <w:tab w:val="left" w:pos="10076"/>
-          <w:tab w:val="left" w:pos="10992"/>
-          <w:tab w:val="left" w:pos="11908"/>
-          <w:tab w:val="left" w:pos="12824"/>
-          <w:tab w:val="left" w:pos="13740"/>
-          <w:tab w:val="left" w:pos="14656"/>
-        </w:tabs>
-        <w:spacing w:after="0" w:line="240" w:lineRule="auto"/>
-        <w:jc w:val="both"/>
-        <w:rPr>
-          <w:rFonts w:ascii="Arial" w:eastAsia="Times New Roman" w:hAnsi="Arial" w:cs="Arial"/>
-          <w:b/>
-          <w:sz w:val="24"/>
-        </w:rPr>
-      </w:pPr>
-    </w:p>
-    <w:p>
-      <w:pPr>
-        <w:pStyle w:val="P68B1DB1-Normal8"/>
-        <w:shd w:val="clear" w:color="auto" w:fill="F8F9FA"/>
-        <w:tabs>
-          <w:tab w:val="left" w:pos="916"/>
-          <w:tab w:val="left" w:pos="1832"/>
-          <w:tab w:val="left" w:pos="2748"/>
-          <w:tab w:val="left" w:pos="3664"/>
-          <w:tab w:val="left" w:pos="4580"/>
-          <w:tab w:val="left" w:pos="5496"/>
-          <w:tab w:val="left" w:pos="6412"/>
-          <w:tab w:val="left" w:pos="7328"/>
-          <w:tab w:val="left" w:pos="8244"/>
-          <w:tab w:val="left" w:pos="9160"/>
-          <w:tab w:val="left" w:pos="10076"/>
-          <w:tab w:val="left" w:pos="10992"/>
-          <w:tab w:val="left" w:pos="11908"/>
-          <w:tab w:val="left" w:pos="12824"/>
-          <w:tab w:val="left" w:pos="13740"/>
-          <w:tab w:val="left" w:pos="14656"/>
-        </w:tabs>
-        <w:spacing w:after="0" w:line="240" w:lineRule="auto"/>
-        <w:jc w:val="both"/>
-      </w:pPr>
-      <w:r>
-        <w:t xml:space="preserve">Appendix 2 – Technical and organisational measures applied by the </w:t>
-      </w:r>
-      <w:r>
-        <w:t>P</w:t>
-      </w:r>
-      <w:r>
-        <w:t>rocessor</w:t>
-      </w:r>
-    </w:p>
-    <w:p>
-      <w:pPr>
-        <w:shd w:val="clear" w:color="auto" w:fill="F8F9FA"/>
-        <w:tabs>
-          <w:tab w:val="left" w:pos="916"/>
-          <w:tab w:val="left" w:pos="1832"/>
-          <w:tab w:val="left" w:pos="2748"/>
-          <w:tab w:val="left" w:pos="3664"/>
-          <w:tab w:val="left" w:pos="4580"/>
-          <w:tab w:val="left" w:pos="5496"/>
-          <w:tab w:val="left" w:pos="6412"/>
-          <w:tab w:val="left" w:pos="7328"/>
-          <w:tab w:val="left" w:pos="8244"/>
-          <w:tab w:val="left" w:pos="9160"/>
-          <w:tab w:val="left" w:pos="10076"/>
-          <w:tab w:val="left" w:pos="10992"/>
-          <w:tab w:val="left" w:pos="11908"/>
-          <w:tab w:val="left" w:pos="12824"/>
-          <w:tab w:val="left" w:pos="13740"/>
-          <w:tab w:val="left" w:pos="14656"/>
-        </w:tabs>
-        <w:spacing w:after="0" w:line="240" w:lineRule="auto"/>
-        <w:jc w:val="both"/>
-        <w:rPr>
-          <w:rFonts w:ascii="Arial" w:eastAsia="Times New Roman" w:hAnsi="Arial" w:cs="Arial"/>
-          <w:b/>
-          <w:sz w:val="24"/>
-        </w:rPr>
-      </w:pPr>
-    </w:p>
-    <w:p>
-      <w:pPr>
-        <w:pStyle w:val="P68B1DB1-Normal8"/>
-        <w:shd w:val="clear" w:color="auto" w:fill="F8F9FA"/>
-        <w:tabs>
-          <w:tab w:val="left" w:pos="916"/>
-          <w:tab w:val="left" w:pos="1832"/>
-          <w:tab w:val="left" w:pos="2748"/>
-          <w:tab w:val="left" w:pos="3664"/>
-          <w:tab w:val="left" w:pos="4580"/>
-          <w:tab w:val="left" w:pos="5496"/>
-          <w:tab w:val="left" w:pos="6412"/>
-          <w:tab w:val="left" w:pos="7328"/>
-          <w:tab w:val="left" w:pos="8244"/>
-          <w:tab w:val="left" w:pos="9160"/>
-          <w:tab w:val="left" w:pos="10076"/>
-          <w:tab w:val="left" w:pos="10992"/>
-          <w:tab w:val="left" w:pos="11908"/>
-          <w:tab w:val="left" w:pos="12824"/>
-          <w:tab w:val="left" w:pos="13740"/>
-          <w:tab w:val="left" w:pos="14656"/>
-        </w:tabs>
-        <w:spacing w:after="0" w:line="240" w:lineRule="auto"/>
-        <w:jc w:val="both"/>
-      </w:pPr>
-      <w:r>
-        <w:t xml:space="preserve">Appendix </w:t>
-      </w:r>
-      <w:r>
-        <w:t>3</w:t>
-      </w:r>
-      <w:r>
-        <w:t xml:space="preserve"> – List of persons authorised to issue or receive instructions</w:t>
-      </w:r>
-    </w:p>
-    <w:p>
-      <w:pPr>
-        <w:shd w:val="clear" w:color="auto" w:fill="F8F9FA"/>
-        <w:tabs>
-          <w:tab w:val="left" w:pos="916"/>
-          <w:tab w:val="left" w:pos="1832"/>
-          <w:tab w:val="left" w:pos="2748"/>
-          <w:tab w:val="left" w:pos="3664"/>
-          <w:tab w:val="left" w:pos="4580"/>
-          <w:tab w:val="left" w:pos="5496"/>
-          <w:tab w:val="left" w:pos="6412"/>
-          <w:tab w:val="left" w:pos="7328"/>
-          <w:tab w:val="left" w:pos="8244"/>
-          <w:tab w:val="left" w:pos="9160"/>
-          <w:tab w:val="left" w:pos="10076"/>
-          <w:tab w:val="left" w:pos="10992"/>
-          <w:tab w:val="left" w:pos="11908"/>
-          <w:tab w:val="left" w:pos="12824"/>
-          <w:tab w:val="left" w:pos="13740"/>
-          <w:tab w:val="left" w:pos="14656"/>
-        </w:tabs>
-        <w:spacing w:after="0" w:line="240" w:lineRule="auto"/>
-        <w:jc w:val="both"/>
-        <w:rPr>
-          <w:rFonts w:ascii="Arial" w:eastAsia="Times New Roman" w:hAnsi="Arial" w:cs="Arial"/>
-          <w:sz w:val="24"/>
-        </w:rPr>
-      </w:pPr>
-    </w:p>
-    <w:p>
-      <w:pPr>
-        <w:pStyle w:val="P68B1DB1-Normal8"/>
-        <w:shd w:val="clear" w:color="auto" w:fill="F8F9FA"/>
-        <w:tabs>
-          <w:tab w:val="left" w:pos="916"/>
-          <w:tab w:val="left" w:pos="1832"/>
-          <w:tab w:val="left" w:pos="2748"/>
-          <w:tab w:val="left" w:pos="3664"/>
-          <w:tab w:val="left" w:pos="4580"/>
-          <w:tab w:val="left" w:pos="5496"/>
-          <w:tab w:val="left" w:pos="6412"/>
-          <w:tab w:val="left" w:pos="7328"/>
-          <w:tab w:val="left" w:pos="8244"/>
-          <w:tab w:val="left" w:pos="9160"/>
-          <w:tab w:val="left" w:pos="10076"/>
-          <w:tab w:val="left" w:pos="10992"/>
-          <w:tab w:val="left" w:pos="11908"/>
-          <w:tab w:val="left" w:pos="12824"/>
-          <w:tab w:val="left" w:pos="13740"/>
-          <w:tab w:val="left" w:pos="14656"/>
-        </w:tabs>
-        <w:spacing w:after="0" w:line="240" w:lineRule="auto"/>
-        <w:jc w:val="both"/>
-      </w:pPr>
-      <w:r>
-        <w:t xml:space="preserve">Appendix 4 – List of </w:t>
-      </w:r>
-      <w:proofErr w:type="spellStart"/>
-      <w:r>
-        <w:t>authorised</w:t>
-      </w:r>
-      <w:proofErr w:type="spellEnd"/>
-      <w:r>
-        <w:t xml:space="preserve"> sub-processors</w:t>
+        <w:jc w:val="both"/>
+      </w:pPr>
+      <w:r>
+        <w:t>Appendix 4 – List of authorised sub-processors</w:t>
       </w:r>
     </w:p>
     <w:p>
@@ -6138,203 +6192,165 @@
           <w:i/>
           <w:iCs/>
         </w:rPr>
-        <w:t xml:space="preserve">(Name and surname, function in the </w:t>
-      </w:r>
-      <w:proofErr w:type="spellStart"/>
+        <w:t>(Name and surname, function in the organisation)</w:t>
+      </w:r>
+      <w:r>
+        <w:br/>
+      </w:r>
+      <w:r>
+        <w:br/>
+      </w:r>
+      <w:r>
+        <w:br/>
+        <w:t>____________________________________________________</w:t>
+      </w:r>
+      <w:r>
+        <w:t>___</w:t>
+      </w:r>
+      <w:r>
+        <w:br/>
+      </w:r>
+      <w:r>
+        <w:t>(</w:t>
+      </w:r>
+      <w:r>
+        <w:rPr>
+          <w:i/>
+        </w:rPr>
+        <w:t>Place and date, signature)</w:t>
+      </w:r>
+    </w:p>
+    <w:p>
+      <w:pPr>
+        <w:pStyle w:val="P68B1DB1-Normal6"/>
+        <w:shd w:val="clear" w:color="auto" w:fill="F8F9FA"/>
+        <w:tabs>
+          <w:tab w:val="left" w:pos="916"/>
+          <w:tab w:val="left" w:pos="1832"/>
+          <w:tab w:val="left" w:pos="2748"/>
+          <w:tab w:val="left" w:pos="3664"/>
+          <w:tab w:val="left" w:pos="4580"/>
+          <w:tab w:val="left" w:pos="5496"/>
+          <w:tab w:val="left" w:pos="6412"/>
+          <w:tab w:val="left" w:pos="7328"/>
+          <w:tab w:val="left" w:pos="8244"/>
+          <w:tab w:val="left" w:pos="9160"/>
+          <w:tab w:val="left" w:pos="10076"/>
+          <w:tab w:val="left" w:pos="10992"/>
+          <w:tab w:val="left" w:pos="11908"/>
+          <w:tab w:val="left" w:pos="12824"/>
+          <w:tab w:val="left" w:pos="13740"/>
+          <w:tab w:val="left" w:pos="14656"/>
+        </w:tabs>
+        <w:spacing w:after="0" w:line="240" w:lineRule="auto"/>
+        <w:jc w:val="both"/>
+        <w:rPr>
+          <w:iCs/>
+        </w:rPr>
+      </w:pPr>
+    </w:p>
+    <w:p>
+      <w:pPr>
+        <w:pStyle w:val="P68B1DB1-Normal6"/>
+        <w:shd w:val="clear" w:color="auto" w:fill="F8F9FA"/>
+        <w:tabs>
+          <w:tab w:val="left" w:pos="916"/>
+          <w:tab w:val="left" w:pos="1832"/>
+          <w:tab w:val="left" w:pos="2748"/>
+          <w:tab w:val="left" w:pos="3664"/>
+          <w:tab w:val="left" w:pos="4580"/>
+          <w:tab w:val="left" w:pos="5496"/>
+          <w:tab w:val="left" w:pos="6412"/>
+          <w:tab w:val="left" w:pos="7328"/>
+          <w:tab w:val="left" w:pos="8244"/>
+          <w:tab w:val="left" w:pos="9160"/>
+          <w:tab w:val="left" w:pos="10076"/>
+          <w:tab w:val="left" w:pos="10992"/>
+          <w:tab w:val="left" w:pos="11908"/>
+          <w:tab w:val="left" w:pos="12824"/>
+          <w:tab w:val="left" w:pos="13740"/>
+          <w:tab w:val="left" w:pos="14656"/>
+        </w:tabs>
+        <w:spacing w:after="0" w:line="240" w:lineRule="auto"/>
+        <w:jc w:val="both"/>
+        <w:rPr>
+          <w:iCs/>
+        </w:rPr>
+      </w:pPr>
+    </w:p>
+    <w:p>
+      <w:pPr>
+        <w:pStyle w:val="P68B1DB1-Normal6"/>
+        <w:shd w:val="clear" w:color="auto" w:fill="F8F9FA"/>
+        <w:tabs>
+          <w:tab w:val="left" w:pos="916"/>
+          <w:tab w:val="left" w:pos="1832"/>
+          <w:tab w:val="left" w:pos="2748"/>
+          <w:tab w:val="left" w:pos="3664"/>
+          <w:tab w:val="left" w:pos="4580"/>
+          <w:tab w:val="left" w:pos="5496"/>
+          <w:tab w:val="left" w:pos="6412"/>
+          <w:tab w:val="left" w:pos="7328"/>
+          <w:tab w:val="left" w:pos="8244"/>
+          <w:tab w:val="left" w:pos="9160"/>
+          <w:tab w:val="left" w:pos="10076"/>
+          <w:tab w:val="left" w:pos="10992"/>
+          <w:tab w:val="left" w:pos="11908"/>
+          <w:tab w:val="left" w:pos="12824"/>
+          <w:tab w:val="left" w:pos="13740"/>
+          <w:tab w:val="left" w:pos="14656"/>
+        </w:tabs>
+        <w:spacing w:after="0" w:line="240" w:lineRule="auto"/>
+        <w:jc w:val="both"/>
+        <w:rPr>
+          <w:iCs/>
+        </w:rPr>
+      </w:pPr>
+    </w:p>
+    <w:p>
+      <w:pPr>
+        <w:pStyle w:val="P68B1DB1-Normal6"/>
+        <w:keepLines/>
+        <w:shd w:val="clear" w:color="auto" w:fill="F8F9FA"/>
+        <w:tabs>
+          <w:tab w:val="left" w:pos="916"/>
+          <w:tab w:val="left" w:pos="1832"/>
+          <w:tab w:val="left" w:pos="2748"/>
+          <w:tab w:val="left" w:pos="3664"/>
+          <w:tab w:val="left" w:pos="4580"/>
+          <w:tab w:val="left" w:pos="5496"/>
+          <w:tab w:val="left" w:pos="6412"/>
+          <w:tab w:val="left" w:pos="7328"/>
+          <w:tab w:val="left" w:pos="8244"/>
+          <w:tab w:val="left" w:pos="9160"/>
+          <w:tab w:val="left" w:pos="10076"/>
+          <w:tab w:val="left" w:pos="10992"/>
+          <w:tab w:val="left" w:pos="11908"/>
+          <w:tab w:val="left" w:pos="12824"/>
+          <w:tab w:val="left" w:pos="13740"/>
+          <w:tab w:val="left" w:pos="14656"/>
+        </w:tabs>
+        <w:spacing w:after="0" w:line="240" w:lineRule="auto"/>
+      </w:pPr>
+      <w:r>
+        <w:t>For the Processor:</w:t>
+      </w:r>
+      <w:r>
+        <w:br/>
+      </w:r>
+      <w:r>
+        <w:br/>
+        <w:t>_______________________________________________________</w:t>
+      </w:r>
+      <w:r>
+        <w:br/>
+      </w:r>
       <w:r>
         <w:rPr>
           <w:i/>
           <w:iCs/>
         </w:rPr>
-        <w:t>organisation</w:t>
-      </w:r>
-      <w:proofErr w:type="spellEnd"/>
-      <w:r>
-        <w:rPr>
-          <w:i/>
-          <w:iCs/>
-        </w:rPr>
-        <w:t>)</w:t>
-      </w:r>
-      <w:r>
-        <w:br/>
-      </w:r>
-      <w:r>
-        <w:br/>
-      </w:r>
-      <w:r>
-        <w:br/>
-        <w:t>____________________________________________________</w:t>
-      </w:r>
-      <w:r>
-        <w:t>___</w:t>
-      </w:r>
-      <w:r>
-        <w:br/>
-      </w:r>
-      <w:r>
-        <w:t>(</w:t>
-      </w:r>
-      <w:r>
-        <w:rPr>
-          <w:i/>
-        </w:rPr>
-        <w:t>Place and date, signature)</w:t>
-      </w:r>
-    </w:p>
-    <w:p>
-      <w:pPr>
-        <w:pStyle w:val="P68B1DB1-Normal6"/>
-        <w:shd w:val="clear" w:color="auto" w:fill="F8F9FA"/>
-        <w:tabs>
-          <w:tab w:val="left" w:pos="916"/>
-          <w:tab w:val="left" w:pos="1832"/>
-          <w:tab w:val="left" w:pos="2748"/>
-          <w:tab w:val="left" w:pos="3664"/>
-          <w:tab w:val="left" w:pos="4580"/>
-          <w:tab w:val="left" w:pos="5496"/>
-          <w:tab w:val="left" w:pos="6412"/>
-          <w:tab w:val="left" w:pos="7328"/>
-          <w:tab w:val="left" w:pos="8244"/>
-          <w:tab w:val="left" w:pos="9160"/>
-          <w:tab w:val="left" w:pos="10076"/>
-          <w:tab w:val="left" w:pos="10992"/>
-          <w:tab w:val="left" w:pos="11908"/>
-          <w:tab w:val="left" w:pos="12824"/>
-          <w:tab w:val="left" w:pos="13740"/>
-          <w:tab w:val="left" w:pos="14656"/>
-        </w:tabs>
-        <w:spacing w:after="0" w:line="240" w:lineRule="auto"/>
-        <w:jc w:val="both"/>
-        <w:rPr>
-          <w:iCs/>
-        </w:rPr>
-      </w:pPr>
-    </w:p>
-    <w:p>
-      <w:pPr>
-        <w:pStyle w:val="P68B1DB1-Normal6"/>
-        <w:shd w:val="clear" w:color="auto" w:fill="F8F9FA"/>
-        <w:tabs>
-          <w:tab w:val="left" w:pos="916"/>
-          <w:tab w:val="left" w:pos="1832"/>
-          <w:tab w:val="left" w:pos="2748"/>
-          <w:tab w:val="left" w:pos="3664"/>
-          <w:tab w:val="left" w:pos="4580"/>
-          <w:tab w:val="left" w:pos="5496"/>
-          <w:tab w:val="left" w:pos="6412"/>
-          <w:tab w:val="left" w:pos="7328"/>
-          <w:tab w:val="left" w:pos="8244"/>
-          <w:tab w:val="left" w:pos="9160"/>
-          <w:tab w:val="left" w:pos="10076"/>
-          <w:tab w:val="left" w:pos="10992"/>
-          <w:tab w:val="left" w:pos="11908"/>
-          <w:tab w:val="left" w:pos="12824"/>
-          <w:tab w:val="left" w:pos="13740"/>
-          <w:tab w:val="left" w:pos="14656"/>
-        </w:tabs>
-        <w:spacing w:after="0" w:line="240" w:lineRule="auto"/>
-        <w:jc w:val="both"/>
-        <w:rPr>
-          <w:iCs/>
-        </w:rPr>
-      </w:pPr>
-    </w:p>
-    <w:p>
-      <w:pPr>
-        <w:pStyle w:val="P68B1DB1-Normal6"/>
-        <w:shd w:val="clear" w:color="auto" w:fill="F8F9FA"/>
-        <w:tabs>
-          <w:tab w:val="left" w:pos="916"/>
-          <w:tab w:val="left" w:pos="1832"/>
-          <w:tab w:val="left" w:pos="2748"/>
-          <w:tab w:val="left" w:pos="3664"/>
-          <w:tab w:val="left" w:pos="4580"/>
-          <w:tab w:val="left" w:pos="5496"/>
-          <w:tab w:val="left" w:pos="6412"/>
-          <w:tab w:val="left" w:pos="7328"/>
-          <w:tab w:val="left" w:pos="8244"/>
-          <w:tab w:val="left" w:pos="9160"/>
-          <w:tab w:val="left" w:pos="10076"/>
-          <w:tab w:val="left" w:pos="10992"/>
-          <w:tab w:val="left" w:pos="11908"/>
-          <w:tab w:val="left" w:pos="12824"/>
-          <w:tab w:val="left" w:pos="13740"/>
-          <w:tab w:val="left" w:pos="14656"/>
-        </w:tabs>
-        <w:spacing w:after="0" w:line="240" w:lineRule="auto"/>
-        <w:jc w:val="both"/>
-        <w:rPr>
-          <w:iCs/>
-        </w:rPr>
-      </w:pPr>
-    </w:p>
-    <w:p>
-      <w:pPr>
-        <w:pStyle w:val="P68B1DB1-Normal6"/>
-        <w:keepLines/>
-        <w:shd w:val="clear" w:color="auto" w:fill="F8F9FA"/>
-        <w:tabs>
-          <w:tab w:val="left" w:pos="916"/>
-          <w:tab w:val="left" w:pos="1832"/>
-          <w:tab w:val="left" w:pos="2748"/>
-          <w:tab w:val="left" w:pos="3664"/>
-          <w:tab w:val="left" w:pos="4580"/>
-          <w:tab w:val="left" w:pos="5496"/>
-          <w:tab w:val="left" w:pos="6412"/>
-          <w:tab w:val="left" w:pos="7328"/>
-          <w:tab w:val="left" w:pos="8244"/>
-          <w:tab w:val="left" w:pos="9160"/>
-          <w:tab w:val="left" w:pos="10076"/>
-          <w:tab w:val="left" w:pos="10992"/>
-          <w:tab w:val="left" w:pos="11908"/>
-          <w:tab w:val="left" w:pos="12824"/>
-          <w:tab w:val="left" w:pos="13740"/>
-          <w:tab w:val="left" w:pos="14656"/>
-        </w:tabs>
-        <w:spacing w:after="0" w:line="240" w:lineRule="auto"/>
-      </w:pPr>
-      <w:r>
-        <w:t xml:space="preserve">For the </w:t>
-      </w:r>
-      <w:r>
-        <w:t>Processor</w:t>
-      </w:r>
-      <w:r>
-        <w:t>:</w:t>
-      </w:r>
-      <w:r>
-        <w:br/>
-      </w:r>
-      <w:r>
-        <w:br/>
-        <w:t>_______________________________________________________</w:t>
-      </w:r>
-      <w:r>
-        <w:br/>
-      </w:r>
-      <w:r>
-        <w:rPr>
-          <w:i/>
-          <w:iCs/>
-        </w:rPr>
-        <w:t xml:space="preserve">(Name and surname, function in the </w:t>
-      </w:r>
-      <w:proofErr w:type="spellStart"/>
-      <w:r>
-        <w:rPr>
-          <w:i/>
-          <w:iCs/>
-        </w:rPr>
-        <w:t>organisation</w:t>
-      </w:r>
-      <w:proofErr w:type="spellEnd"/>
-      <w:r>
-        <w:rPr>
-          <w:i/>
-          <w:iCs/>
-        </w:rPr>
-        <w:t>)</w:t>
+        <w:t>(Name and surname, function in the organisation)</w:t>
       </w:r>
       <w:r>
         <w:br/>
@@ -9231,10 +9247,10 @@
         <w:jc w:val="both"/>
       </w:pPr>
       <w:r>
-        <w:t>${cpc_2</w:t>
-      </w:r>
-      <w:r>
-        <w:t>3</w:t>
+        <w:t>${cpc_</w:t>
+      </w:r>
+      <w:r>
+        <w:t>itspec_05</w:t>
       </w:r>
       <w:r>
         <w:t>}</w:t>
@@ -9347,15 +9363,7 @@
       </w:pPr>
       <w:r>
         <w:lastRenderedPageBreak/>
-        <w:t xml:space="preserve">Appendix 4 – List of </w:t>
-      </w:r>
-      <w:proofErr w:type="spellStart"/>
-      <w:r>
-        <w:t>authorised</w:t>
-      </w:r>
-      <w:proofErr w:type="spellEnd"/>
-      <w:r>
-        <w:t xml:space="preserve"> sub-processors</w:t>
+        <w:t>Appendix 4 – List of authorised sub-processors</w:t>
       </w:r>
     </w:p>
     <w:p>

</xml_diff>